<commit_message>
Finished Trees and Tree-Like Structures Homework
</commit_message>
<xml_diff>
--- a/Data Structures/04. Trees and Tree-Like Structures/Homework Assignment/4. Trees-and-Tree-Like-Structures-Homework.docx
+++ b/Data Structures/04. Trees and Tree-Like Structures/Homework Assignment/4. Trees-and-Tree-Like-Structures-Homework.docx
@@ -1,10 +1,10 @@
 
 <file path=word/document.xml><?xml version="1.0" encoding="utf-8"?>
-<w:document xmlns:wpc="http://schemas.microsoft.com/office/word/2010/wordprocessingCanvas" xmlns:mc="http://schemas.openxmlformats.org/markup-compatibility/2006" xmlns:o="urn:schemas-microsoft-com:office:office" xmlns:r="http://schemas.openxmlformats.org/officeDocument/2006/relationships" xmlns:m="http://schemas.openxmlformats.org/officeDocument/2006/math" xmlns:v="urn:schemas-microsoft-com:vml" xmlns:wp14="http://schemas.microsoft.com/office/word/2010/wordprocessingDrawing" xmlns:wp="http://schemas.openxmlformats.org/drawingml/2006/wordprocessingDrawing" xmlns:w10="urn:schemas-microsoft-com:office:word" xmlns:w="http://schemas.openxmlformats.org/wordprocessingml/2006/main" xmlns:w14="http://schemas.microsoft.com/office/word/2010/wordml" xmlns:w15="http://schemas.microsoft.com/office/word/2012/wordml" xmlns:wpg="http://schemas.microsoft.com/office/word/2010/wordprocessingGroup" xmlns:wpi="http://schemas.microsoft.com/office/word/2010/wordprocessingInk" xmlns:wne="http://schemas.microsoft.com/office/word/2006/wordml" xmlns:wps="http://schemas.microsoft.com/office/word/2010/wordprocessingShape" mc:Ignorable="w14 w15 wp14">
+<w:document xmlns:ve="http://schemas.openxmlformats.org/markup-compatibility/2006" xmlns:o="urn:schemas-microsoft-com:office:office" xmlns:r="http://schemas.openxmlformats.org/officeDocument/2006/relationships" xmlns:m="http://schemas.openxmlformats.org/officeDocument/2006/math" xmlns:v="urn:schemas-microsoft-com:vml" xmlns:wp="http://schemas.openxmlformats.org/drawingml/2006/wordprocessingDrawing" xmlns:w10="urn:schemas-microsoft-com:office:word" xmlns:w="http://schemas.openxmlformats.org/wordprocessingml/2006/main" xmlns:wne="http://schemas.microsoft.com/office/word/2006/wordml">
   <w:body>
     <w:p>
       <w:pPr>
-        <w:pStyle w:val="Heading1"/>
+        <w:pStyle w:val="1"/>
         <w:jc w:val="center"/>
       </w:pPr>
       <w:bookmarkStart w:id="0" w:name="_GoBack"/>
@@ -61,35 +61,35 @@
       <w:hyperlink r:id="rId8" w:history="1">
         <w:r>
           <w:rPr>
-            <w:rStyle w:val="Hyperlink"/>
+            <w:rStyle w:val="a9"/>
             <w:noProof/>
           </w:rPr>
           <w:t>"</w:t>
         </w:r>
         <w:r>
           <w:rPr>
-            <w:rStyle w:val="Hyperlink"/>
+            <w:rStyle w:val="a9"/>
             <w:noProof/>
           </w:rPr>
           <w:t>Data Structures</w:t>
         </w:r>
         <w:r>
           <w:rPr>
-            <w:rStyle w:val="Hyperlink"/>
+            <w:rStyle w:val="a9"/>
             <w:noProof/>
           </w:rPr>
           <w:t xml:space="preserve">" </w:t>
         </w:r>
         <w:r>
           <w:rPr>
-            <w:rStyle w:val="Hyperlink"/>
+            <w:rStyle w:val="a9"/>
             <w:noProof/>
           </w:rPr>
           <w:t>c</w:t>
         </w:r>
         <w:r>
           <w:rPr>
-            <w:rStyle w:val="Hyperlink"/>
+            <w:rStyle w:val="a9"/>
             <w:noProof/>
           </w:rPr>
           <w:t>ourse @ Software University</w:t>
@@ -137,7 +137,7 @@
     </w:p>
     <w:p>
       <w:pPr>
-        <w:pStyle w:val="Heading2"/>
+        <w:pStyle w:val="2"/>
         <w:rPr>
           <w:noProof/>
         </w:rPr>
@@ -276,10 +276,7 @@
         <w:t xml:space="preserve"> nodes</w:t>
       </w:r>
       <w:r>
-        <w:t xml:space="preserve"> </w:t>
-      </w:r>
-      <w:r>
-        <w:t>(in increasing order)</w:t>
+        <w:t xml:space="preserve"> (in increasing order)</w:t>
       </w:r>
     </w:p>
     <w:p>
@@ -399,15 +396,12 @@
         <w:t xml:space="preserve"> of their nodes</w:t>
       </w:r>
       <w:r>
-        <w:t xml:space="preserve"> </w:t>
-      </w:r>
-      <w:r>
-        <w:t>(from the leftmost to the rightmost)</w:t>
+        <w:t xml:space="preserve"> (from the leftmost to the rightmost)</w:t>
       </w:r>
     </w:p>
     <w:tbl>
       <w:tblPr>
-        <w:tblStyle w:val="TableGrid"/>
+        <w:tblStyle w:val="af"/>
         <w:tblW w:w="0" w:type="auto"/>
         <w:tblInd w:w="108" w:type="dxa"/>
         <w:tblCellMar>
@@ -416,12 +410,12 @@
           <w:bottom w:w="57" w:type="dxa"/>
           <w:right w:w="85" w:type="dxa"/>
         </w:tblCellMar>
-        <w:tblLook w:val="04A0" w:firstRow="1" w:lastRow="0" w:firstColumn="1" w:lastColumn="0" w:noHBand="0" w:noVBand="1"/>
+        <w:tblLook w:val="04A0"/>
       </w:tblPr>
       <w:tblGrid>
         <w:gridCol w:w="827"/>
         <w:gridCol w:w="2287"/>
-        <w:gridCol w:w="3170"/>
+        <w:gridCol w:w="3171"/>
         <w:gridCol w:w="4094"/>
       </w:tblGrid>
       <w:tr>
@@ -525,6 +519,8 @@
                 <w:rFonts w:ascii="Consolas" w:hAnsi="Consolas" w:cs="Consolas"/>
               </w:rPr>
             </w:pPr>
+            <w:bookmarkStart w:id="1" w:name="OLE_LINK3"/>
+            <w:bookmarkStart w:id="2" w:name="OLE_LINK4"/>
             <w:r>
               <w:rPr>
                 <w:rFonts w:ascii="Consolas" w:hAnsi="Consolas" w:cs="Consolas"/>
@@ -646,13 +642,7 @@
               <w:rPr>
                 <w:rFonts w:ascii="Consolas" w:hAnsi="Consolas" w:cs="Consolas"/>
               </w:rPr>
-              <w:t>3</w:t>
-            </w:r>
-            <w:r>
-              <w:rPr>
-                <w:rFonts w:ascii="Consolas" w:hAnsi="Consolas" w:cs="Consolas"/>
-              </w:rPr>
-              <w:t>8</w:t>
+              <w:t>27</w:t>
             </w:r>
           </w:p>
           <w:p>
@@ -667,6 +657,8 @@
               </w:rPr>
               <w:t>43</w:t>
             </w:r>
+            <w:bookmarkEnd w:id="1"/>
+            <w:bookmarkEnd w:id="2"/>
           </w:p>
         </w:tc>
         <w:tc>
@@ -886,9 +878,10 @@
               <w:rPr>
                 <w:rFonts w:ascii="Consolas" w:hAnsi="Consolas" w:cs="Consolas"/>
                 <w:noProof/>
+                <w:lang w:val="bg-BG" w:eastAsia="bg-BG"/>
               </w:rPr>
               <w:drawing>
-                <wp:inline distT="0" distB="0" distL="0" distR="0" wp14:anchorId="69463491" wp14:editId="734B7522">
+                <wp:inline distT="0" distB="0" distL="0" distR="0">
                   <wp:extent cx="1898355" cy="1492301"/>
                   <wp:effectExtent l="0" t="0" r="6985" b="0"/>
                   <wp:docPr id="34" name="Picture 34"/>
@@ -908,7 +901,7 @@
                           <a:blip r:embed="rId9">
                             <a:extLst>
                               <a:ext uri="{28A0092B-C50C-407E-A947-70E740481C1C}">
-                                <a14:useLocalDpi xmlns:a14="http://schemas.microsoft.com/office/drawing/2010/main" val="0"/>
+                                <a14:useLocalDpi xmlns:a14="http://schemas.microsoft.com/office/drawing/2010/main" xmlns:wps="http://schemas.microsoft.com/office/word/2010/wordprocessingShape" xmlns:wpi="http://schemas.microsoft.com/office/word/2010/wordprocessingInk" xmlns:wpg="http://schemas.microsoft.com/office/word/2010/wordprocessingGroup" xmlns:w15="http://schemas.microsoft.com/office/word/2012/wordml" xmlns:w14="http://schemas.microsoft.com/office/word/2010/wordml" xmlns:w="http://schemas.openxmlformats.org/wordprocessingml/2006/main" xmlns:w10="urn:schemas-microsoft-com:office:word" xmlns:wp14="http://schemas.microsoft.com/office/word/2010/wordprocessingDrawing" xmlns:v="urn:schemas-microsoft-com:vml" xmlns:o="urn:schemas-microsoft-com:office:office" xmlns:mc="http://schemas.openxmlformats.org/markup-compatibility/2006" xmlns:wpc="http://schemas.microsoft.com/office/word/2010/wordprocessingCanvas" xmlns="" val="0"/>
                               </a:ext>
                             </a:extLst>
                           </a:blip>
@@ -1043,6 +1036,8 @@
               </w:rPr>
               <w:br/>
             </w:r>
+            <w:bookmarkStart w:id="3" w:name="OLE_LINK1"/>
+            <w:bookmarkStart w:id="4" w:name="OLE_LINK2"/>
             <w:r>
               <w:rPr>
                 <w:rFonts w:ascii="Consolas" w:hAnsi="Consolas" w:cs="Consolas"/>
@@ -1055,7 +1050,16 @@
                 <w:rFonts w:ascii="Consolas" w:hAnsi="Consolas" w:cs="Consolas"/>
                 <w:noProof/>
               </w:rPr>
-              <w:t xml:space="preserve"> -&gt; 19 -&gt; 1 (length = 3)</w:t>
+              <w:t xml:space="preserve"> -&gt; </w:t>
+            </w:r>
+            <w:bookmarkEnd w:id="3"/>
+            <w:bookmarkEnd w:id="4"/>
+            <w:r>
+              <w:rPr>
+                <w:rFonts w:ascii="Consolas" w:hAnsi="Consolas" w:cs="Consolas"/>
+                <w:noProof/>
+              </w:rPr>
+              <w:t>19 -&gt; 1 (length = 3)</w:t>
             </w:r>
           </w:p>
           <w:p>
@@ -1080,12 +1084,23 @@
               </w:rPr>
               <w:br/>
             </w:r>
-            <w:r>
-              <w:rPr>
-                <w:rFonts w:ascii="Consolas" w:hAnsi="Consolas" w:cs="Consolas"/>
-                <w:noProof/>
-              </w:rPr>
-              <w:t>7 -&gt; 19 -&gt; 1</w:t>
+            <w:bookmarkStart w:id="5" w:name="OLE_LINK5"/>
+            <w:bookmarkStart w:id="6" w:name="OLE_LINK6"/>
+            <w:r>
+              <w:rPr>
+                <w:rFonts w:ascii="Consolas" w:hAnsi="Consolas" w:cs="Consolas"/>
+                <w:noProof/>
+              </w:rPr>
+              <w:t xml:space="preserve">7 -&gt; </w:t>
+            </w:r>
+            <w:bookmarkEnd w:id="5"/>
+            <w:bookmarkEnd w:id="6"/>
+            <w:r>
+              <w:rPr>
+                <w:rFonts w:ascii="Consolas" w:hAnsi="Consolas" w:cs="Consolas"/>
+                <w:noProof/>
+              </w:rPr>
+              <w:t>19 -&gt; 1</w:t>
             </w:r>
             <w:r>
               <w:rPr>
@@ -1171,7 +1186,7 @@
     </w:p>
     <w:p>
       <w:pPr>
-        <w:pStyle w:val="ListParagraph"/>
+        <w:pStyle w:val="ac"/>
         <w:numPr>
           <w:ilvl w:val="0"/>
           <w:numId w:val="13"/>
@@ -1258,9 +1273,10 @@
       <w:r>
         <w:rPr>
           <w:noProof/>
+          <w:lang w:val="bg-BG" w:eastAsia="bg-BG"/>
         </w:rPr>
         <w:drawing>
-          <wp:inline distT="0" distB="0" distL="0" distR="0" wp14:anchorId="37CC70B3" wp14:editId="194EC562">
+          <wp:inline distT="0" distB="0" distL="0" distR="0">
             <wp:extent cx="4189922" cy="1084997"/>
             <wp:effectExtent l="0" t="0" r="1270" b="1270"/>
             <wp:docPr id="6" name="Picture 6"/>
@@ -1280,7 +1296,7 @@
                     <a:blip r:embed="rId10">
                       <a:extLst>
                         <a:ext uri="{28A0092B-C50C-407E-A947-70E740481C1C}">
-                          <a14:useLocalDpi xmlns:a14="http://schemas.microsoft.com/office/drawing/2010/main" val="0"/>
+                          <a14:useLocalDpi xmlns:a14="http://schemas.microsoft.com/office/drawing/2010/main" xmlns:wps="http://schemas.microsoft.com/office/word/2010/wordprocessingShape" xmlns:wpi="http://schemas.microsoft.com/office/word/2010/wordprocessingInk" xmlns:wpg="http://schemas.microsoft.com/office/word/2010/wordprocessingGroup" xmlns:w15="http://schemas.microsoft.com/office/word/2012/wordml" xmlns:w14="http://schemas.microsoft.com/office/word/2010/wordml" xmlns:w="http://schemas.openxmlformats.org/wordprocessingml/2006/main" xmlns:w10="urn:schemas-microsoft-com:office:word" xmlns:wp14="http://schemas.microsoft.com/office/word/2010/wordprocessingDrawing" xmlns:v="urn:schemas-microsoft-com:vml" xmlns:o="urn:schemas-microsoft-com:office:office" xmlns:mc="http://schemas.openxmlformats.org/markup-compatibility/2006" xmlns:wpc="http://schemas.microsoft.com/office/word/2010/wordprocessingCanvas" xmlns="" val="0"/>
                         </a:ext>
                       </a:extLst>
                     </a:blip>
@@ -1308,7 +1324,7 @@
     </w:p>
     <w:p>
       <w:pPr>
-        <w:pStyle w:val="ListParagraph"/>
+        <w:pStyle w:val="ac"/>
         <w:numPr>
           <w:ilvl w:val="0"/>
           <w:numId w:val="13"/>
@@ -1385,9 +1401,10 @@
       <w:r>
         <w:rPr>
           <w:noProof/>
+          <w:lang w:val="bg-BG" w:eastAsia="bg-BG"/>
         </w:rPr>
         <w:drawing>
-          <wp:inline distT="0" distB="0" distL="0" distR="0" wp14:anchorId="775691F4" wp14:editId="6790D6AC">
+          <wp:inline distT="0" distB="0" distL="0" distR="0">
             <wp:extent cx="3256829" cy="1597833"/>
             <wp:effectExtent l="0" t="0" r="1270" b="2540"/>
             <wp:docPr id="7" name="Picture 7"/>
@@ -1425,7 +1442,7 @@
     </w:p>
     <w:p>
       <w:pPr>
-        <w:pStyle w:val="ListParagraph"/>
+        <w:pStyle w:val="ac"/>
         <w:numPr>
           <w:ilvl w:val="0"/>
           <w:numId w:val="13"/>
@@ -1473,9 +1490,10 @@
       <w:r>
         <w:rPr>
           <w:noProof/>
+          <w:lang w:val="bg-BG" w:eastAsia="bg-BG"/>
         </w:rPr>
         <w:drawing>
-          <wp:inline distT="0" distB="0" distL="0" distR="0" wp14:anchorId="796CF38E" wp14:editId="1750AE17">
+          <wp:inline distT="0" distB="0" distL="0" distR="0">
             <wp:extent cx="5676352" cy="208341"/>
             <wp:effectExtent l="0" t="0" r="635" b="1270"/>
             <wp:docPr id="8" name="Picture 8"/>
@@ -1513,7 +1531,7 @@
     </w:p>
     <w:p>
       <w:pPr>
-        <w:pStyle w:val="ListParagraph"/>
+        <w:pStyle w:val="ac"/>
         <w:numPr>
           <w:ilvl w:val="0"/>
           <w:numId w:val="13"/>
@@ -1545,9 +1563,10 @@
       <w:r>
         <w:rPr>
           <w:noProof/>
+          <w:lang w:val="bg-BG" w:eastAsia="bg-BG"/>
         </w:rPr>
         <w:drawing>
-          <wp:inline distT="0" distB="0" distL="0" distR="0" wp14:anchorId="41C9F206" wp14:editId="6ECA4F95">
+          <wp:inline distT="0" distB="0" distL="0" distR="0">
             <wp:extent cx="3282856" cy="1212912"/>
             <wp:effectExtent l="0" t="0" r="0" b="6350"/>
             <wp:docPr id="9" name="Picture 9"/>
@@ -1585,7 +1604,7 @@
     </w:p>
     <w:p>
       <w:pPr>
-        <w:pStyle w:val="ListParagraph"/>
+        <w:pStyle w:val="ac"/>
         <w:numPr>
           <w:ilvl w:val="0"/>
           <w:numId w:val="13"/>
@@ -1633,9 +1652,10 @@
       <w:r>
         <w:rPr>
           <w:noProof/>
+          <w:lang w:val="bg-BG" w:eastAsia="bg-BG"/>
         </w:rPr>
         <w:drawing>
-          <wp:inline distT="0" distB="0" distL="0" distR="0" wp14:anchorId="1ACC3902" wp14:editId="388E0C07">
+          <wp:inline distT="0" distB="0" distL="0" distR="0">
             <wp:extent cx="4232370" cy="2357928"/>
             <wp:effectExtent l="0" t="0" r="0" b="4445"/>
             <wp:docPr id="12" name="Picture 12"/>
@@ -1673,7 +1693,7 @@
     </w:p>
     <w:p>
       <w:pPr>
-        <w:pStyle w:val="ListParagraph"/>
+        <w:pStyle w:val="ac"/>
         <w:numPr>
           <w:ilvl w:val="0"/>
           <w:numId w:val="13"/>
@@ -1705,9 +1725,10 @@
       <w:r>
         <w:rPr>
           <w:noProof/>
+          <w:lang w:val="bg-BG" w:eastAsia="bg-BG"/>
         </w:rPr>
         <w:drawing>
-          <wp:inline distT="0" distB="0" distL="0" distR="0" wp14:anchorId="6A86F994" wp14:editId="437FE4A6">
+          <wp:inline distT="0" distB="0" distL="0" distR="0">
             <wp:extent cx="5650410" cy="804107"/>
             <wp:effectExtent l="0" t="0" r="7620" b="0"/>
             <wp:docPr id="13" name="Picture 13"/>
@@ -1745,7 +1766,7 @@
     </w:p>
     <w:p>
       <w:pPr>
-        <w:pStyle w:val="ListParagraph"/>
+        <w:pStyle w:val="ac"/>
         <w:numPr>
           <w:ilvl w:val="0"/>
           <w:numId w:val="13"/>
@@ -1777,9 +1798,10 @@
       <w:r>
         <w:rPr>
           <w:noProof/>
+          <w:lang w:val="bg-BG" w:eastAsia="bg-BG"/>
         </w:rPr>
         <w:drawing>
-          <wp:inline distT="0" distB="0" distL="0" distR="0" wp14:anchorId="0B561A72" wp14:editId="38D13010">
+          <wp:inline distT="0" distB="0" distL="0" distR="0">
             <wp:extent cx="3410661" cy="1160738"/>
             <wp:effectExtent l="0" t="0" r="0" b="1905"/>
             <wp:docPr id="14" name="Picture 14"/>
@@ -1817,7 +1839,7 @@
     </w:p>
     <w:p>
       <w:pPr>
-        <w:pStyle w:val="Heading2"/>
+        <w:pStyle w:val="2"/>
         <w:rPr>
           <w:noProof/>
         </w:rPr>
@@ -1965,7 +1987,7 @@
       <w:hyperlink r:id="rId17" w:history="1">
         <w:r>
           <w:rPr>
-            <w:rStyle w:val="Hyperlink"/>
+            <w:rStyle w:val="a9"/>
             <w:rFonts w:ascii="Consolas" w:hAnsi="Consolas" w:cs="Consolas"/>
             <w:noProof/>
             <w:lang w:val="bg-BG"/>
@@ -1982,7 +2004,7 @@
       <w:hyperlink r:id="rId18" w:history="1">
         <w:r>
           <w:rPr>
-            <w:rStyle w:val="Hyperlink"/>
+            <w:rStyle w:val="a9"/>
             <w:rFonts w:ascii="Consolas" w:hAnsi="Consolas" w:cs="Consolas"/>
             <w:noProof/>
             <w:lang w:val="bg-BG"/>
@@ -2064,7 +2086,7 @@
     </w:p>
     <w:p>
       <w:pPr>
-        <w:pStyle w:val="Heading2"/>
+        <w:pStyle w:val="2"/>
         <w:rPr>
           <w:noProof/>
         </w:rPr>
@@ -2105,7 +2127,7 @@
     </w:p>
     <w:tbl>
       <w:tblPr>
-        <w:tblStyle w:val="TableGrid"/>
+        <w:tblStyle w:val="af"/>
         <w:tblW w:w="0" w:type="auto"/>
         <w:tblInd w:w="108" w:type="dxa"/>
         <w:tblCellMar>
@@ -2114,7 +2136,7 @@
           <w:bottom w:w="57" w:type="dxa"/>
           <w:right w:w="85" w:type="dxa"/>
         </w:tblCellMar>
-        <w:tblLook w:val="04A0" w:firstRow="1" w:lastRow="0" w:firstColumn="1" w:lastColumn="0" w:noHBand="0" w:noVBand="1"/>
+        <w:tblLook w:val="04A0"/>
       </w:tblPr>
       <w:tblGrid>
         <w:gridCol w:w="2711"/>
@@ -2479,7 +2501,7 @@
       <w:hyperlink r:id="rId19" w:history="1">
         <w:r>
           <w:rPr>
-            <w:rStyle w:val="Hyperlink"/>
+            <w:rStyle w:val="a9"/>
           </w:rPr>
           <w:t>"Shunting Yard" algorithm</w:t>
         </w:r>
@@ -2510,7 +2532,7 @@
 </file>
 
 <file path=word/endnotes.xml><?xml version="1.0" encoding="utf-8"?>
-<w:endnotes xmlns:wpc="http://schemas.microsoft.com/office/word/2010/wordprocessingCanvas" xmlns:mc="http://schemas.openxmlformats.org/markup-compatibility/2006" xmlns:o="urn:schemas-microsoft-com:office:office" xmlns:r="http://schemas.openxmlformats.org/officeDocument/2006/relationships" xmlns:m="http://schemas.openxmlformats.org/officeDocument/2006/math" xmlns:v="urn:schemas-microsoft-com:vml" xmlns:wp14="http://schemas.microsoft.com/office/word/2010/wordprocessingDrawing" xmlns:wp="http://schemas.openxmlformats.org/drawingml/2006/wordprocessingDrawing" xmlns:w10="urn:schemas-microsoft-com:office:word" xmlns:w="http://schemas.openxmlformats.org/wordprocessingml/2006/main" xmlns:w14="http://schemas.microsoft.com/office/word/2010/wordml" xmlns:w15="http://schemas.microsoft.com/office/word/2012/wordml" xmlns:wpg="http://schemas.microsoft.com/office/word/2010/wordprocessingGroup" xmlns:wpi="http://schemas.microsoft.com/office/word/2010/wordprocessingInk" xmlns:wne="http://schemas.microsoft.com/office/word/2006/wordml" xmlns:wps="http://schemas.microsoft.com/office/word/2010/wordprocessingShape" mc:Ignorable="w14 w15 wp14">
+<w:endnotes xmlns:ve="http://schemas.openxmlformats.org/markup-compatibility/2006" xmlns:o="urn:schemas-microsoft-com:office:office" xmlns:r="http://schemas.openxmlformats.org/officeDocument/2006/relationships" xmlns:m="http://schemas.openxmlformats.org/officeDocument/2006/math" xmlns:v="urn:schemas-microsoft-com:vml" xmlns:wp="http://schemas.openxmlformats.org/drawingml/2006/wordprocessingDrawing" xmlns:w10="urn:schemas-microsoft-com:office:word" xmlns:w="http://schemas.openxmlformats.org/wordprocessingml/2006/main" xmlns:wne="http://schemas.microsoft.com/office/word/2006/wordml">
   <w:endnote w:type="separator" w:id="-1">
     <w:p>
       <w:pPr>
@@ -2535,402 +2557,122 @@
 </file>
 
 <file path=word/footer1.xml><?xml version="1.0" encoding="utf-8"?>
-<w:ftr xmlns:wpc="http://schemas.microsoft.com/office/word/2010/wordprocessingCanvas" xmlns:mc="http://schemas.openxmlformats.org/markup-compatibility/2006" xmlns:o="urn:schemas-microsoft-com:office:office" xmlns:r="http://schemas.openxmlformats.org/officeDocument/2006/relationships" xmlns:m="http://schemas.openxmlformats.org/officeDocument/2006/math" xmlns:v="urn:schemas-microsoft-com:vml" xmlns:wp14="http://schemas.microsoft.com/office/word/2010/wordprocessingDrawing" xmlns:wp="http://schemas.openxmlformats.org/drawingml/2006/wordprocessingDrawing" xmlns:w10="urn:schemas-microsoft-com:office:word" xmlns:w="http://schemas.openxmlformats.org/wordprocessingml/2006/main" xmlns:w14="http://schemas.microsoft.com/office/word/2010/wordml" xmlns:w15="http://schemas.microsoft.com/office/word/2012/wordml" xmlns:wpg="http://schemas.microsoft.com/office/word/2010/wordprocessingGroup" xmlns:wpi="http://schemas.microsoft.com/office/word/2010/wordprocessingInk" xmlns:wne="http://schemas.microsoft.com/office/word/2006/wordml" xmlns:wps="http://schemas.microsoft.com/office/word/2010/wordprocessingShape" mc:Ignorable="w14 w15 wp14">
+<w:ftr xmlns:ve="http://schemas.openxmlformats.org/markup-compatibility/2006" xmlns:o="urn:schemas-microsoft-com:office:office" xmlns:r="http://schemas.openxmlformats.org/officeDocument/2006/relationships" xmlns:m="http://schemas.openxmlformats.org/officeDocument/2006/math" xmlns:v="urn:schemas-microsoft-com:vml" xmlns:wp="http://schemas.openxmlformats.org/drawingml/2006/wordprocessingDrawing" xmlns:w10="urn:schemas-microsoft-com:office:word" xmlns:w="http://schemas.openxmlformats.org/wordprocessingml/2006/main" xmlns:wne="http://schemas.microsoft.com/office/word/2006/wordml">
   <w:p>
     <w:pPr>
-      <w:pStyle w:val="Footer"/>
+      <w:pStyle w:val="a5"/>
     </w:pPr>
     <w:r>
       <w:rPr>
         <w:noProof/>
       </w:rPr>
-      <mc:AlternateContent>
-        <mc:Choice Requires="wps">
-          <w:drawing>
-            <wp:anchor distT="0" distB="0" distL="114300" distR="114300" simplePos="0" relativeHeight="251660288" behindDoc="0" locked="0" layoutInCell="1" allowOverlap="1" wp14:anchorId="43AC5A55" wp14:editId="46123BE8">
-              <wp:simplePos x="0" y="0"/>
-              <wp:positionH relativeFrom="column">
-                <wp:posOffset>1574561</wp:posOffset>
-              </wp:positionH>
-              <wp:positionV relativeFrom="paragraph">
-                <wp:posOffset>424831</wp:posOffset>
-              </wp:positionV>
-              <wp:extent cx="570015" cy="200025"/>
-              <wp:effectExtent l="0" t="0" r="1905" b="9525"/>
-              <wp:wrapNone/>
-              <wp:docPr id="2" name="Text Box 2"/>
-              <wp:cNvGraphicFramePr/>
-              <a:graphic xmlns:a="http://schemas.openxmlformats.org/drawingml/2006/main">
-                <a:graphicData uri="http://schemas.microsoft.com/office/word/2010/wordprocessingShape">
-                  <wps:wsp>
-                    <wps:cNvSpPr txBox="1"/>
-                    <wps:spPr>
-                      <a:xfrm>
-                        <a:off x="0" y="0"/>
-                        <a:ext cx="570015" cy="200025"/>
-                      </a:xfrm>
-                      <a:prstGeom prst="rect">
-                        <a:avLst/>
-                      </a:prstGeom>
-                      <a:noFill/>
-                      <a:ln w="6350">
-                        <a:noFill/>
-                      </a:ln>
-                      <a:effectLst/>
-                    </wps:spPr>
-                    <wps:style>
-                      <a:lnRef idx="0">
-                        <a:schemeClr val="accent1"/>
-                      </a:lnRef>
-                      <a:fillRef idx="0">
-                        <a:schemeClr val="accent1"/>
-                      </a:fillRef>
-                      <a:effectRef idx="0">
-                        <a:schemeClr val="accent1"/>
-                      </a:effectRef>
-                      <a:fontRef idx="minor">
-                        <a:schemeClr val="dk1"/>
-                      </a:fontRef>
-                    </wps:style>
-                    <wps:txbx>
-                      <w:txbxContent>
-                        <w:p>
-                          <w:pPr>
-                            <w:spacing w:after="0"/>
-                          </w:pPr>
-                          <w:r>
-                            <w:rPr>
-                              <w:sz w:val="19"/>
-                              <w:szCs w:val="19"/>
-                            </w:rPr>
-                            <w:t>Follow us:</w:t>
-                          </w:r>
-                        </w:p>
-                      </w:txbxContent>
-                    </wps:txbx>
-                    <wps:bodyPr rot="0" spcFirstLastPara="0" vertOverflow="overflow" horzOverflow="overflow" vert="horz" wrap="square" lIns="18000" tIns="0" rIns="0" bIns="0" numCol="1" spcCol="0" rtlCol="0" fromWordArt="0" anchor="ctr" anchorCtr="0" forceAA="0" compatLnSpc="1">
-                      <a:prstTxWarp prst="textNoShape">
-                        <a:avLst/>
-                      </a:prstTxWarp>
-                      <a:noAutofit/>
-                    </wps:bodyPr>
-                  </wps:wsp>
-                </a:graphicData>
-              </a:graphic>
-              <wp14:sizeRelH relativeFrom="margin">
-                <wp14:pctWidth>0</wp14:pctWidth>
-              </wp14:sizeRelH>
-              <wp14:sizeRelV relativeFrom="margin">
-                <wp14:pctHeight>0</wp14:pctHeight>
-              </wp14:sizeRelV>
-            </wp:anchor>
-          </w:drawing>
-        </mc:Choice>
-        <mc:Fallback>
-          <w:pict>
-            <v:shapetype w14:anchorId="43AC5A55" id="_x0000_t202" coordsize="21600,21600" o:spt="202" path="m,l,21600r21600,l21600,xe">
-              <v:stroke joinstyle="miter"/>
-              <v:path gradientshapeok="t" o:connecttype="rect"/>
-            </v:shapetype>
-            <v:shape id="Text Box 2" o:spid="_x0000_s1026" type="#_x0000_t202" style="position:absolute;margin-left:124pt;margin-top:33.45pt;width:44.9pt;height:15.75pt;z-index:251660288;visibility:visible;mso-wrap-style:square;mso-width-percent:0;mso-height-percent:0;mso-wrap-distance-left:9pt;mso-wrap-distance-top:0;mso-wrap-distance-right:9pt;mso-wrap-distance-bottom:0;mso-position-horizontal:absolute;mso-position-horizontal-relative:text;mso-position-vertical:absolute;mso-position-vertical-relative:text;mso-width-percent:0;mso-height-percent:0;mso-width-relative:margin;mso-height-relative:margin;v-text-anchor:middle" o:gfxdata="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" filled="f" stroked="f" strokeweight=".5pt">
-              <v:textbox inset=".5mm,0,0,0">
-                <w:txbxContent>
-                  <w:p>
-                    <w:pPr>
-                      <w:spacing w:after="0"/>
-                    </w:pPr>
-                    <w:r>
-                      <w:rPr>
-                        <w:sz w:val="19"/>
-                        <w:szCs w:val="19"/>
-                      </w:rPr>
-                      <w:t>Follow us:</w:t>
-                    </w:r>
-                  </w:p>
-                </w:txbxContent>
-              </v:textbox>
-            </v:shape>
-          </w:pict>
-        </mc:Fallback>
-      </mc:AlternateContent>
+      <w:pict>
+        <v:shapetype id="_x0000_t202" coordsize="21600,21600" o:spt="202" path="m,l,21600r21600,l21600,xe">
+          <v:stroke joinstyle="miter"/>
+          <v:path gradientshapeok="t" o:connecttype="rect"/>
+        </v:shapetype>
+        <v:shape id="Text Box 2" o:spid="_x0000_s4101" type="#_x0000_t202" style="position:absolute;margin-left:124pt;margin-top:33.45pt;width:44.9pt;height:15.75pt;z-index:251660288;visibility:visible;mso-width-relative:margin;mso-height-relative:margin;v-text-anchor:middle" o:gfxdata="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" filled="f" stroked="f" strokeweight=".5pt">
+          <v:textbox inset=".5mm,0,0,0">
+            <w:txbxContent>
+              <w:p>
+                <w:pPr>
+                  <w:spacing w:after="0"/>
+                </w:pPr>
+                <w:r>
+                  <w:rPr>
+                    <w:sz w:val="19"/>
+                    <w:szCs w:val="19"/>
+                  </w:rPr>
+                  <w:t>Follow us:</w:t>
+                </w:r>
+              </w:p>
+            </w:txbxContent>
+          </v:textbox>
+        </v:shape>
+      </w:pict>
     </w:r>
     <w:r>
       <w:rPr>
         <w:noProof/>
       </w:rPr>
-      <mc:AlternateContent>
-        <mc:Choice Requires="wps">
-          <w:drawing>
-            <wp:anchor distT="0" distB="0" distL="114300" distR="114300" simplePos="0" relativeHeight="251663360" behindDoc="0" locked="0" layoutInCell="1" allowOverlap="1" wp14:anchorId="449102A1" wp14:editId="0A1EC20B">
-              <wp:simplePos x="0" y="0"/>
-              <wp:positionH relativeFrom="column">
-                <wp:posOffset>5670412</wp:posOffset>
-              </wp:positionH>
-              <wp:positionV relativeFrom="paragraph">
-                <wp:posOffset>425864</wp:posOffset>
-              </wp:positionV>
-              <wp:extent cx="900568" cy="202261"/>
-              <wp:effectExtent l="0" t="0" r="13970" b="7620"/>
-              <wp:wrapNone/>
-              <wp:docPr id="3" name="Text Box 3"/>
-              <wp:cNvGraphicFramePr/>
-              <a:graphic xmlns:a="http://schemas.openxmlformats.org/drawingml/2006/main">
-                <a:graphicData uri="http://schemas.microsoft.com/office/word/2010/wordprocessingShape">
-                  <wps:wsp>
-                    <wps:cNvSpPr txBox="1"/>
-                    <wps:spPr>
-                      <a:xfrm>
-                        <a:off x="0" y="0"/>
-                        <a:ext cx="900568" cy="202261"/>
-                      </a:xfrm>
-                      <a:prstGeom prst="rect">
-                        <a:avLst/>
-                      </a:prstGeom>
-                      <a:noFill/>
-                      <a:ln w="6350">
-                        <a:noFill/>
-                      </a:ln>
-                      <a:effectLst/>
-                    </wps:spPr>
-                    <wps:style>
-                      <a:lnRef idx="0">
-                        <a:schemeClr val="accent1"/>
-                      </a:lnRef>
-                      <a:fillRef idx="0">
-                        <a:schemeClr val="accent1"/>
-                      </a:fillRef>
-                      <a:effectRef idx="0">
-                        <a:schemeClr val="accent1"/>
-                      </a:effectRef>
-                      <a:fontRef idx="minor">
-                        <a:schemeClr val="dk1"/>
-                      </a:fontRef>
-                    </wps:style>
-                    <wps:txbx>
-                      <w:txbxContent>
-                        <w:p>
-                          <w:pPr>
-                            <w:spacing w:after="0"/>
-                            <w:jc w:val="right"/>
-                            <w:rPr>
-                              <w:sz w:val="18"/>
-                              <w:szCs w:val="18"/>
-                            </w:rPr>
-                          </w:pPr>
-                          <w:r>
-                            <w:rPr>
-                              <w:sz w:val="18"/>
-                              <w:szCs w:val="18"/>
-                            </w:rPr>
-                            <w:t xml:space="preserve">Page </w:t>
-                          </w:r>
-                          <w:r>
-                            <w:rPr>
-                              <w:sz w:val="18"/>
-                              <w:szCs w:val="18"/>
-                            </w:rPr>
-                            <w:fldChar w:fldCharType="begin"/>
-                          </w:r>
-                          <w:r>
-                            <w:rPr>
-                              <w:sz w:val="18"/>
-                              <w:szCs w:val="18"/>
-                            </w:rPr>
-                            <w:instrText xml:space="preserve"> PAGE   \* MERGEFORMAT </w:instrText>
-                          </w:r>
-                          <w:r>
-                            <w:rPr>
-                              <w:sz w:val="18"/>
-                              <w:szCs w:val="18"/>
-                            </w:rPr>
-                            <w:fldChar w:fldCharType="separate"/>
-                          </w:r>
-                          <w:r>
-                            <w:rPr>
-                              <w:noProof/>
-                              <w:sz w:val="18"/>
-                              <w:szCs w:val="18"/>
-                            </w:rPr>
-                            <w:t>3</w:t>
-                          </w:r>
-                          <w:r>
-                            <w:rPr>
-                              <w:sz w:val="18"/>
-                              <w:szCs w:val="18"/>
-                            </w:rPr>
-                            <w:fldChar w:fldCharType="end"/>
-                          </w:r>
-                          <w:r>
-                            <w:rPr>
-                              <w:sz w:val="18"/>
-                              <w:szCs w:val="18"/>
-                            </w:rPr>
-                            <w:t xml:space="preserve"> of </w:t>
-                          </w:r>
-                          <w:r>
-                            <w:rPr>
-                              <w:sz w:val="18"/>
-                              <w:szCs w:val="18"/>
-                            </w:rPr>
-                            <w:fldChar w:fldCharType="begin"/>
-                          </w:r>
-                          <w:r>
-                            <w:rPr>
-                              <w:sz w:val="18"/>
-                              <w:szCs w:val="18"/>
-                            </w:rPr>
-                            <w:instrText xml:space="preserve"> NUMPAGES   \* MERGEFORMAT </w:instrText>
-                          </w:r>
-                          <w:r>
-                            <w:rPr>
-                              <w:sz w:val="18"/>
-                              <w:szCs w:val="18"/>
-                            </w:rPr>
-                            <w:fldChar w:fldCharType="separate"/>
-                          </w:r>
-                          <w:r>
-                            <w:rPr>
-                              <w:noProof/>
-                              <w:sz w:val="18"/>
-                              <w:szCs w:val="18"/>
-                            </w:rPr>
-                            <w:t>3</w:t>
-                          </w:r>
-                          <w:r>
-                            <w:rPr>
-                              <w:sz w:val="18"/>
-                              <w:szCs w:val="18"/>
-                            </w:rPr>
-                            <w:fldChar w:fldCharType="end"/>
-                          </w:r>
-                        </w:p>
-                      </w:txbxContent>
-                    </wps:txbx>
-                    <wps:bodyPr rot="0" spcFirstLastPara="0" vertOverflow="overflow" horzOverflow="overflow" vert="horz" wrap="square" lIns="0" tIns="0" rIns="0" bIns="0" numCol="1" spcCol="0" rtlCol="0" fromWordArt="0" anchor="ctr" anchorCtr="0" forceAA="0" compatLnSpc="1">
-                      <a:prstTxWarp prst="textNoShape">
-                        <a:avLst/>
-                      </a:prstTxWarp>
-                      <a:noAutofit/>
-                    </wps:bodyPr>
-                  </wps:wsp>
-                </a:graphicData>
-              </a:graphic>
-              <wp14:sizeRelH relativeFrom="margin">
-                <wp14:pctWidth>0</wp14:pctWidth>
-              </wp14:sizeRelH>
-              <wp14:sizeRelV relativeFrom="margin">
-                <wp14:pctHeight>0</wp14:pctHeight>
-              </wp14:sizeRelV>
-            </wp:anchor>
-          </w:drawing>
-        </mc:Choice>
-        <mc:Fallback>
-          <w:pict>
-            <v:shape w14:anchorId="449102A1" id="Text Box 3" o:spid="_x0000_s1027" type="#_x0000_t202" style="position:absolute;margin-left:446.5pt;margin-top:33.55pt;width:70.9pt;height:15.95pt;z-index:251663360;visibility:visible;mso-wrap-style:square;mso-width-percent:0;mso-height-percent:0;mso-wrap-distance-left:9pt;mso-wrap-distance-top:0;mso-wrap-distance-right:9pt;mso-wrap-distance-bottom:0;mso-position-horizontal:absolute;mso-position-horizontal-relative:text;mso-position-vertical:absolute;mso-position-vertical-relative:text;mso-width-percent:0;mso-height-percent:0;mso-width-relative:margin;mso-height-relative:margin;v-text-anchor:middle" o:gfxdata="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" filled="f" stroked="f" strokeweight=".5pt">
-              <v:textbox inset="0,0,0,0">
-                <w:txbxContent>
-                  <w:p>
-                    <w:pPr>
-                      <w:spacing w:after="0"/>
-                      <w:jc w:val="right"/>
-                      <w:rPr>
-                        <w:sz w:val="18"/>
-                        <w:szCs w:val="18"/>
-                      </w:rPr>
-                    </w:pPr>
-                    <w:r>
-                      <w:rPr>
-                        <w:sz w:val="18"/>
-                        <w:szCs w:val="18"/>
-                      </w:rPr>
-                      <w:t xml:space="preserve">Page </w:t>
-                    </w:r>
-                    <w:r>
-                      <w:rPr>
-                        <w:sz w:val="18"/>
-                        <w:szCs w:val="18"/>
-                      </w:rPr>
-                      <w:fldChar w:fldCharType="begin"/>
-                    </w:r>
-                    <w:r>
-                      <w:rPr>
-                        <w:sz w:val="18"/>
-                        <w:szCs w:val="18"/>
-                      </w:rPr>
-                      <w:instrText xml:space="preserve"> PAGE   \* MERGEFORMAT </w:instrText>
-                    </w:r>
-                    <w:r>
-                      <w:rPr>
-                        <w:sz w:val="18"/>
-                        <w:szCs w:val="18"/>
-                      </w:rPr>
-                      <w:fldChar w:fldCharType="separate"/>
-                    </w:r>
-                    <w:r>
-                      <w:rPr>
-                        <w:noProof/>
-                        <w:sz w:val="18"/>
-                        <w:szCs w:val="18"/>
-                      </w:rPr>
-                      <w:t>3</w:t>
-                    </w:r>
-                    <w:r>
-                      <w:rPr>
-                        <w:sz w:val="18"/>
-                        <w:szCs w:val="18"/>
-                      </w:rPr>
-                      <w:fldChar w:fldCharType="end"/>
-                    </w:r>
-                    <w:r>
-                      <w:rPr>
-                        <w:sz w:val="18"/>
-                        <w:szCs w:val="18"/>
-                      </w:rPr>
-                      <w:t xml:space="preserve"> of </w:t>
-                    </w:r>
-                    <w:r>
-                      <w:rPr>
-                        <w:sz w:val="18"/>
-                        <w:szCs w:val="18"/>
-                      </w:rPr>
-                      <w:fldChar w:fldCharType="begin"/>
-                    </w:r>
-                    <w:r>
-                      <w:rPr>
-                        <w:sz w:val="18"/>
-                        <w:szCs w:val="18"/>
-                      </w:rPr>
-                      <w:instrText xml:space="preserve"> NUMPAGES   \* MERGEFORMAT </w:instrText>
-                    </w:r>
-                    <w:r>
-                      <w:rPr>
-                        <w:sz w:val="18"/>
-                        <w:szCs w:val="18"/>
-                      </w:rPr>
-                      <w:fldChar w:fldCharType="separate"/>
-                    </w:r>
-                    <w:r>
-                      <w:rPr>
-                        <w:noProof/>
-                        <w:sz w:val="18"/>
-                        <w:szCs w:val="18"/>
-                      </w:rPr>
-                      <w:t>3</w:t>
-                    </w:r>
-                    <w:r>
-                      <w:rPr>
-                        <w:sz w:val="18"/>
-                        <w:szCs w:val="18"/>
-                      </w:rPr>
-                      <w:fldChar w:fldCharType="end"/>
-                    </w:r>
-                  </w:p>
-                </w:txbxContent>
-              </v:textbox>
-            </v:shape>
-          </w:pict>
-        </mc:Fallback>
-      </mc:AlternateContent>
+      <w:pict>
+        <v:shape id="Text Box 3" o:spid="_x0000_s4100" type="#_x0000_t202" style="position:absolute;margin-left:446.5pt;margin-top:33.55pt;width:70.9pt;height:15.95pt;z-index:251663360;visibility:visible;mso-width-relative:margin;mso-height-relative:margin;v-text-anchor:middle" o:gfxdata="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" filled="f" stroked="f" strokeweight=".5pt">
+          <v:textbox inset="0,0,0,0">
+            <w:txbxContent>
+              <w:p>
+                <w:pPr>
+                  <w:spacing w:after="0"/>
+                  <w:jc w:val="right"/>
+                  <w:rPr>
+                    <w:sz w:val="18"/>
+                    <w:szCs w:val="18"/>
+                  </w:rPr>
+                </w:pPr>
+                <w:r>
+                  <w:rPr>
+                    <w:sz w:val="18"/>
+                    <w:szCs w:val="18"/>
+                  </w:rPr>
+                  <w:t xml:space="preserve">Page </w:t>
+                </w:r>
+                <w:r>
+                  <w:rPr>
+                    <w:sz w:val="18"/>
+                    <w:szCs w:val="18"/>
+                  </w:rPr>
+                  <w:fldChar w:fldCharType="begin"/>
+                </w:r>
+                <w:r>
+                  <w:rPr>
+                    <w:sz w:val="18"/>
+                    <w:szCs w:val="18"/>
+                  </w:rPr>
+                  <w:instrText xml:space="preserve"> PAGE   \* MERGEFORMAT </w:instrText>
+                </w:r>
+                <w:r>
+                  <w:rPr>
+                    <w:sz w:val="18"/>
+                    <w:szCs w:val="18"/>
+                  </w:rPr>
+                  <w:fldChar w:fldCharType="separate"/>
+                </w:r>
+                <w:r>
+                  <w:rPr>
+                    <w:noProof/>
+                    <w:sz w:val="18"/>
+                    <w:szCs w:val="18"/>
+                  </w:rPr>
+                  <w:t>2</w:t>
+                </w:r>
+                <w:r>
+                  <w:rPr>
+                    <w:sz w:val="18"/>
+                    <w:szCs w:val="18"/>
+                  </w:rPr>
+                  <w:fldChar w:fldCharType="end"/>
+                </w:r>
+                <w:r>
+                  <w:rPr>
+                    <w:sz w:val="18"/>
+                    <w:szCs w:val="18"/>
+                  </w:rPr>
+                  <w:t xml:space="preserve"> of </w:t>
+                </w:r>
+                <w:fldSimple w:instr=" NUMPAGES   \* MERGEFORMAT ">
+                  <w:r>
+                    <w:rPr>
+                      <w:noProof/>
+                      <w:sz w:val="18"/>
+                      <w:szCs w:val="18"/>
+                    </w:rPr>
+                    <w:t>3</w:t>
+                  </w:r>
+                </w:fldSimple>
+              </w:p>
+            </w:txbxContent>
+          </v:textbox>
+        </v:shape>
+      </w:pict>
     </w:r>
     <w:r>
       <w:rPr>
@@ -2939,1524 +2681,707 @@
         <w:sz w:val="24"/>
         <w:szCs w:val="24"/>
       </w:rPr>
-      <mc:AlternateContent>
-        <mc:Choice Requires="wps">
-          <w:drawing>
-            <wp:anchor distT="45720" distB="45720" distL="114300" distR="114300" simplePos="0" relativeHeight="251659264" behindDoc="0" locked="0" layoutInCell="1" allowOverlap="1" wp14:anchorId="5906D485" wp14:editId="7613D8D1">
-              <wp:simplePos x="0" y="0"/>
-              <wp:positionH relativeFrom="column">
-                <wp:posOffset>1577340</wp:posOffset>
-              </wp:positionH>
-              <wp:positionV relativeFrom="paragraph">
-                <wp:posOffset>176530</wp:posOffset>
-              </wp:positionV>
-              <wp:extent cx="5033010" cy="513715"/>
-              <wp:effectExtent l="0" t="0" r="0" b="635"/>
-              <wp:wrapSquare wrapText="bothSides"/>
-              <wp:docPr id="17" name="Text Box 17"/>
-              <wp:cNvGraphicFramePr>
-                <a:graphicFrameLocks xmlns:a="http://schemas.openxmlformats.org/drawingml/2006/main"/>
-              </wp:cNvGraphicFramePr>
-              <a:graphic xmlns:a="http://schemas.openxmlformats.org/drawingml/2006/main">
-                <a:graphicData uri="http://schemas.microsoft.com/office/word/2010/wordprocessingShape">
-                  <wps:wsp>
-                    <wps:cNvSpPr txBox="1">
-                      <a:spLocks noChangeArrowheads="1"/>
-                    </wps:cNvSpPr>
-                    <wps:spPr bwMode="auto">
-                      <a:xfrm>
-                        <a:off x="0" y="0"/>
-                        <a:ext cx="5033010" cy="513715"/>
-                      </a:xfrm>
-                      <a:prstGeom prst="rect">
-                        <a:avLst/>
-                      </a:prstGeom>
-                      <a:noFill/>
-                      <a:ln w="9525">
-                        <a:noFill/>
-                        <a:miter lim="800000"/>
-                        <a:headEnd/>
-                        <a:tailEnd/>
-                      </a:ln>
-                    </wps:spPr>
-                    <wps:txbx>
-                      <w:txbxContent>
-                        <w:p>
-                          <w:pPr>
-                            <w:spacing w:before="40" w:after="50"/>
-                            <w:rPr>
-                              <w:sz w:val="19"/>
-                              <w:szCs w:val="19"/>
-                            </w:rPr>
-                          </w:pPr>
-                          <w:r>
-                            <w:rPr>
-                              <w:sz w:val="19"/>
-                              <w:szCs w:val="19"/>
-                            </w:rPr>
-                            <w:t>© Software University Foundation (</w:t>
-                          </w:r>
-                          <w:hyperlink r:id="rId1" w:history="1">
-                            <w:r>
-                              <w:rPr>
-                                <w:rStyle w:val="Hyperlink"/>
-                                <w:sz w:val="19"/>
-                                <w:szCs w:val="19"/>
-                              </w:rPr>
-                              <w:t>softuni.org</w:t>
-                            </w:r>
-                          </w:hyperlink>
-                          <w:r>
-                            <w:rPr>
-                              <w:sz w:val="19"/>
-                              <w:szCs w:val="19"/>
-                            </w:rPr>
-                            <w:t xml:space="preserve">). This work </w:t>
-                          </w:r>
-                          <w:r>
-                            <w:rPr>
-                              <w:noProof/>
-                              <w:sz w:val="19"/>
-                              <w:szCs w:val="19"/>
-                            </w:rPr>
-                            <w:t>is licensed</w:t>
-                          </w:r>
-                          <w:r>
-                            <w:rPr>
-                              <w:sz w:val="19"/>
-                              <w:szCs w:val="19"/>
-                            </w:rPr>
-                            <w:t xml:space="preserve"> under the </w:t>
-                          </w:r>
-                          <w:hyperlink r:id="rId2" w:history="1">
-                            <w:r>
-                              <w:rPr>
-                                <w:rStyle w:val="Hyperlink"/>
-                                <w:sz w:val="19"/>
-                                <w:szCs w:val="19"/>
-                              </w:rPr>
-                              <w:t>CC-BY-NC-SA</w:t>
-                            </w:r>
-                          </w:hyperlink>
-                          <w:r>
-                            <w:rPr>
-                              <w:sz w:val="19"/>
-                              <w:szCs w:val="19"/>
-                            </w:rPr>
-                            <w:t xml:space="preserve"> license.</w:t>
-                          </w:r>
-                        </w:p>
-                        <w:p>
-                          <w:pPr>
-                            <w:spacing w:after="0"/>
-                            <w:ind w:left="567" w:firstLine="340"/>
-                            <w:rPr>
-                              <w:sz w:val="19"/>
-                              <w:szCs w:val="19"/>
-                            </w:rPr>
-                          </w:pPr>
-                          <w:r>
-                            <w:rPr>
-                              <w:noProof/>
-                              <w:sz w:val="20"/>
-                              <w:szCs w:val="20"/>
-                            </w:rPr>
-                            <w:drawing>
-                              <wp:inline distT="0" distB="0" distL="0" distR="0" wp14:anchorId="2150B564" wp14:editId="304B8E67">
-                                <wp:extent cx="200025" cy="200025"/>
-                                <wp:effectExtent l="0" t="0" r="9525" b="9525"/>
-                                <wp:docPr id="10" name="Picture 10" title="Software University">
-                                  <a:hlinkClick xmlns:a="http://schemas.openxmlformats.org/drawingml/2006/main" r:id="rId3"/>
-                                </wp:docPr>
-                                <wp:cNvGraphicFramePr/>
-                                <a:graphic xmlns:a="http://schemas.openxmlformats.org/drawingml/2006/main">
-                                  <a:graphicData uri="http://schemas.openxmlformats.org/drawingml/2006/picture">
-                                    <pic:pic xmlns:pic="http://schemas.openxmlformats.org/drawingml/2006/picture">
-                                      <pic:nvPicPr>
-                                        <pic:cNvPr id="93" name="Picture 3" title="Software University">
-                                          <a:hlinkClick r:id="rId3"/>
-                                        </pic:cNvPr>
-                                        <pic:cNvPicPr/>
-                                      </pic:nvPicPr>
-                                      <pic:blipFill>
-                                        <a:blip r:embed="rId4"/>
-                                        <a:stretch>
-                                          <a:fillRect/>
-                                        </a:stretch>
-                                      </pic:blipFill>
-                                      <pic:spPr>
-                                        <a:xfrm>
-                                          <a:off x="0" y="0"/>
-                                          <a:ext cx="197485" cy="197485"/>
-                                        </a:xfrm>
-                                        <a:prstGeom prst="rect">
-                                          <a:avLst/>
-                                        </a:prstGeom>
-                                      </pic:spPr>
-                                    </pic:pic>
-                                  </a:graphicData>
-                                </a:graphic>
-                              </wp:inline>
-                            </w:drawing>
-                          </w:r>
-                          <w:r>
-                            <w:rPr>
-                              <w:sz w:val="19"/>
-                              <w:szCs w:val="19"/>
-                            </w:rPr>
-                            <w:t xml:space="preserve">   </w:t>
-                          </w:r>
-                          <w:r>
-                            <w:rPr>
-                              <w:noProof/>
-                              <w:sz w:val="20"/>
-                              <w:szCs w:val="20"/>
-                            </w:rPr>
-                            <w:drawing>
-                              <wp:inline distT="0" distB="0" distL="0" distR="0" wp14:anchorId="5DA2CD6C" wp14:editId="49AF976D">
-                                <wp:extent cx="200025" cy="200025"/>
-                                <wp:effectExtent l="0" t="0" r="9525" b="9525"/>
-                                <wp:docPr id="11" name="Picture 11" title="Software University Foundation">
-                                  <a:hlinkClick xmlns:a="http://schemas.openxmlformats.org/drawingml/2006/main" r:id="rId1"/>
-                                </wp:docPr>
-                                <wp:cNvGraphicFramePr/>
-                                <a:graphic xmlns:a="http://schemas.openxmlformats.org/drawingml/2006/main">
-                                  <a:graphicData uri="http://schemas.openxmlformats.org/drawingml/2006/picture">
-                                    <pic:pic xmlns:pic="http://schemas.openxmlformats.org/drawingml/2006/picture">
-                                      <pic:nvPicPr>
-                                        <pic:cNvPr id="94" name="Picture 4" title="Software University Foundation">
-                                          <a:hlinkClick r:id="rId1"/>
-                                        </pic:cNvPr>
-                                        <pic:cNvPicPr/>
-                                      </pic:nvPicPr>
-                                      <pic:blipFill>
-                                        <a:blip r:embed="rId5"/>
-                                        <a:stretch>
-                                          <a:fillRect/>
-                                        </a:stretch>
-                                      </pic:blipFill>
-                                      <pic:spPr>
-                                        <a:xfrm>
-                                          <a:off x="0" y="0"/>
-                                          <a:ext cx="197485" cy="197485"/>
-                                        </a:xfrm>
-                                        <a:prstGeom prst="rect">
-                                          <a:avLst/>
-                                        </a:prstGeom>
-                                      </pic:spPr>
-                                    </pic:pic>
-                                  </a:graphicData>
-                                </a:graphic>
-                              </wp:inline>
-                            </w:drawing>
-                          </w:r>
-                          <w:r>
-                            <w:rPr>
-                              <w:sz w:val="19"/>
-                              <w:szCs w:val="19"/>
-                            </w:rPr>
-                            <w:t xml:space="preserve">   </w:t>
-                          </w:r>
-                          <w:r>
-                            <w:rPr>
-                              <w:noProof/>
-                              <w:sz w:val="20"/>
-                              <w:szCs w:val="20"/>
-                            </w:rPr>
-                            <w:drawing>
-                              <wp:inline distT="0" distB="0" distL="0" distR="0" wp14:anchorId="70511FB7" wp14:editId="733A97A1">
-                                <wp:extent cx="200025" cy="200025"/>
-                                <wp:effectExtent l="0" t="0" r="9525" b="9525"/>
-                                <wp:docPr id="15" name="Picture 15" title="Software University @ Facebook">
-                                  <a:hlinkClick xmlns:a="http://schemas.openxmlformats.org/drawingml/2006/main" r:id="rId6"/>
-                                </wp:docPr>
-                                <wp:cNvGraphicFramePr/>
-                                <a:graphic xmlns:a="http://schemas.openxmlformats.org/drawingml/2006/main">
-                                  <a:graphicData uri="http://schemas.openxmlformats.org/drawingml/2006/picture">
-                                    <pic:pic xmlns:pic="http://schemas.openxmlformats.org/drawingml/2006/picture">
-                                      <pic:nvPicPr>
-                                        <pic:cNvPr id="95" name="Picture 11" title="Software University @ Facebook">
-                                          <a:hlinkClick r:id="rId6"/>
-                                        </pic:cNvPr>
-                                        <pic:cNvPicPr/>
-                                      </pic:nvPicPr>
-                                      <pic:blipFill>
-                                        <a:blip r:embed="rId7"/>
-                                        <a:stretch>
-                                          <a:fillRect/>
-                                        </a:stretch>
-                                      </pic:blipFill>
-                                      <pic:spPr>
-                                        <a:xfrm>
-                                          <a:off x="0" y="0"/>
-                                          <a:ext cx="197485" cy="197485"/>
-                                        </a:xfrm>
-                                        <a:prstGeom prst="rect">
-                                          <a:avLst/>
-                                        </a:prstGeom>
-                                      </pic:spPr>
-                                    </pic:pic>
-                                  </a:graphicData>
-                                </a:graphic>
-                              </wp:inline>
-                            </w:drawing>
-                          </w:r>
-                          <w:r>
-                            <w:rPr>
-                              <w:sz w:val="19"/>
-                              <w:szCs w:val="19"/>
-                            </w:rPr>
-                            <w:t xml:space="preserve">   </w:t>
-                          </w:r>
-                          <w:r>
-                            <w:rPr>
-                              <w:noProof/>
-                              <w:sz w:val="20"/>
-                              <w:szCs w:val="20"/>
-                            </w:rPr>
-                            <w:drawing>
-                              <wp:inline distT="0" distB="0" distL="0" distR="0" wp14:anchorId="29D7E7E9" wp14:editId="5AE8A930">
-                                <wp:extent cx="200025" cy="200025"/>
-                                <wp:effectExtent l="0" t="0" r="9525" b="9525"/>
-                                <wp:docPr id="16" name="Picture 16" title="Software University @ Twitter">
-                                  <a:hlinkClick xmlns:a="http://schemas.openxmlformats.org/drawingml/2006/main" r:id="rId8"/>
-                                </wp:docPr>
-                                <wp:cNvGraphicFramePr/>
-                                <a:graphic xmlns:a="http://schemas.openxmlformats.org/drawingml/2006/main">
-                                  <a:graphicData uri="http://schemas.openxmlformats.org/drawingml/2006/picture">
-                                    <pic:pic xmlns:pic="http://schemas.openxmlformats.org/drawingml/2006/picture">
-                                      <pic:nvPicPr>
-                                        <pic:cNvPr id="96" name="Picture 16" title="Software University @ Twitter">
-                                          <a:hlinkClick r:id="rId8"/>
-                                        </pic:cNvPr>
-                                        <pic:cNvPicPr/>
-                                      </pic:nvPicPr>
-                                      <pic:blipFill>
-                                        <a:blip r:embed="rId9"/>
-                                        <a:stretch>
-                                          <a:fillRect/>
-                                        </a:stretch>
-                                      </pic:blipFill>
-                                      <pic:spPr>
-                                        <a:xfrm>
-                                          <a:off x="0" y="0"/>
-                                          <a:ext cx="197485" cy="197485"/>
-                                        </a:xfrm>
-                                        <a:prstGeom prst="rect">
-                                          <a:avLst/>
-                                        </a:prstGeom>
-                                      </pic:spPr>
-                                    </pic:pic>
-                                  </a:graphicData>
-                                </a:graphic>
-                              </wp:inline>
-                            </w:drawing>
-                          </w:r>
-                          <w:r>
-                            <w:rPr>
-                              <w:sz w:val="19"/>
-                              <w:szCs w:val="19"/>
-                            </w:rPr>
-                            <w:t xml:space="preserve">   </w:t>
-                          </w:r>
-                          <w:r>
-                            <w:rPr>
-                              <w:noProof/>
-                              <w:sz w:val="20"/>
-                              <w:szCs w:val="20"/>
-                            </w:rPr>
-                            <w:drawing>
-                              <wp:inline distT="0" distB="0" distL="0" distR="0" wp14:anchorId="2AAF8495" wp14:editId="2A7E226B">
-                                <wp:extent cx="200025" cy="200025"/>
-                                <wp:effectExtent l="0" t="0" r="9525" b="9525"/>
-                                <wp:docPr id="18" name="Picture 18" title="Software University @ YouTube">
-                                  <a:hlinkClick xmlns:a="http://schemas.openxmlformats.org/drawingml/2006/main" r:id="rId10"/>
-                                </wp:docPr>
-                                <wp:cNvGraphicFramePr/>
-                                <a:graphic xmlns:a="http://schemas.openxmlformats.org/drawingml/2006/main">
-                                  <a:graphicData uri="http://schemas.openxmlformats.org/drawingml/2006/picture">
-                                    <pic:pic xmlns:pic="http://schemas.openxmlformats.org/drawingml/2006/picture">
-                                      <pic:nvPicPr>
-                                        <pic:cNvPr id="97" name="Picture 23" title="Software University @ YouTube">
-                                          <a:hlinkClick r:id="rId10"/>
-                                        </pic:cNvPr>
-                                        <pic:cNvPicPr/>
-                                      </pic:nvPicPr>
-                                      <pic:blipFill>
-                                        <a:blip r:embed="rId11"/>
-                                        <a:stretch>
-                                          <a:fillRect/>
-                                        </a:stretch>
-                                      </pic:blipFill>
-                                      <pic:spPr>
-                                        <a:xfrm>
-                                          <a:off x="0" y="0"/>
-                                          <a:ext cx="197485" cy="197485"/>
-                                        </a:xfrm>
-                                        <a:prstGeom prst="rect">
-                                          <a:avLst/>
-                                        </a:prstGeom>
-                                      </pic:spPr>
-                                    </pic:pic>
-                                  </a:graphicData>
-                                </a:graphic>
-                              </wp:inline>
-                            </w:drawing>
-                          </w:r>
-                          <w:r>
-                            <w:rPr>
-                              <w:sz w:val="19"/>
-                              <w:szCs w:val="19"/>
-                            </w:rPr>
-                            <w:t xml:space="preserve">   </w:t>
-                          </w:r>
-                          <w:r>
-                            <w:rPr>
-                              <w:noProof/>
-                              <w:sz w:val="20"/>
-                              <w:szCs w:val="20"/>
-                            </w:rPr>
-                            <w:drawing>
-                              <wp:inline distT="0" distB="0" distL="0" distR="0" wp14:anchorId="43FB37FD" wp14:editId="179FCBF0">
-                                <wp:extent cx="200025" cy="200025"/>
-                                <wp:effectExtent l="0" t="0" r="9525" b="9525"/>
-                                <wp:docPr id="19" name="Picture 19" title="Software University @ Google+">
-                                  <a:hlinkClick xmlns:a="http://schemas.openxmlformats.org/drawingml/2006/main" r:id="rId12"/>
-                                </wp:docPr>
-                                <wp:cNvGraphicFramePr/>
-                                <a:graphic xmlns:a="http://schemas.openxmlformats.org/drawingml/2006/main">
-                                  <a:graphicData uri="http://schemas.openxmlformats.org/drawingml/2006/picture">
-                                    <pic:pic xmlns:pic="http://schemas.openxmlformats.org/drawingml/2006/picture">
-                                      <pic:nvPicPr>
-                                        <pic:cNvPr id="98" name="Picture 25" title="Software University @ Google+">
-                                          <a:hlinkClick r:id="rId12"/>
-                                        </pic:cNvPr>
-                                        <pic:cNvPicPr/>
-                                      </pic:nvPicPr>
-                                      <pic:blipFill>
-                                        <a:blip r:embed="rId13"/>
-                                        <a:stretch>
-                                          <a:fillRect/>
-                                        </a:stretch>
-                                      </pic:blipFill>
-                                      <pic:spPr>
-                                        <a:xfrm>
-                                          <a:off x="0" y="0"/>
-                                          <a:ext cx="197485" cy="197485"/>
-                                        </a:xfrm>
-                                        <a:prstGeom prst="rect">
-                                          <a:avLst/>
-                                        </a:prstGeom>
-                                      </pic:spPr>
-                                    </pic:pic>
-                                  </a:graphicData>
-                                </a:graphic>
-                              </wp:inline>
-                            </w:drawing>
-                          </w:r>
-                          <w:r>
-                            <w:rPr>
-                              <w:sz w:val="19"/>
-                              <w:szCs w:val="19"/>
-                            </w:rPr>
-                            <w:t xml:space="preserve">   </w:t>
-                          </w:r>
-                          <w:r>
-                            <w:rPr>
-                              <w:noProof/>
-                              <w:sz w:val="20"/>
-                              <w:szCs w:val="20"/>
-                            </w:rPr>
-                            <w:drawing>
-                              <wp:inline distT="0" distB="0" distL="0" distR="0" wp14:anchorId="685F86A9" wp14:editId="33BDDE62">
-                                <wp:extent cx="200025" cy="200025"/>
-                                <wp:effectExtent l="0" t="0" r="9525" b="9525"/>
-                                <wp:docPr id="20" name="Picture 20" title="Software University @ LinkedIn">
-                                  <a:hlinkClick xmlns:a="http://schemas.openxmlformats.org/drawingml/2006/main" r:id="rId14"/>
-                                </wp:docPr>
-                                <wp:cNvGraphicFramePr/>
-                                <a:graphic xmlns:a="http://schemas.openxmlformats.org/drawingml/2006/main">
-                                  <a:graphicData uri="http://schemas.openxmlformats.org/drawingml/2006/picture">
-                                    <pic:pic xmlns:pic="http://schemas.openxmlformats.org/drawingml/2006/picture">
-                                      <pic:nvPicPr>
-                                        <pic:cNvPr id="99" name="Picture 27" title="Software University @ LinkedIn">
-                                          <a:hlinkClick r:id="rId14"/>
-                                        </pic:cNvPr>
-                                        <pic:cNvPicPr/>
-                                      </pic:nvPicPr>
-                                      <pic:blipFill>
-                                        <a:blip r:embed="rId15"/>
-                                        <a:stretch>
-                                          <a:fillRect/>
-                                        </a:stretch>
-                                      </pic:blipFill>
-                                      <pic:spPr>
-                                        <a:xfrm>
-                                          <a:off x="0" y="0"/>
-                                          <a:ext cx="197485" cy="197485"/>
-                                        </a:xfrm>
-                                        <a:prstGeom prst="rect">
-                                          <a:avLst/>
-                                        </a:prstGeom>
-                                      </pic:spPr>
-                                    </pic:pic>
-                                  </a:graphicData>
-                                </a:graphic>
-                              </wp:inline>
-                            </w:drawing>
-                          </w:r>
-                          <w:r>
-                            <w:rPr>
-                              <w:sz w:val="19"/>
-                              <w:szCs w:val="19"/>
-                            </w:rPr>
-                            <w:t xml:space="preserve">   </w:t>
-                          </w:r>
-                          <w:r>
-                            <w:rPr>
-                              <w:noProof/>
-                              <w:sz w:val="20"/>
-                              <w:szCs w:val="20"/>
-                            </w:rPr>
-                            <w:drawing>
-                              <wp:inline distT="0" distB="0" distL="0" distR="0" wp14:anchorId="1609190A" wp14:editId="76125A63">
-                                <wp:extent cx="200025" cy="200025"/>
-                                <wp:effectExtent l="0" t="0" r="9525" b="9525"/>
-                                <wp:docPr id="21" name="Picture 21" title="Software University @ SlideShare">
-                                  <a:hlinkClick xmlns:a="http://schemas.openxmlformats.org/drawingml/2006/main" r:id="rId16"/>
-                                </wp:docPr>
-                                <wp:cNvGraphicFramePr/>
-                                <a:graphic xmlns:a="http://schemas.openxmlformats.org/drawingml/2006/main">
-                                  <a:graphicData uri="http://schemas.openxmlformats.org/drawingml/2006/picture">
-                                    <pic:pic xmlns:pic="http://schemas.openxmlformats.org/drawingml/2006/picture">
-                                      <pic:nvPicPr>
-                                        <pic:cNvPr id="101" name="Picture 99" title="Software University @ SlideShare">
-                                          <a:hlinkClick r:id="rId16"/>
-                                        </pic:cNvPr>
-                                        <pic:cNvPicPr/>
-                                      </pic:nvPicPr>
-                                      <pic:blipFill>
-                                        <a:blip r:embed="rId17"/>
-                                        <a:stretch>
-                                          <a:fillRect/>
-                                        </a:stretch>
-                                      </pic:blipFill>
-                                      <pic:spPr>
-                                        <a:xfrm>
-                                          <a:off x="0" y="0"/>
-                                          <a:ext cx="197485" cy="197485"/>
-                                        </a:xfrm>
-                                        <a:prstGeom prst="rect">
-                                          <a:avLst/>
-                                        </a:prstGeom>
-                                      </pic:spPr>
-                                    </pic:pic>
-                                  </a:graphicData>
-                                </a:graphic>
-                              </wp:inline>
-                            </w:drawing>
-                          </w:r>
-                          <w:r>
-                            <w:rPr>
-                              <w:sz w:val="19"/>
-                              <w:szCs w:val="19"/>
-                            </w:rPr>
-                            <w:t xml:space="preserve">   </w:t>
-                          </w:r>
-                          <w:r>
-                            <w:rPr>
-                              <w:noProof/>
-                              <w:sz w:val="20"/>
-                              <w:szCs w:val="20"/>
-                            </w:rPr>
-                            <w:drawing>
-                              <wp:inline distT="0" distB="0" distL="0" distR="0" wp14:anchorId="39228C4A" wp14:editId="7D6CC454">
-                                <wp:extent cx="200025" cy="200025"/>
-                                <wp:effectExtent l="0" t="0" r="9525" b="9525"/>
-                                <wp:docPr id="22" name="Picture 22" title="Software University @ GitHub">
-                                  <a:hlinkClick xmlns:a="http://schemas.openxmlformats.org/drawingml/2006/main" r:id="rId18"/>
-                                </wp:docPr>
-                                <wp:cNvGraphicFramePr/>
-                                <a:graphic xmlns:a="http://schemas.openxmlformats.org/drawingml/2006/main">
-                                  <a:graphicData uri="http://schemas.openxmlformats.org/drawingml/2006/picture">
-                                    <pic:pic xmlns:pic="http://schemas.openxmlformats.org/drawingml/2006/picture">
-                                      <pic:nvPicPr>
-                                        <pic:cNvPr id="102" name="Picture 35" title="Software University @ GitHub">
-                                          <a:hlinkClick r:id="rId18"/>
-                                        </pic:cNvPr>
-                                        <pic:cNvPicPr/>
-                                      </pic:nvPicPr>
-                                      <pic:blipFill>
-                                        <a:blip r:embed="rId19"/>
-                                        <a:stretch>
-                                          <a:fillRect/>
-                                        </a:stretch>
-                                      </pic:blipFill>
-                                      <pic:spPr>
-                                        <a:xfrm>
-                                          <a:off x="0" y="0"/>
-                                          <a:ext cx="197485" cy="197485"/>
-                                        </a:xfrm>
-                                        <a:prstGeom prst="rect">
-                                          <a:avLst/>
-                                        </a:prstGeom>
-                                      </pic:spPr>
-                                    </pic:pic>
-                                  </a:graphicData>
-                                </a:graphic>
-                              </wp:inline>
-                            </w:drawing>
-                          </w:r>
-                          <w:r>
-                            <w:rPr>
-                              <w:sz w:val="19"/>
-                              <w:szCs w:val="19"/>
-                            </w:rPr>
-                            <w:t xml:space="preserve">   </w:t>
-                          </w:r>
-                          <w:r>
-                            <w:rPr>
-                              <w:noProof/>
-                              <w:sz w:val="20"/>
-                              <w:szCs w:val="20"/>
-                            </w:rPr>
-                            <w:drawing>
-                              <wp:inline distT="0" distB="0" distL="0" distR="0" wp14:anchorId="50B4B55D" wp14:editId="3F9E8B86">
-                                <wp:extent cx="200025" cy="200025"/>
-                                <wp:effectExtent l="0" t="0" r="9525" b="9525"/>
-                                <wp:docPr id="23" name="Picture 23" title="Software University: Email Us">
-                                  <a:hlinkClick xmlns:a="http://schemas.openxmlformats.org/drawingml/2006/main" r:id="rId20"/>
-                                </wp:docPr>
-                                <wp:cNvGraphicFramePr/>
-                                <a:graphic xmlns:a="http://schemas.openxmlformats.org/drawingml/2006/main">
-                                  <a:graphicData uri="http://schemas.openxmlformats.org/drawingml/2006/picture">
-                                    <pic:pic xmlns:pic="http://schemas.openxmlformats.org/drawingml/2006/picture">
-                                      <pic:nvPicPr>
-                                        <pic:cNvPr id="103" name="Picture 85" title="Software University: Email Us">
-                                          <a:hlinkClick r:id="rId20"/>
-                                        </pic:cNvPr>
-                                        <pic:cNvPicPr/>
-                                      </pic:nvPicPr>
-                                      <pic:blipFill>
-                                        <a:blip r:embed="rId21"/>
-                                        <a:stretch>
-                                          <a:fillRect/>
-                                        </a:stretch>
-                                      </pic:blipFill>
-                                      <pic:spPr>
-                                        <a:xfrm>
-                                          <a:off x="0" y="0"/>
-                                          <a:ext cx="197485" cy="197485"/>
-                                        </a:xfrm>
-                                        <a:prstGeom prst="rect">
-                                          <a:avLst/>
-                                        </a:prstGeom>
-                                      </pic:spPr>
-                                    </pic:pic>
-                                  </a:graphicData>
-                                </a:graphic>
-                              </wp:inline>
-                            </w:drawing>
-                          </w:r>
-                        </w:p>
-                      </w:txbxContent>
-                    </wps:txbx>
-                    <wps:bodyPr rot="0" vert="horz" wrap="square" lIns="18000" tIns="43200" rIns="18000" bIns="18000" anchor="t" anchorCtr="0">
-                      <a:noAutofit/>
-                    </wps:bodyPr>
-                  </wps:wsp>
-                </a:graphicData>
-              </a:graphic>
-              <wp14:sizeRelH relativeFrom="margin">
-                <wp14:pctWidth>0</wp14:pctWidth>
-              </wp14:sizeRelH>
-              <wp14:sizeRelV relativeFrom="margin">
-                <wp14:pctHeight>0</wp14:pctHeight>
-              </wp14:sizeRelV>
-            </wp:anchor>
-          </w:drawing>
-        </mc:Choice>
-        <mc:Fallback>
-          <w:pict>
-            <v:shape w14:anchorId="5906D485" id="Text Box 17" o:spid="_x0000_s1028" type="#_x0000_t202" style="position:absolute;margin-left:124.2pt;margin-top:13.9pt;width:396.3pt;height:40.45pt;z-index:251659264;visibility:visible;mso-wrap-style:square;mso-width-percent:0;mso-height-percent:0;mso-wrap-distance-left:9pt;mso-wrap-distance-top:3.6pt;mso-wrap-distance-right:9pt;mso-wrap-distance-bottom:3.6pt;mso-position-horizontal:absolute;mso-position-horizontal-relative:text;mso-position-vertical:absolute;mso-position-vertical-relative:text;mso-width-percent:0;mso-height-percent:0;mso-width-relative:margin;mso-height-relative:margin;v-text-anchor:top" o:gfxdata="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" filled="f" stroked="f">
-              <v:textbox inset=".5mm,1.2mm,.5mm,.5mm">
-                <w:txbxContent>
-                  <w:p>
-                    <w:pPr>
-                      <w:spacing w:before="40" w:after="50"/>
-                      <w:rPr>
-                        <w:sz w:val="19"/>
-                        <w:szCs w:val="19"/>
-                      </w:rPr>
-                    </w:pPr>
-                    <w:r>
-                      <w:rPr>
-                        <w:sz w:val="19"/>
-                        <w:szCs w:val="19"/>
-                      </w:rPr>
-                      <w:t>© Software University Foundation (</w:t>
-                    </w:r>
-                    <w:hyperlink r:id="rId22" w:history="1">
-                      <w:r>
-                        <w:rPr>
-                          <w:rStyle w:val="Hyperlink"/>
-                          <w:sz w:val="19"/>
-                          <w:szCs w:val="19"/>
-                        </w:rPr>
-                        <w:t>softuni.org</w:t>
-                      </w:r>
-                    </w:hyperlink>
-                    <w:r>
-                      <w:rPr>
-                        <w:sz w:val="19"/>
-                        <w:szCs w:val="19"/>
-                      </w:rPr>
-                      <w:t xml:space="preserve">). This work </w:t>
-                    </w:r>
-                    <w:r>
-                      <w:rPr>
-                        <w:noProof/>
-                        <w:sz w:val="19"/>
-                        <w:szCs w:val="19"/>
-                      </w:rPr>
-                      <w:t>is licensed</w:t>
-                    </w:r>
-                    <w:r>
-                      <w:rPr>
-                        <w:sz w:val="19"/>
-                        <w:szCs w:val="19"/>
-                      </w:rPr>
-                      <w:t xml:space="preserve"> under the </w:t>
-                    </w:r>
-                    <w:hyperlink r:id="rId23" w:history="1">
-                      <w:r>
-                        <w:rPr>
-                          <w:rStyle w:val="Hyperlink"/>
-                          <w:sz w:val="19"/>
-                          <w:szCs w:val="19"/>
-                        </w:rPr>
-                        <w:t>CC-BY-NC-SA</w:t>
-                      </w:r>
-                    </w:hyperlink>
-                    <w:r>
-                      <w:rPr>
-                        <w:sz w:val="19"/>
-                        <w:szCs w:val="19"/>
-                      </w:rPr>
-                      <w:t xml:space="preserve"> license.</w:t>
-                    </w:r>
-                  </w:p>
-                  <w:p>
-                    <w:pPr>
-                      <w:spacing w:after="0"/>
-                      <w:ind w:left="567" w:firstLine="340"/>
-                      <w:rPr>
-                        <w:sz w:val="19"/>
-                        <w:szCs w:val="19"/>
-                      </w:rPr>
-                    </w:pPr>
-                    <w:r>
-                      <w:rPr>
-                        <w:noProof/>
-                        <w:sz w:val="20"/>
-                        <w:szCs w:val="20"/>
-                      </w:rPr>
-                      <w:drawing>
-                        <wp:inline distT="0" distB="0" distL="0" distR="0" wp14:anchorId="2150B564" wp14:editId="304B8E67">
-                          <wp:extent cx="200025" cy="200025"/>
-                          <wp:effectExtent l="0" t="0" r="9525" b="9525"/>
-                          <wp:docPr id="10" name="Picture 10" title="Software University">
-                            <a:hlinkClick xmlns:a="http://schemas.openxmlformats.org/drawingml/2006/main" r:id="rId3"/>
-                          </wp:docPr>
-                          <wp:cNvGraphicFramePr/>
-                          <a:graphic xmlns:a="http://schemas.openxmlformats.org/drawingml/2006/main">
-                            <a:graphicData uri="http://schemas.openxmlformats.org/drawingml/2006/picture">
-                              <pic:pic xmlns:pic="http://schemas.openxmlformats.org/drawingml/2006/picture">
-                                <pic:nvPicPr>
-                                  <pic:cNvPr id="93" name="Picture 3" title="Software University">
-                                    <a:hlinkClick r:id="rId3"/>
-                                  </pic:cNvPr>
-                                  <pic:cNvPicPr/>
-                                </pic:nvPicPr>
-                                <pic:blipFill>
-                                  <a:blip r:embed="rId4"/>
-                                  <a:stretch>
-                                    <a:fillRect/>
-                                  </a:stretch>
-                                </pic:blipFill>
-                                <pic:spPr>
-                                  <a:xfrm>
-                                    <a:off x="0" y="0"/>
-                                    <a:ext cx="197485" cy="197485"/>
-                                  </a:xfrm>
-                                  <a:prstGeom prst="rect">
-                                    <a:avLst/>
-                                  </a:prstGeom>
-                                </pic:spPr>
-                              </pic:pic>
-                            </a:graphicData>
-                          </a:graphic>
-                        </wp:inline>
-                      </w:drawing>
-                    </w:r>
-                    <w:r>
-                      <w:rPr>
-                        <w:sz w:val="19"/>
-                        <w:szCs w:val="19"/>
-                      </w:rPr>
-                      <w:t xml:space="preserve">   </w:t>
-                    </w:r>
-                    <w:r>
-                      <w:rPr>
-                        <w:noProof/>
-                        <w:sz w:val="20"/>
-                        <w:szCs w:val="20"/>
-                      </w:rPr>
-                      <w:drawing>
-                        <wp:inline distT="0" distB="0" distL="0" distR="0" wp14:anchorId="5DA2CD6C" wp14:editId="49AF976D">
-                          <wp:extent cx="200025" cy="200025"/>
-                          <wp:effectExtent l="0" t="0" r="9525" b="9525"/>
-                          <wp:docPr id="11" name="Picture 11" title="Software University Foundation">
-                            <a:hlinkClick xmlns:a="http://schemas.openxmlformats.org/drawingml/2006/main" r:id="rId1"/>
-                          </wp:docPr>
-                          <wp:cNvGraphicFramePr/>
-                          <a:graphic xmlns:a="http://schemas.openxmlformats.org/drawingml/2006/main">
-                            <a:graphicData uri="http://schemas.openxmlformats.org/drawingml/2006/picture">
-                              <pic:pic xmlns:pic="http://schemas.openxmlformats.org/drawingml/2006/picture">
-                                <pic:nvPicPr>
-                                  <pic:cNvPr id="94" name="Picture 4" title="Software University Foundation">
-                                    <a:hlinkClick r:id="rId1"/>
-                                  </pic:cNvPr>
-                                  <pic:cNvPicPr/>
-                                </pic:nvPicPr>
-                                <pic:blipFill>
-                                  <a:blip r:embed="rId5"/>
-                                  <a:stretch>
-                                    <a:fillRect/>
-                                  </a:stretch>
-                                </pic:blipFill>
-                                <pic:spPr>
-                                  <a:xfrm>
-                                    <a:off x="0" y="0"/>
-                                    <a:ext cx="197485" cy="197485"/>
-                                  </a:xfrm>
-                                  <a:prstGeom prst="rect">
-                                    <a:avLst/>
-                                  </a:prstGeom>
-                                </pic:spPr>
-                              </pic:pic>
-                            </a:graphicData>
-                          </a:graphic>
-                        </wp:inline>
-                      </w:drawing>
-                    </w:r>
-                    <w:r>
-                      <w:rPr>
-                        <w:sz w:val="19"/>
-                        <w:szCs w:val="19"/>
-                      </w:rPr>
-                      <w:t xml:space="preserve">   </w:t>
-                    </w:r>
-                    <w:r>
-                      <w:rPr>
-                        <w:noProof/>
-                        <w:sz w:val="20"/>
-                        <w:szCs w:val="20"/>
-                      </w:rPr>
-                      <w:drawing>
-                        <wp:inline distT="0" distB="0" distL="0" distR="0" wp14:anchorId="70511FB7" wp14:editId="733A97A1">
-                          <wp:extent cx="200025" cy="200025"/>
-                          <wp:effectExtent l="0" t="0" r="9525" b="9525"/>
-                          <wp:docPr id="15" name="Picture 15" title="Software University @ Facebook">
-                            <a:hlinkClick xmlns:a="http://schemas.openxmlformats.org/drawingml/2006/main" r:id="rId6"/>
-                          </wp:docPr>
-                          <wp:cNvGraphicFramePr/>
-                          <a:graphic xmlns:a="http://schemas.openxmlformats.org/drawingml/2006/main">
-                            <a:graphicData uri="http://schemas.openxmlformats.org/drawingml/2006/picture">
-                              <pic:pic xmlns:pic="http://schemas.openxmlformats.org/drawingml/2006/picture">
-                                <pic:nvPicPr>
-                                  <pic:cNvPr id="95" name="Picture 11" title="Software University @ Facebook">
-                                    <a:hlinkClick r:id="rId6"/>
-                                  </pic:cNvPr>
-                                  <pic:cNvPicPr/>
-                                </pic:nvPicPr>
-                                <pic:blipFill>
-                                  <a:blip r:embed="rId7"/>
-                                  <a:stretch>
-                                    <a:fillRect/>
-                                  </a:stretch>
-                                </pic:blipFill>
-                                <pic:spPr>
-                                  <a:xfrm>
-                                    <a:off x="0" y="0"/>
-                                    <a:ext cx="197485" cy="197485"/>
-                                  </a:xfrm>
-                                  <a:prstGeom prst="rect">
-                                    <a:avLst/>
-                                  </a:prstGeom>
-                                </pic:spPr>
-                              </pic:pic>
-                            </a:graphicData>
-                          </a:graphic>
-                        </wp:inline>
-                      </w:drawing>
-                    </w:r>
-                    <w:r>
-                      <w:rPr>
-                        <w:sz w:val="19"/>
-                        <w:szCs w:val="19"/>
-                      </w:rPr>
-                      <w:t xml:space="preserve">   </w:t>
-                    </w:r>
-                    <w:r>
-                      <w:rPr>
-                        <w:noProof/>
-                        <w:sz w:val="20"/>
-                        <w:szCs w:val="20"/>
-                      </w:rPr>
-                      <w:drawing>
-                        <wp:inline distT="0" distB="0" distL="0" distR="0" wp14:anchorId="29D7E7E9" wp14:editId="5AE8A930">
-                          <wp:extent cx="200025" cy="200025"/>
-                          <wp:effectExtent l="0" t="0" r="9525" b="9525"/>
-                          <wp:docPr id="16" name="Picture 16" title="Software University @ Twitter">
-                            <a:hlinkClick xmlns:a="http://schemas.openxmlformats.org/drawingml/2006/main" r:id="rId8"/>
-                          </wp:docPr>
-                          <wp:cNvGraphicFramePr/>
-                          <a:graphic xmlns:a="http://schemas.openxmlformats.org/drawingml/2006/main">
-                            <a:graphicData uri="http://schemas.openxmlformats.org/drawingml/2006/picture">
-                              <pic:pic xmlns:pic="http://schemas.openxmlformats.org/drawingml/2006/picture">
-                                <pic:nvPicPr>
-                                  <pic:cNvPr id="96" name="Picture 16" title="Software University @ Twitter">
-                                    <a:hlinkClick r:id="rId8"/>
-                                  </pic:cNvPr>
-                                  <pic:cNvPicPr/>
-                                </pic:nvPicPr>
-                                <pic:blipFill>
-                                  <a:blip r:embed="rId9"/>
-                                  <a:stretch>
-                                    <a:fillRect/>
-                                  </a:stretch>
-                                </pic:blipFill>
-                                <pic:spPr>
-                                  <a:xfrm>
-                                    <a:off x="0" y="0"/>
-                                    <a:ext cx="197485" cy="197485"/>
-                                  </a:xfrm>
-                                  <a:prstGeom prst="rect">
-                                    <a:avLst/>
-                                  </a:prstGeom>
-                                </pic:spPr>
-                              </pic:pic>
-                            </a:graphicData>
-                          </a:graphic>
-                        </wp:inline>
-                      </w:drawing>
-                    </w:r>
-                    <w:r>
-                      <w:rPr>
-                        <w:sz w:val="19"/>
-                        <w:szCs w:val="19"/>
-                      </w:rPr>
-                      <w:t xml:space="preserve">   </w:t>
-                    </w:r>
-                    <w:r>
-                      <w:rPr>
-                        <w:noProof/>
-                        <w:sz w:val="20"/>
-                        <w:szCs w:val="20"/>
-                      </w:rPr>
-                      <w:drawing>
-                        <wp:inline distT="0" distB="0" distL="0" distR="0" wp14:anchorId="2AAF8495" wp14:editId="2A7E226B">
-                          <wp:extent cx="200025" cy="200025"/>
-                          <wp:effectExtent l="0" t="0" r="9525" b="9525"/>
-                          <wp:docPr id="18" name="Picture 18" title="Software University @ YouTube">
-                            <a:hlinkClick xmlns:a="http://schemas.openxmlformats.org/drawingml/2006/main" r:id="rId10"/>
-                          </wp:docPr>
-                          <wp:cNvGraphicFramePr/>
-                          <a:graphic xmlns:a="http://schemas.openxmlformats.org/drawingml/2006/main">
-                            <a:graphicData uri="http://schemas.openxmlformats.org/drawingml/2006/picture">
-                              <pic:pic xmlns:pic="http://schemas.openxmlformats.org/drawingml/2006/picture">
-                                <pic:nvPicPr>
-                                  <pic:cNvPr id="97" name="Picture 23" title="Software University @ YouTube">
-                                    <a:hlinkClick r:id="rId10"/>
-                                  </pic:cNvPr>
-                                  <pic:cNvPicPr/>
-                                </pic:nvPicPr>
-                                <pic:blipFill>
-                                  <a:blip r:embed="rId11"/>
-                                  <a:stretch>
-                                    <a:fillRect/>
-                                  </a:stretch>
-                                </pic:blipFill>
-                                <pic:spPr>
-                                  <a:xfrm>
-                                    <a:off x="0" y="0"/>
-                                    <a:ext cx="197485" cy="197485"/>
-                                  </a:xfrm>
-                                  <a:prstGeom prst="rect">
-                                    <a:avLst/>
-                                  </a:prstGeom>
-                                </pic:spPr>
-                              </pic:pic>
-                            </a:graphicData>
-                          </a:graphic>
-                        </wp:inline>
-                      </w:drawing>
-                    </w:r>
-                    <w:r>
-                      <w:rPr>
-                        <w:sz w:val="19"/>
-                        <w:szCs w:val="19"/>
-                      </w:rPr>
-                      <w:t xml:space="preserve">   </w:t>
-                    </w:r>
-                    <w:r>
-                      <w:rPr>
-                        <w:noProof/>
-                        <w:sz w:val="20"/>
-                        <w:szCs w:val="20"/>
-                      </w:rPr>
-                      <w:drawing>
-                        <wp:inline distT="0" distB="0" distL="0" distR="0" wp14:anchorId="43FB37FD" wp14:editId="179FCBF0">
-                          <wp:extent cx="200025" cy="200025"/>
-                          <wp:effectExtent l="0" t="0" r="9525" b="9525"/>
-                          <wp:docPr id="19" name="Picture 19" title="Software University @ Google+">
-                            <a:hlinkClick xmlns:a="http://schemas.openxmlformats.org/drawingml/2006/main" r:id="rId12"/>
-                          </wp:docPr>
-                          <wp:cNvGraphicFramePr/>
-                          <a:graphic xmlns:a="http://schemas.openxmlformats.org/drawingml/2006/main">
-                            <a:graphicData uri="http://schemas.openxmlformats.org/drawingml/2006/picture">
-                              <pic:pic xmlns:pic="http://schemas.openxmlformats.org/drawingml/2006/picture">
-                                <pic:nvPicPr>
-                                  <pic:cNvPr id="98" name="Picture 25" title="Software University @ Google+">
-                                    <a:hlinkClick r:id="rId12"/>
-                                  </pic:cNvPr>
-                                  <pic:cNvPicPr/>
-                                </pic:nvPicPr>
-                                <pic:blipFill>
-                                  <a:blip r:embed="rId13"/>
-                                  <a:stretch>
-                                    <a:fillRect/>
-                                  </a:stretch>
-                                </pic:blipFill>
-                                <pic:spPr>
-                                  <a:xfrm>
-                                    <a:off x="0" y="0"/>
-                                    <a:ext cx="197485" cy="197485"/>
-                                  </a:xfrm>
-                                  <a:prstGeom prst="rect">
-                                    <a:avLst/>
-                                  </a:prstGeom>
-                                </pic:spPr>
-                              </pic:pic>
-                            </a:graphicData>
-                          </a:graphic>
-                        </wp:inline>
-                      </w:drawing>
-                    </w:r>
-                    <w:r>
-                      <w:rPr>
-                        <w:sz w:val="19"/>
-                        <w:szCs w:val="19"/>
-                      </w:rPr>
-                      <w:t xml:space="preserve">   </w:t>
-                    </w:r>
-                    <w:r>
-                      <w:rPr>
-                        <w:noProof/>
-                        <w:sz w:val="20"/>
-                        <w:szCs w:val="20"/>
-                      </w:rPr>
-                      <w:drawing>
-                        <wp:inline distT="0" distB="0" distL="0" distR="0" wp14:anchorId="685F86A9" wp14:editId="33BDDE62">
-                          <wp:extent cx="200025" cy="200025"/>
-                          <wp:effectExtent l="0" t="0" r="9525" b="9525"/>
-                          <wp:docPr id="20" name="Picture 20" title="Software University @ LinkedIn">
-                            <a:hlinkClick xmlns:a="http://schemas.openxmlformats.org/drawingml/2006/main" r:id="rId14"/>
-                          </wp:docPr>
-                          <wp:cNvGraphicFramePr/>
-                          <a:graphic xmlns:a="http://schemas.openxmlformats.org/drawingml/2006/main">
-                            <a:graphicData uri="http://schemas.openxmlformats.org/drawingml/2006/picture">
-                              <pic:pic xmlns:pic="http://schemas.openxmlformats.org/drawingml/2006/picture">
-                                <pic:nvPicPr>
-                                  <pic:cNvPr id="99" name="Picture 27" title="Software University @ LinkedIn">
-                                    <a:hlinkClick r:id="rId14"/>
-                                  </pic:cNvPr>
-                                  <pic:cNvPicPr/>
-                                </pic:nvPicPr>
-                                <pic:blipFill>
-                                  <a:blip r:embed="rId15"/>
-                                  <a:stretch>
-                                    <a:fillRect/>
-                                  </a:stretch>
-                                </pic:blipFill>
-                                <pic:spPr>
-                                  <a:xfrm>
-                                    <a:off x="0" y="0"/>
-                                    <a:ext cx="197485" cy="197485"/>
-                                  </a:xfrm>
-                                  <a:prstGeom prst="rect">
-                                    <a:avLst/>
-                                  </a:prstGeom>
-                                </pic:spPr>
-                              </pic:pic>
-                            </a:graphicData>
-                          </a:graphic>
-                        </wp:inline>
-                      </w:drawing>
-                    </w:r>
-                    <w:r>
-                      <w:rPr>
-                        <w:sz w:val="19"/>
-                        <w:szCs w:val="19"/>
-                      </w:rPr>
-                      <w:t xml:space="preserve">   </w:t>
-                    </w:r>
-                    <w:r>
-                      <w:rPr>
-                        <w:noProof/>
-                        <w:sz w:val="20"/>
-                        <w:szCs w:val="20"/>
-                      </w:rPr>
-                      <w:drawing>
-                        <wp:inline distT="0" distB="0" distL="0" distR="0" wp14:anchorId="1609190A" wp14:editId="76125A63">
-                          <wp:extent cx="200025" cy="200025"/>
-                          <wp:effectExtent l="0" t="0" r="9525" b="9525"/>
-                          <wp:docPr id="21" name="Picture 21" title="Software University @ SlideShare">
-                            <a:hlinkClick xmlns:a="http://schemas.openxmlformats.org/drawingml/2006/main" r:id="rId16"/>
-                          </wp:docPr>
-                          <wp:cNvGraphicFramePr/>
-                          <a:graphic xmlns:a="http://schemas.openxmlformats.org/drawingml/2006/main">
-                            <a:graphicData uri="http://schemas.openxmlformats.org/drawingml/2006/picture">
-                              <pic:pic xmlns:pic="http://schemas.openxmlformats.org/drawingml/2006/picture">
-                                <pic:nvPicPr>
-                                  <pic:cNvPr id="101" name="Picture 99" title="Software University @ SlideShare">
-                                    <a:hlinkClick r:id="rId16"/>
-                                  </pic:cNvPr>
-                                  <pic:cNvPicPr/>
-                                </pic:nvPicPr>
-                                <pic:blipFill>
-                                  <a:blip r:embed="rId17"/>
-                                  <a:stretch>
-                                    <a:fillRect/>
-                                  </a:stretch>
-                                </pic:blipFill>
-                                <pic:spPr>
-                                  <a:xfrm>
-                                    <a:off x="0" y="0"/>
-                                    <a:ext cx="197485" cy="197485"/>
-                                  </a:xfrm>
-                                  <a:prstGeom prst="rect">
-                                    <a:avLst/>
-                                  </a:prstGeom>
-                                </pic:spPr>
-                              </pic:pic>
-                            </a:graphicData>
-                          </a:graphic>
-                        </wp:inline>
-                      </w:drawing>
-                    </w:r>
-                    <w:r>
-                      <w:rPr>
-                        <w:sz w:val="19"/>
-                        <w:szCs w:val="19"/>
-                      </w:rPr>
-                      <w:t xml:space="preserve">   </w:t>
-                    </w:r>
-                    <w:r>
-                      <w:rPr>
-                        <w:noProof/>
-                        <w:sz w:val="20"/>
-                        <w:szCs w:val="20"/>
-                      </w:rPr>
-                      <w:drawing>
-                        <wp:inline distT="0" distB="0" distL="0" distR="0" wp14:anchorId="39228C4A" wp14:editId="7D6CC454">
-                          <wp:extent cx="200025" cy="200025"/>
-                          <wp:effectExtent l="0" t="0" r="9525" b="9525"/>
-                          <wp:docPr id="22" name="Picture 22" title="Software University @ GitHub">
-                            <a:hlinkClick xmlns:a="http://schemas.openxmlformats.org/drawingml/2006/main" r:id="rId18"/>
-                          </wp:docPr>
-                          <wp:cNvGraphicFramePr/>
-                          <a:graphic xmlns:a="http://schemas.openxmlformats.org/drawingml/2006/main">
-                            <a:graphicData uri="http://schemas.openxmlformats.org/drawingml/2006/picture">
-                              <pic:pic xmlns:pic="http://schemas.openxmlformats.org/drawingml/2006/picture">
-                                <pic:nvPicPr>
-                                  <pic:cNvPr id="102" name="Picture 35" title="Software University @ GitHub">
-                                    <a:hlinkClick r:id="rId18"/>
-                                  </pic:cNvPr>
-                                  <pic:cNvPicPr/>
-                                </pic:nvPicPr>
-                                <pic:blipFill>
-                                  <a:blip r:embed="rId19"/>
-                                  <a:stretch>
-                                    <a:fillRect/>
-                                  </a:stretch>
-                                </pic:blipFill>
-                                <pic:spPr>
-                                  <a:xfrm>
-                                    <a:off x="0" y="0"/>
-                                    <a:ext cx="197485" cy="197485"/>
-                                  </a:xfrm>
-                                  <a:prstGeom prst="rect">
-                                    <a:avLst/>
-                                  </a:prstGeom>
-                                </pic:spPr>
-                              </pic:pic>
-                            </a:graphicData>
-                          </a:graphic>
-                        </wp:inline>
-                      </w:drawing>
-                    </w:r>
-                    <w:r>
-                      <w:rPr>
-                        <w:sz w:val="19"/>
-                        <w:szCs w:val="19"/>
-                      </w:rPr>
-                      <w:t xml:space="preserve">   </w:t>
-                    </w:r>
-                    <w:r>
-                      <w:rPr>
-                        <w:noProof/>
-                        <w:sz w:val="20"/>
-                        <w:szCs w:val="20"/>
-                      </w:rPr>
-                      <w:drawing>
-                        <wp:inline distT="0" distB="0" distL="0" distR="0" wp14:anchorId="50B4B55D" wp14:editId="3F9E8B86">
-                          <wp:extent cx="200025" cy="200025"/>
-                          <wp:effectExtent l="0" t="0" r="9525" b="9525"/>
-                          <wp:docPr id="23" name="Picture 23" title="Software University: Email Us">
-                            <a:hlinkClick xmlns:a="http://schemas.openxmlformats.org/drawingml/2006/main" r:id="rId20"/>
-                          </wp:docPr>
-                          <wp:cNvGraphicFramePr/>
-                          <a:graphic xmlns:a="http://schemas.openxmlformats.org/drawingml/2006/main">
-                            <a:graphicData uri="http://schemas.openxmlformats.org/drawingml/2006/picture">
-                              <pic:pic xmlns:pic="http://schemas.openxmlformats.org/drawingml/2006/picture">
-                                <pic:nvPicPr>
-                                  <pic:cNvPr id="103" name="Picture 85" title="Software University: Email Us">
-                                    <a:hlinkClick r:id="rId20"/>
-                                  </pic:cNvPr>
-                                  <pic:cNvPicPr/>
-                                </pic:nvPicPr>
-                                <pic:blipFill>
-                                  <a:blip r:embed="rId21"/>
-                                  <a:stretch>
-                                    <a:fillRect/>
-                                  </a:stretch>
-                                </pic:blipFill>
-                                <pic:spPr>
-                                  <a:xfrm>
-                                    <a:off x="0" y="0"/>
-                                    <a:ext cx="197485" cy="197485"/>
-                                  </a:xfrm>
-                                  <a:prstGeom prst="rect">
-                                    <a:avLst/>
-                                  </a:prstGeom>
-                                </pic:spPr>
-                              </pic:pic>
-                            </a:graphicData>
-                          </a:graphic>
-                        </wp:inline>
-                      </w:drawing>
-                    </w:r>
-                  </w:p>
-                </w:txbxContent>
-              </v:textbox>
-              <w10:wrap type="square"/>
-            </v:shape>
-          </w:pict>
-        </mc:Fallback>
-      </mc:AlternateContent>
+      <w:pict>
+        <v:shape id="Text Box 17" o:spid="_x0000_s4099" type="#_x0000_t202" style="position:absolute;margin-left:124.2pt;margin-top:13.9pt;width:396.3pt;height:40.45pt;z-index:251659264;visibility:visible;mso-wrap-distance-top:3.6pt;mso-wrap-distance-bottom:3.6pt;mso-width-relative:margin;mso-height-relative:margin" o:gfxdata="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" filled="f" stroked="f">
+          <v:textbox inset=".5mm,1.2mm,.5mm,.5mm">
+            <w:txbxContent>
+              <w:p>
+                <w:pPr>
+                  <w:spacing w:before="40" w:after="50"/>
+                  <w:rPr>
+                    <w:sz w:val="19"/>
+                    <w:szCs w:val="19"/>
+                  </w:rPr>
+                </w:pPr>
+                <w:r>
+                  <w:rPr>
+                    <w:sz w:val="19"/>
+                    <w:szCs w:val="19"/>
+                  </w:rPr>
+                  <w:t>© Software University Foundation (</w:t>
+                </w:r>
+                <w:hyperlink r:id="rId1" w:history="1">
+                  <w:r>
+                    <w:rPr>
+                      <w:rStyle w:val="a9"/>
+                      <w:sz w:val="19"/>
+                      <w:szCs w:val="19"/>
+                    </w:rPr>
+                    <w:t>softuni.org</w:t>
+                  </w:r>
+                </w:hyperlink>
+                <w:r>
+                  <w:rPr>
+                    <w:sz w:val="19"/>
+                    <w:szCs w:val="19"/>
+                  </w:rPr>
+                  <w:t xml:space="preserve">). This work </w:t>
+                </w:r>
+                <w:r>
+                  <w:rPr>
+                    <w:noProof/>
+                    <w:sz w:val="19"/>
+                    <w:szCs w:val="19"/>
+                  </w:rPr>
+                  <w:t>is licensed</w:t>
+                </w:r>
+                <w:r>
+                  <w:rPr>
+                    <w:sz w:val="19"/>
+                    <w:szCs w:val="19"/>
+                  </w:rPr>
+                  <w:t xml:space="preserve"> under the </w:t>
+                </w:r>
+                <w:hyperlink r:id="rId2" w:history="1">
+                  <w:r>
+                    <w:rPr>
+                      <w:rStyle w:val="a9"/>
+                      <w:sz w:val="19"/>
+                      <w:szCs w:val="19"/>
+                    </w:rPr>
+                    <w:t>CC-BY-NC-SA</w:t>
+                  </w:r>
+                </w:hyperlink>
+                <w:r>
+                  <w:rPr>
+                    <w:sz w:val="19"/>
+                    <w:szCs w:val="19"/>
+                  </w:rPr>
+                  <w:t xml:space="preserve"> license.</w:t>
+                </w:r>
+              </w:p>
+              <w:p>
+                <w:pPr>
+                  <w:spacing w:after="0"/>
+                  <w:ind w:left="567" w:firstLine="340"/>
+                  <w:rPr>
+                    <w:sz w:val="19"/>
+                    <w:szCs w:val="19"/>
+                  </w:rPr>
+                </w:pPr>
+                <w:r>
+                  <w:rPr>
+                    <w:noProof/>
+                    <w:sz w:val="20"/>
+                    <w:szCs w:val="20"/>
+                    <w:lang w:val="bg-BG" w:eastAsia="bg-BG"/>
+                  </w:rPr>
+                  <w:drawing>
+                    <wp:inline distT="0" distB="0" distL="0" distR="0">
+                      <wp:extent cx="200025" cy="200025"/>
+                      <wp:effectExtent l="0" t="0" r="9525" b="9525"/>
+                      <wp:docPr id="10" name="Picture 10">
+                        <a:hlinkClick xmlns:a="http://schemas.openxmlformats.org/drawingml/2006/main" r:id="rId3"/>
+                      </wp:docPr>
+                      <wp:cNvGraphicFramePr/>
+                      <a:graphic xmlns:a="http://schemas.openxmlformats.org/drawingml/2006/main">
+                        <a:graphicData uri="http://schemas.openxmlformats.org/drawingml/2006/picture">
+                          <pic:pic xmlns:pic="http://schemas.openxmlformats.org/drawingml/2006/picture">
+                            <pic:nvPicPr>
+                              <pic:cNvPr id="93" name="Picture 3">
+                                <a:hlinkClick r:id="rId3"/>
+                              </pic:cNvPr>
+                              <pic:cNvPicPr/>
+                            </pic:nvPicPr>
+                            <pic:blipFill>
+                              <a:blip r:embed="rId4"/>
+                              <a:stretch>
+                                <a:fillRect/>
+                              </a:stretch>
+                            </pic:blipFill>
+                            <pic:spPr>
+                              <a:xfrm>
+                                <a:off x="0" y="0"/>
+                                <a:ext cx="197485" cy="197485"/>
+                              </a:xfrm>
+                              <a:prstGeom prst="rect">
+                                <a:avLst/>
+                              </a:prstGeom>
+                            </pic:spPr>
+                          </pic:pic>
+                        </a:graphicData>
+                      </a:graphic>
+                    </wp:inline>
+                  </w:drawing>
+                </w:r>
+                <w:r>
+                  <w:rPr>
+                    <w:sz w:val="19"/>
+                    <w:szCs w:val="19"/>
+                  </w:rPr>
+                  <w:t xml:space="preserve">   </w:t>
+                </w:r>
+                <w:r>
+                  <w:rPr>
+                    <w:noProof/>
+                    <w:sz w:val="20"/>
+                    <w:szCs w:val="20"/>
+                    <w:lang w:val="bg-BG" w:eastAsia="bg-BG"/>
+                  </w:rPr>
+                  <w:drawing>
+                    <wp:inline distT="0" distB="0" distL="0" distR="0">
+                      <wp:extent cx="200025" cy="200025"/>
+                      <wp:effectExtent l="0" t="0" r="9525" b="9525"/>
+                      <wp:docPr id="11" name="Picture 11">
+                        <a:hlinkClick xmlns:a="http://schemas.openxmlformats.org/drawingml/2006/main" r:id="rId1"/>
+                      </wp:docPr>
+                      <wp:cNvGraphicFramePr/>
+                      <a:graphic xmlns:a="http://schemas.openxmlformats.org/drawingml/2006/main">
+                        <a:graphicData uri="http://schemas.openxmlformats.org/drawingml/2006/picture">
+                          <pic:pic xmlns:pic="http://schemas.openxmlformats.org/drawingml/2006/picture">
+                            <pic:nvPicPr>
+                              <pic:cNvPr id="94" name="Picture 4">
+                                <a:hlinkClick r:id="rId1"/>
+                              </pic:cNvPr>
+                              <pic:cNvPicPr/>
+                            </pic:nvPicPr>
+                            <pic:blipFill>
+                              <a:blip r:embed="rId5"/>
+                              <a:stretch>
+                                <a:fillRect/>
+                              </a:stretch>
+                            </pic:blipFill>
+                            <pic:spPr>
+                              <a:xfrm>
+                                <a:off x="0" y="0"/>
+                                <a:ext cx="197485" cy="197485"/>
+                              </a:xfrm>
+                              <a:prstGeom prst="rect">
+                                <a:avLst/>
+                              </a:prstGeom>
+                            </pic:spPr>
+                          </pic:pic>
+                        </a:graphicData>
+                      </a:graphic>
+                    </wp:inline>
+                  </w:drawing>
+                </w:r>
+                <w:r>
+                  <w:rPr>
+                    <w:sz w:val="19"/>
+                    <w:szCs w:val="19"/>
+                  </w:rPr>
+                  <w:t xml:space="preserve">   </w:t>
+                </w:r>
+                <w:r>
+                  <w:rPr>
+                    <w:noProof/>
+                    <w:sz w:val="20"/>
+                    <w:szCs w:val="20"/>
+                    <w:lang w:val="bg-BG" w:eastAsia="bg-BG"/>
+                  </w:rPr>
+                  <w:drawing>
+                    <wp:inline distT="0" distB="0" distL="0" distR="0">
+                      <wp:extent cx="200025" cy="200025"/>
+                      <wp:effectExtent l="0" t="0" r="9525" b="9525"/>
+                      <wp:docPr id="15" name="Picture 15">
+                        <a:hlinkClick xmlns:a="http://schemas.openxmlformats.org/drawingml/2006/main" r:id="rId6"/>
+                      </wp:docPr>
+                      <wp:cNvGraphicFramePr/>
+                      <a:graphic xmlns:a="http://schemas.openxmlformats.org/drawingml/2006/main">
+                        <a:graphicData uri="http://schemas.openxmlformats.org/drawingml/2006/picture">
+                          <pic:pic xmlns:pic="http://schemas.openxmlformats.org/drawingml/2006/picture">
+                            <pic:nvPicPr>
+                              <pic:cNvPr id="95" name="Picture 11">
+                                <a:hlinkClick r:id="rId6"/>
+                              </pic:cNvPr>
+                              <pic:cNvPicPr/>
+                            </pic:nvPicPr>
+                            <pic:blipFill>
+                              <a:blip r:embed="rId7"/>
+                              <a:stretch>
+                                <a:fillRect/>
+                              </a:stretch>
+                            </pic:blipFill>
+                            <pic:spPr>
+                              <a:xfrm>
+                                <a:off x="0" y="0"/>
+                                <a:ext cx="197485" cy="197485"/>
+                              </a:xfrm>
+                              <a:prstGeom prst="rect">
+                                <a:avLst/>
+                              </a:prstGeom>
+                            </pic:spPr>
+                          </pic:pic>
+                        </a:graphicData>
+                      </a:graphic>
+                    </wp:inline>
+                  </w:drawing>
+                </w:r>
+                <w:r>
+                  <w:rPr>
+                    <w:sz w:val="19"/>
+                    <w:szCs w:val="19"/>
+                  </w:rPr>
+                  <w:t xml:space="preserve">   </w:t>
+                </w:r>
+                <w:r>
+                  <w:rPr>
+                    <w:noProof/>
+                    <w:sz w:val="20"/>
+                    <w:szCs w:val="20"/>
+                    <w:lang w:val="bg-BG" w:eastAsia="bg-BG"/>
+                  </w:rPr>
+                  <w:drawing>
+                    <wp:inline distT="0" distB="0" distL="0" distR="0">
+                      <wp:extent cx="200025" cy="200025"/>
+                      <wp:effectExtent l="0" t="0" r="9525" b="9525"/>
+                      <wp:docPr id="16" name="Picture 16">
+                        <a:hlinkClick xmlns:a="http://schemas.openxmlformats.org/drawingml/2006/main" r:id="rId8"/>
+                      </wp:docPr>
+                      <wp:cNvGraphicFramePr/>
+                      <a:graphic xmlns:a="http://schemas.openxmlformats.org/drawingml/2006/main">
+                        <a:graphicData uri="http://schemas.openxmlformats.org/drawingml/2006/picture">
+                          <pic:pic xmlns:pic="http://schemas.openxmlformats.org/drawingml/2006/picture">
+                            <pic:nvPicPr>
+                              <pic:cNvPr id="96" name="Picture 16">
+                                <a:hlinkClick r:id="rId8"/>
+                              </pic:cNvPr>
+                              <pic:cNvPicPr/>
+                            </pic:nvPicPr>
+                            <pic:blipFill>
+                              <a:blip r:embed="rId9"/>
+                              <a:stretch>
+                                <a:fillRect/>
+                              </a:stretch>
+                            </pic:blipFill>
+                            <pic:spPr>
+                              <a:xfrm>
+                                <a:off x="0" y="0"/>
+                                <a:ext cx="197485" cy="197485"/>
+                              </a:xfrm>
+                              <a:prstGeom prst="rect">
+                                <a:avLst/>
+                              </a:prstGeom>
+                            </pic:spPr>
+                          </pic:pic>
+                        </a:graphicData>
+                      </a:graphic>
+                    </wp:inline>
+                  </w:drawing>
+                </w:r>
+                <w:r>
+                  <w:rPr>
+                    <w:sz w:val="19"/>
+                    <w:szCs w:val="19"/>
+                  </w:rPr>
+                  <w:t xml:space="preserve">   </w:t>
+                </w:r>
+                <w:r>
+                  <w:rPr>
+                    <w:noProof/>
+                    <w:sz w:val="20"/>
+                    <w:szCs w:val="20"/>
+                    <w:lang w:val="bg-BG" w:eastAsia="bg-BG"/>
+                  </w:rPr>
+                  <w:drawing>
+                    <wp:inline distT="0" distB="0" distL="0" distR="0">
+                      <wp:extent cx="200025" cy="200025"/>
+                      <wp:effectExtent l="0" t="0" r="9525" b="9525"/>
+                      <wp:docPr id="18" name="Picture 18">
+                        <a:hlinkClick xmlns:a="http://schemas.openxmlformats.org/drawingml/2006/main" r:id="rId10"/>
+                      </wp:docPr>
+                      <wp:cNvGraphicFramePr/>
+                      <a:graphic xmlns:a="http://schemas.openxmlformats.org/drawingml/2006/main">
+                        <a:graphicData uri="http://schemas.openxmlformats.org/drawingml/2006/picture">
+                          <pic:pic xmlns:pic="http://schemas.openxmlformats.org/drawingml/2006/picture">
+                            <pic:nvPicPr>
+                              <pic:cNvPr id="97" name="Picture 23">
+                                <a:hlinkClick r:id="rId10"/>
+                              </pic:cNvPr>
+                              <pic:cNvPicPr/>
+                            </pic:nvPicPr>
+                            <pic:blipFill>
+                              <a:blip r:embed="rId11"/>
+                              <a:stretch>
+                                <a:fillRect/>
+                              </a:stretch>
+                            </pic:blipFill>
+                            <pic:spPr>
+                              <a:xfrm>
+                                <a:off x="0" y="0"/>
+                                <a:ext cx="197485" cy="197485"/>
+                              </a:xfrm>
+                              <a:prstGeom prst="rect">
+                                <a:avLst/>
+                              </a:prstGeom>
+                            </pic:spPr>
+                          </pic:pic>
+                        </a:graphicData>
+                      </a:graphic>
+                    </wp:inline>
+                  </w:drawing>
+                </w:r>
+                <w:r>
+                  <w:rPr>
+                    <w:sz w:val="19"/>
+                    <w:szCs w:val="19"/>
+                  </w:rPr>
+                  <w:t xml:space="preserve">   </w:t>
+                </w:r>
+                <w:r>
+                  <w:rPr>
+                    <w:noProof/>
+                    <w:sz w:val="20"/>
+                    <w:szCs w:val="20"/>
+                    <w:lang w:val="bg-BG" w:eastAsia="bg-BG"/>
+                  </w:rPr>
+                  <w:drawing>
+                    <wp:inline distT="0" distB="0" distL="0" distR="0">
+                      <wp:extent cx="200025" cy="200025"/>
+                      <wp:effectExtent l="0" t="0" r="9525" b="9525"/>
+                      <wp:docPr id="19" name="Picture 19">
+                        <a:hlinkClick xmlns:a="http://schemas.openxmlformats.org/drawingml/2006/main" r:id="rId12"/>
+                      </wp:docPr>
+                      <wp:cNvGraphicFramePr/>
+                      <a:graphic xmlns:a="http://schemas.openxmlformats.org/drawingml/2006/main">
+                        <a:graphicData uri="http://schemas.openxmlformats.org/drawingml/2006/picture">
+                          <pic:pic xmlns:pic="http://schemas.openxmlformats.org/drawingml/2006/picture">
+                            <pic:nvPicPr>
+                              <pic:cNvPr id="98" name="Picture 25">
+                                <a:hlinkClick r:id="rId12"/>
+                              </pic:cNvPr>
+                              <pic:cNvPicPr/>
+                            </pic:nvPicPr>
+                            <pic:blipFill>
+                              <a:blip r:embed="rId13"/>
+                              <a:stretch>
+                                <a:fillRect/>
+                              </a:stretch>
+                            </pic:blipFill>
+                            <pic:spPr>
+                              <a:xfrm>
+                                <a:off x="0" y="0"/>
+                                <a:ext cx="197485" cy="197485"/>
+                              </a:xfrm>
+                              <a:prstGeom prst="rect">
+                                <a:avLst/>
+                              </a:prstGeom>
+                            </pic:spPr>
+                          </pic:pic>
+                        </a:graphicData>
+                      </a:graphic>
+                    </wp:inline>
+                  </w:drawing>
+                </w:r>
+                <w:r>
+                  <w:rPr>
+                    <w:sz w:val="19"/>
+                    <w:szCs w:val="19"/>
+                  </w:rPr>
+                  <w:t xml:space="preserve">   </w:t>
+                </w:r>
+                <w:r>
+                  <w:rPr>
+                    <w:noProof/>
+                    <w:sz w:val="20"/>
+                    <w:szCs w:val="20"/>
+                    <w:lang w:val="bg-BG" w:eastAsia="bg-BG"/>
+                  </w:rPr>
+                  <w:drawing>
+                    <wp:inline distT="0" distB="0" distL="0" distR="0">
+                      <wp:extent cx="200025" cy="200025"/>
+                      <wp:effectExtent l="0" t="0" r="9525" b="9525"/>
+                      <wp:docPr id="20" name="Picture 20">
+                        <a:hlinkClick xmlns:a="http://schemas.openxmlformats.org/drawingml/2006/main" r:id="rId14"/>
+                      </wp:docPr>
+                      <wp:cNvGraphicFramePr/>
+                      <a:graphic xmlns:a="http://schemas.openxmlformats.org/drawingml/2006/main">
+                        <a:graphicData uri="http://schemas.openxmlformats.org/drawingml/2006/picture">
+                          <pic:pic xmlns:pic="http://schemas.openxmlformats.org/drawingml/2006/picture">
+                            <pic:nvPicPr>
+                              <pic:cNvPr id="99" name="Picture 27">
+                                <a:hlinkClick r:id="rId14"/>
+                              </pic:cNvPr>
+                              <pic:cNvPicPr/>
+                            </pic:nvPicPr>
+                            <pic:blipFill>
+                              <a:blip r:embed="rId15"/>
+                              <a:stretch>
+                                <a:fillRect/>
+                              </a:stretch>
+                            </pic:blipFill>
+                            <pic:spPr>
+                              <a:xfrm>
+                                <a:off x="0" y="0"/>
+                                <a:ext cx="197485" cy="197485"/>
+                              </a:xfrm>
+                              <a:prstGeom prst="rect">
+                                <a:avLst/>
+                              </a:prstGeom>
+                            </pic:spPr>
+                          </pic:pic>
+                        </a:graphicData>
+                      </a:graphic>
+                    </wp:inline>
+                  </w:drawing>
+                </w:r>
+                <w:r>
+                  <w:rPr>
+                    <w:sz w:val="19"/>
+                    <w:szCs w:val="19"/>
+                  </w:rPr>
+                  <w:t xml:space="preserve">   </w:t>
+                </w:r>
+                <w:r>
+                  <w:rPr>
+                    <w:noProof/>
+                    <w:sz w:val="20"/>
+                    <w:szCs w:val="20"/>
+                    <w:lang w:val="bg-BG" w:eastAsia="bg-BG"/>
+                  </w:rPr>
+                  <w:drawing>
+                    <wp:inline distT="0" distB="0" distL="0" distR="0">
+                      <wp:extent cx="200025" cy="200025"/>
+                      <wp:effectExtent l="0" t="0" r="9525" b="9525"/>
+                      <wp:docPr id="21" name="Picture 21">
+                        <a:hlinkClick xmlns:a="http://schemas.openxmlformats.org/drawingml/2006/main" r:id="rId16"/>
+                      </wp:docPr>
+                      <wp:cNvGraphicFramePr/>
+                      <a:graphic xmlns:a="http://schemas.openxmlformats.org/drawingml/2006/main">
+                        <a:graphicData uri="http://schemas.openxmlformats.org/drawingml/2006/picture">
+                          <pic:pic xmlns:pic="http://schemas.openxmlformats.org/drawingml/2006/picture">
+                            <pic:nvPicPr>
+                              <pic:cNvPr id="101" name="Picture 99">
+                                <a:hlinkClick r:id="rId16"/>
+                              </pic:cNvPr>
+                              <pic:cNvPicPr/>
+                            </pic:nvPicPr>
+                            <pic:blipFill>
+                              <a:blip r:embed="rId17"/>
+                              <a:stretch>
+                                <a:fillRect/>
+                              </a:stretch>
+                            </pic:blipFill>
+                            <pic:spPr>
+                              <a:xfrm>
+                                <a:off x="0" y="0"/>
+                                <a:ext cx="197485" cy="197485"/>
+                              </a:xfrm>
+                              <a:prstGeom prst="rect">
+                                <a:avLst/>
+                              </a:prstGeom>
+                            </pic:spPr>
+                          </pic:pic>
+                        </a:graphicData>
+                      </a:graphic>
+                    </wp:inline>
+                  </w:drawing>
+                </w:r>
+                <w:r>
+                  <w:rPr>
+                    <w:sz w:val="19"/>
+                    <w:szCs w:val="19"/>
+                  </w:rPr>
+                  <w:t xml:space="preserve">   </w:t>
+                </w:r>
+                <w:r>
+                  <w:rPr>
+                    <w:noProof/>
+                    <w:sz w:val="20"/>
+                    <w:szCs w:val="20"/>
+                    <w:lang w:val="bg-BG" w:eastAsia="bg-BG"/>
+                  </w:rPr>
+                  <w:drawing>
+                    <wp:inline distT="0" distB="0" distL="0" distR="0">
+                      <wp:extent cx="200025" cy="200025"/>
+                      <wp:effectExtent l="0" t="0" r="9525" b="9525"/>
+                      <wp:docPr id="22" name="Picture 22">
+                        <a:hlinkClick xmlns:a="http://schemas.openxmlformats.org/drawingml/2006/main" r:id="rId18"/>
+                      </wp:docPr>
+                      <wp:cNvGraphicFramePr/>
+                      <a:graphic xmlns:a="http://schemas.openxmlformats.org/drawingml/2006/main">
+                        <a:graphicData uri="http://schemas.openxmlformats.org/drawingml/2006/picture">
+                          <pic:pic xmlns:pic="http://schemas.openxmlformats.org/drawingml/2006/picture">
+                            <pic:nvPicPr>
+                              <pic:cNvPr id="102" name="Picture 35">
+                                <a:hlinkClick r:id="rId18"/>
+                              </pic:cNvPr>
+                              <pic:cNvPicPr/>
+                            </pic:nvPicPr>
+                            <pic:blipFill>
+                              <a:blip r:embed="rId19"/>
+                              <a:stretch>
+                                <a:fillRect/>
+                              </a:stretch>
+                            </pic:blipFill>
+                            <pic:spPr>
+                              <a:xfrm>
+                                <a:off x="0" y="0"/>
+                                <a:ext cx="197485" cy="197485"/>
+                              </a:xfrm>
+                              <a:prstGeom prst="rect">
+                                <a:avLst/>
+                              </a:prstGeom>
+                            </pic:spPr>
+                          </pic:pic>
+                        </a:graphicData>
+                      </a:graphic>
+                    </wp:inline>
+                  </w:drawing>
+                </w:r>
+                <w:r>
+                  <w:rPr>
+                    <w:sz w:val="19"/>
+                    <w:szCs w:val="19"/>
+                  </w:rPr>
+                  <w:t xml:space="preserve">   </w:t>
+                </w:r>
+                <w:r>
+                  <w:rPr>
+                    <w:noProof/>
+                    <w:sz w:val="20"/>
+                    <w:szCs w:val="20"/>
+                    <w:lang w:val="bg-BG" w:eastAsia="bg-BG"/>
+                  </w:rPr>
+                  <w:drawing>
+                    <wp:inline distT="0" distB="0" distL="0" distR="0">
+                      <wp:extent cx="200025" cy="200025"/>
+                      <wp:effectExtent l="0" t="0" r="9525" b="9525"/>
+                      <wp:docPr id="23" name="Picture 23">
+                        <a:hlinkClick xmlns:a="http://schemas.openxmlformats.org/drawingml/2006/main" r:id="rId20"/>
+                      </wp:docPr>
+                      <wp:cNvGraphicFramePr/>
+                      <a:graphic xmlns:a="http://schemas.openxmlformats.org/drawingml/2006/main">
+                        <a:graphicData uri="http://schemas.openxmlformats.org/drawingml/2006/picture">
+                          <pic:pic xmlns:pic="http://schemas.openxmlformats.org/drawingml/2006/picture">
+                            <pic:nvPicPr>
+                              <pic:cNvPr id="103" name="Picture 85">
+                                <a:hlinkClick r:id="rId20"/>
+                              </pic:cNvPr>
+                              <pic:cNvPicPr/>
+                            </pic:nvPicPr>
+                            <pic:blipFill>
+                              <a:blip r:embed="rId21"/>
+                              <a:stretch>
+                                <a:fillRect/>
+                              </a:stretch>
+                            </pic:blipFill>
+                            <pic:spPr>
+                              <a:xfrm>
+                                <a:off x="0" y="0"/>
+                                <a:ext cx="197485" cy="197485"/>
+                              </a:xfrm>
+                              <a:prstGeom prst="rect">
+                                <a:avLst/>
+                              </a:prstGeom>
+                            </pic:spPr>
+                          </pic:pic>
+                        </a:graphicData>
+                      </a:graphic>
+                    </wp:inline>
+                  </w:drawing>
+                </w:r>
+              </w:p>
+            </w:txbxContent>
+          </v:textbox>
+          <w10:wrap type="square"/>
+        </v:shape>
+      </w:pict>
     </w:r>
     <w:r>
       <w:rPr>
         <w:noProof/>
       </w:rPr>
-      <mc:AlternateContent>
-        <mc:Choice Requires="wps">
-          <w:drawing>
-            <wp:anchor distT="0" distB="0" distL="114300" distR="114300" simplePos="0" relativeHeight="251662336" behindDoc="0" locked="0" layoutInCell="1" allowOverlap="1" wp14:anchorId="7271B658" wp14:editId="0F6D47E1">
-              <wp:simplePos x="0" y="0"/>
-              <wp:positionH relativeFrom="column">
-                <wp:posOffset>-4445</wp:posOffset>
-              </wp:positionH>
-              <wp:positionV relativeFrom="paragraph">
-                <wp:posOffset>142240</wp:posOffset>
-              </wp:positionV>
-              <wp:extent cx="6614160" cy="0"/>
-              <wp:effectExtent l="0" t="0" r="34290" b="19050"/>
-              <wp:wrapNone/>
-              <wp:docPr id="1" name="Straight Connector 1"/>
-              <wp:cNvGraphicFramePr/>
-              <a:graphic xmlns:a="http://schemas.openxmlformats.org/drawingml/2006/main">
-                <a:graphicData uri="http://schemas.microsoft.com/office/word/2010/wordprocessingShape">
-                  <wps:wsp>
-                    <wps:cNvCnPr/>
-                    <wps:spPr>
-                      <a:xfrm flipV="1">
-                        <a:off x="0" y="0"/>
-                        <a:ext cx="6614160" cy="0"/>
-                      </a:xfrm>
-                      <a:prstGeom prst="line">
-                        <a:avLst/>
-                      </a:prstGeom>
-                      <a:ln w="12700" cap="rnd">
-                        <a:solidFill>
-                          <a:srgbClr val="F37123"/>
-                        </a:solidFill>
-                      </a:ln>
-                    </wps:spPr>
-                    <wps:style>
-                      <a:lnRef idx="1">
-                        <a:schemeClr val="accent1"/>
-                      </a:lnRef>
-                      <a:fillRef idx="0">
-                        <a:schemeClr val="accent1"/>
-                      </a:fillRef>
-                      <a:effectRef idx="0">
-                        <a:schemeClr val="accent1"/>
-                      </a:effectRef>
-                      <a:fontRef idx="minor">
-                        <a:schemeClr val="tx1"/>
-                      </a:fontRef>
-                    </wps:style>
-                    <wps:bodyPr/>
-                  </wps:wsp>
-                </a:graphicData>
-              </a:graphic>
-              <wp14:sizeRelH relativeFrom="margin">
-                <wp14:pctWidth>0</wp14:pctWidth>
-              </wp14:sizeRelH>
-              <wp14:sizeRelV relativeFrom="margin">
-                <wp14:pctHeight>0</wp14:pctHeight>
-              </wp14:sizeRelV>
-            </wp:anchor>
-          </w:drawing>
-        </mc:Choice>
-        <mc:Fallback>
-          <w:pict>
-            <v:line w14:anchorId="4E405C5C" id="Straight Connector 1" o:spid="_x0000_s1026" style="position:absolute;flip:y;z-index:251662336;visibility:visible;mso-wrap-style:square;mso-width-percent:0;mso-height-percent:0;mso-wrap-distance-left:9pt;mso-wrap-distance-top:0;mso-wrap-distance-right:9pt;mso-wrap-distance-bottom:0;mso-position-horizontal:absolute;mso-position-horizontal-relative:text;mso-position-vertical:absolute;mso-position-vertical-relative:text;mso-width-percent:0;mso-height-percent:0;mso-width-relative:margin;mso-height-relative:margin" from="-.35pt,11.2pt" to="520.45pt,11.2pt" o:gfxdata="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" strokecolor="#f37123" strokeweight="1pt">
-              <v:stroke endcap="round"/>
-            </v:line>
-          </w:pict>
-        </mc:Fallback>
-      </mc:AlternateContent>
+      <w:pict>
+        <v:line id="Straight Connector 1" o:spid="_x0000_s4098" style="position:absolute;flip:y;z-index:251662336;visibility:visible;mso-width-relative:margin;mso-height-relative:margin" from="-.35pt,11.2pt" to="520.45pt,11.2pt" o:gfxdata="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" strokecolor="#f37123" strokeweight="1pt">
+          <v:stroke endcap="round"/>
+        </v:line>
+      </w:pict>
     </w:r>
     <w:r>
       <w:rPr>
         <w:noProof/>
       </w:rPr>
-      <mc:AlternateContent>
-        <mc:Choice Requires="wps">
-          <w:drawing>
-            <wp:anchor distT="45720" distB="45720" distL="114300" distR="114300" simplePos="0" relativeHeight="251661312" behindDoc="0" locked="0" layoutInCell="1" allowOverlap="1" wp14:anchorId="6E6B4A98" wp14:editId="25198A7A">
-              <wp:simplePos x="0" y="0"/>
-              <wp:positionH relativeFrom="column">
-                <wp:posOffset>12700</wp:posOffset>
-              </wp:positionH>
-              <wp:positionV relativeFrom="paragraph">
-                <wp:posOffset>174625</wp:posOffset>
-              </wp:positionV>
-              <wp:extent cx="1563370" cy="513715"/>
-              <wp:effectExtent l="0" t="0" r="0" b="635"/>
-              <wp:wrapSquare wrapText="bothSides"/>
-              <wp:docPr id="4" name="Text Box 4"/>
-              <wp:cNvGraphicFramePr>
-                <a:graphicFrameLocks xmlns:a="http://schemas.openxmlformats.org/drawingml/2006/main"/>
-              </wp:cNvGraphicFramePr>
-              <a:graphic xmlns:a="http://schemas.openxmlformats.org/drawingml/2006/main">
-                <a:graphicData uri="http://schemas.microsoft.com/office/word/2010/wordprocessingShape">
-                  <wps:wsp>
-                    <wps:cNvSpPr txBox="1">
-                      <a:spLocks noChangeArrowheads="1"/>
-                    </wps:cNvSpPr>
-                    <wps:spPr bwMode="auto">
-                      <a:xfrm>
-                        <a:off x="0" y="0"/>
-                        <a:ext cx="1563370" cy="513715"/>
-                      </a:xfrm>
-                      <a:prstGeom prst="rect">
-                        <a:avLst/>
-                      </a:prstGeom>
-                      <a:noFill/>
-                      <a:ln w="9525">
-                        <a:noFill/>
-                        <a:miter lim="800000"/>
-                        <a:headEnd/>
-                        <a:tailEnd/>
-                      </a:ln>
-                    </wps:spPr>
-                    <wps:txbx>
-                      <w:txbxContent>
-                        <w:p>
-                          <w:pPr>
-                            <w:spacing w:after="0"/>
-                          </w:pPr>
-                          <w:r>
-                            <w:rPr>
-                              <w:noProof/>
-                              <w:sz w:val="20"/>
-                              <w:szCs w:val="20"/>
-                            </w:rPr>
-                            <w:drawing>
-                              <wp:inline distT="0" distB="0" distL="0" distR="0" wp14:anchorId="405B6C3F" wp14:editId="0E547B31">
-                                <wp:extent cx="1360800" cy="439200"/>
-                                <wp:effectExtent l="0" t="0" r="0" b="0"/>
-                                <wp:docPr id="24" name="Picture 24" title="Software University Foundation - logo">
-                                  <a:hlinkClick xmlns:a="http://schemas.openxmlformats.org/drawingml/2006/main" r:id="rId1"/>
-                                </wp:docPr>
-                                <wp:cNvGraphicFramePr>
-                                  <a:graphicFrameLocks xmlns:a="http://schemas.openxmlformats.org/drawingml/2006/main"/>
-                                </wp:cNvGraphicFramePr>
-                                <a:graphic xmlns:a="http://schemas.openxmlformats.org/drawingml/2006/main">
-                                  <a:graphicData uri="http://schemas.openxmlformats.org/drawingml/2006/picture">
-                                    <pic:pic xmlns:pic="http://schemas.openxmlformats.org/drawingml/2006/picture">
-                                      <pic:nvPicPr>
-                                        <pic:cNvPr id="1" name="Picture 1" title="Software University Foundation - logo">
-                                          <a:hlinkClick r:id="rId24"/>
-                                        </pic:cNvPr>
-                                        <pic:cNvPicPr/>
-                                      </pic:nvPicPr>
-                                      <pic:blipFill>
-                                        <a:blip r:embed="rId25">
-                                          <a:extLst>
-                                            <a:ext uri="{28A0092B-C50C-407E-A947-70E740481C1C}">
-                                              <a14:useLocalDpi xmlns:a14="http://schemas.microsoft.com/office/drawing/2010/main" val="0"/>
-                                            </a:ext>
-                                          </a:extLst>
-                                        </a:blip>
-                                        <a:srcRect/>
-                                        <a:stretch>
-                                          <a:fillRect/>
-                                        </a:stretch>
-                                      </pic:blipFill>
-                                      <pic:spPr bwMode="auto">
-                                        <a:xfrm>
-                                          <a:off x="0" y="0"/>
-                                          <a:ext cx="1360800" cy="439200"/>
-                                        </a:xfrm>
-                                        <a:prstGeom prst="rect">
-                                          <a:avLst/>
-                                        </a:prstGeom>
-                                        <a:noFill/>
-                                        <a:ln>
-                                          <a:noFill/>
-                                        </a:ln>
-                                      </pic:spPr>
-                                    </pic:pic>
-                                  </a:graphicData>
-                                </a:graphic>
-                              </wp:inline>
-                            </w:drawing>
-                          </w:r>
-                        </w:p>
-                      </w:txbxContent>
-                    </wps:txbx>
-                    <wps:bodyPr rot="0" vert="horz" wrap="square" lIns="18000" tIns="18000" rIns="18000" bIns="18000" anchor="t" anchorCtr="0">
-                      <a:noAutofit/>
-                    </wps:bodyPr>
-                  </wps:wsp>
-                </a:graphicData>
-              </a:graphic>
-              <wp14:sizeRelH relativeFrom="margin">
-                <wp14:pctWidth>0</wp14:pctWidth>
-              </wp14:sizeRelH>
-              <wp14:sizeRelV relativeFrom="margin">
-                <wp14:pctHeight>0</wp14:pctHeight>
-              </wp14:sizeRelV>
-            </wp:anchor>
-          </w:drawing>
-        </mc:Choice>
-        <mc:Fallback>
-          <w:pict>
-            <v:shape w14:anchorId="6E6B4A98" id="Text Box 4" o:spid="_x0000_s1029" type="#_x0000_t202" style="position:absolute;margin-left:1pt;margin-top:13.75pt;width:123.1pt;height:40.45pt;z-index:251661312;visibility:visible;mso-wrap-style:square;mso-width-percent:0;mso-height-percent:0;mso-wrap-distance-left:9pt;mso-wrap-distance-top:3.6pt;mso-wrap-distance-right:9pt;mso-wrap-distance-bottom:3.6pt;mso-position-horizontal:absolute;mso-position-horizontal-relative:text;mso-position-vertical:absolute;mso-position-vertical-relative:text;mso-width-percent:0;mso-height-percent:0;mso-width-relative:margin;mso-height-relative:margin;v-text-anchor:top" o:gfxdata="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" filled="f" stroked="f">
-              <v:textbox inset=".5mm,.5mm,.5mm,.5mm">
-                <w:txbxContent>
-                  <w:p>
-                    <w:pPr>
-                      <w:spacing w:after="0"/>
-                    </w:pPr>
-                    <w:r>
-                      <w:rPr>
-                        <w:noProof/>
-                        <w:sz w:val="20"/>
-                        <w:szCs w:val="20"/>
-                      </w:rPr>
-                      <w:drawing>
-                        <wp:inline distT="0" distB="0" distL="0" distR="0" wp14:anchorId="405B6C3F" wp14:editId="0E547B31">
-                          <wp:extent cx="1360800" cy="439200"/>
-                          <wp:effectExtent l="0" t="0" r="0" b="0"/>
-                          <wp:docPr id="24" name="Picture 24" title="Software University Foundation - logo">
-                            <a:hlinkClick xmlns:a="http://schemas.openxmlformats.org/drawingml/2006/main" r:id="rId1"/>
-                          </wp:docPr>
-                          <wp:cNvGraphicFramePr>
-                            <a:graphicFrameLocks xmlns:a="http://schemas.openxmlformats.org/drawingml/2006/main"/>
-                          </wp:cNvGraphicFramePr>
-                          <a:graphic xmlns:a="http://schemas.openxmlformats.org/drawingml/2006/main">
-                            <a:graphicData uri="http://schemas.openxmlformats.org/drawingml/2006/picture">
-                              <pic:pic xmlns:pic="http://schemas.openxmlformats.org/drawingml/2006/picture">
-                                <pic:nvPicPr>
-                                  <pic:cNvPr id="1" name="Picture 1" title="Software University Foundation - logo">
-                                    <a:hlinkClick r:id="rId24"/>
-                                  </pic:cNvPr>
-                                  <pic:cNvPicPr/>
-                                </pic:nvPicPr>
-                                <pic:blipFill>
-                                  <a:blip r:embed="rId25">
-                                    <a:extLst>
-                                      <a:ext uri="{28A0092B-C50C-407E-A947-70E740481C1C}">
-                                        <a14:useLocalDpi xmlns:a14="http://schemas.microsoft.com/office/drawing/2010/main" val="0"/>
-                                      </a:ext>
-                                    </a:extLst>
-                                  </a:blip>
-                                  <a:srcRect/>
-                                  <a:stretch>
-                                    <a:fillRect/>
-                                  </a:stretch>
-                                </pic:blipFill>
-                                <pic:spPr bwMode="auto">
-                                  <a:xfrm>
-                                    <a:off x="0" y="0"/>
-                                    <a:ext cx="1360800" cy="439200"/>
-                                  </a:xfrm>
-                                  <a:prstGeom prst="rect">
-                                    <a:avLst/>
-                                  </a:prstGeom>
-                                  <a:noFill/>
-                                  <a:ln>
-                                    <a:noFill/>
-                                  </a:ln>
-                                </pic:spPr>
-                              </pic:pic>
-                            </a:graphicData>
-                          </a:graphic>
-                        </wp:inline>
-                      </w:drawing>
-                    </w:r>
-                  </w:p>
-                </w:txbxContent>
-              </v:textbox>
-              <w10:wrap type="square"/>
-            </v:shape>
-          </w:pict>
-        </mc:Fallback>
-      </mc:AlternateContent>
+      <w:pict>
+        <v:shape id="Text Box 4" o:spid="_x0000_s4097" type="#_x0000_t202" style="position:absolute;margin-left:1pt;margin-top:13.75pt;width:123.1pt;height:40.45pt;z-index:251661312;visibility:visible;mso-wrap-distance-top:3.6pt;mso-wrap-distance-bottom:3.6pt;mso-width-relative:margin;mso-height-relative:margin" o:gfxdata="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" filled="f" stroked="f">
+          <v:textbox inset=".5mm,.5mm,.5mm,.5mm">
+            <w:txbxContent>
+              <w:p>
+                <w:pPr>
+                  <w:spacing w:after="0"/>
+                </w:pPr>
+                <w:r>
+                  <w:rPr>
+                    <w:noProof/>
+                    <w:sz w:val="20"/>
+                    <w:szCs w:val="20"/>
+                    <w:lang w:val="bg-BG" w:eastAsia="bg-BG"/>
+                  </w:rPr>
+                  <w:drawing>
+                    <wp:inline distT="0" distB="0" distL="0" distR="0">
+                      <wp:extent cx="1360800" cy="439200"/>
+                      <wp:effectExtent l="0" t="0" r="0" b="0"/>
+                      <wp:docPr id="24" name="Picture 24">
+                        <a:hlinkClick xmlns:a="http://schemas.openxmlformats.org/drawingml/2006/main" r:id="rId1"/>
+                      </wp:docPr>
+                      <wp:cNvGraphicFramePr>
+                        <a:graphicFrameLocks xmlns:a="http://schemas.openxmlformats.org/drawingml/2006/main"/>
+                      </wp:cNvGraphicFramePr>
+                      <a:graphic xmlns:a="http://schemas.openxmlformats.org/drawingml/2006/main">
+                        <a:graphicData uri="http://schemas.openxmlformats.org/drawingml/2006/picture">
+                          <pic:pic xmlns:pic="http://schemas.openxmlformats.org/drawingml/2006/picture">
+                            <pic:nvPicPr>
+                              <pic:cNvPr id="1" name="Picture 1">
+                                <a:hlinkClick r:id="rId22"/>
+                              </pic:cNvPr>
+                              <pic:cNvPicPr/>
+                            </pic:nvPicPr>
+                            <pic:blipFill>
+                              <a:blip r:embed="rId23">
+                                <a:extLst>
+                                  <a:ext uri="{28A0092B-C50C-407E-A947-70E740481C1C}">
+                                    <a14:useLocalDpi xmlns:a14="http://schemas.microsoft.com/office/drawing/2010/main" xmlns:wps="http://schemas.microsoft.com/office/word/2010/wordprocessingShape" xmlns:wpi="http://schemas.microsoft.com/office/word/2010/wordprocessingInk" xmlns:wpg="http://schemas.microsoft.com/office/word/2010/wordprocessingGroup" xmlns:w15="http://schemas.microsoft.com/office/word/2012/wordml" xmlns:w14="http://schemas.microsoft.com/office/word/2010/wordml" xmlns:w="http://schemas.openxmlformats.org/wordprocessingml/2006/main" xmlns:w10="urn:schemas-microsoft-com:office:word" xmlns:wp14="http://schemas.microsoft.com/office/word/2010/wordprocessingDrawing" xmlns:v="urn:schemas-microsoft-com:vml" xmlns:o="urn:schemas-microsoft-com:office:office" xmlns:mc="http://schemas.openxmlformats.org/markup-compatibility/2006" xmlns:wpc="http://schemas.microsoft.com/office/word/2010/wordprocessingCanvas" xmlns="" val="0"/>
+                                  </a:ext>
+                                </a:extLst>
+                              </a:blip>
+                              <a:srcRect/>
+                              <a:stretch>
+                                <a:fillRect/>
+                              </a:stretch>
+                            </pic:blipFill>
+                            <pic:spPr bwMode="auto">
+                              <a:xfrm>
+                                <a:off x="0" y="0"/>
+                                <a:ext cx="1360800" cy="439200"/>
+                              </a:xfrm>
+                              <a:prstGeom prst="rect">
+                                <a:avLst/>
+                              </a:prstGeom>
+                              <a:noFill/>
+                              <a:ln>
+                                <a:noFill/>
+                              </a:ln>
+                            </pic:spPr>
+                          </pic:pic>
+                        </a:graphicData>
+                      </a:graphic>
+                    </wp:inline>
+                  </w:drawing>
+                </w:r>
+              </w:p>
+            </w:txbxContent>
+          </v:textbox>
+          <w10:wrap type="square"/>
+        </v:shape>
+      </w:pict>
     </w:r>
   </w:p>
   <w:p>
     <w:pPr>
-      <w:pStyle w:val="Footer"/>
+      <w:pStyle w:val="a5"/>
     </w:pPr>
   </w:p>
   <w:p>
     <w:pPr>
-      <w:pStyle w:val="Footer"/>
+      <w:pStyle w:val="a5"/>
     </w:pPr>
   </w:p>
 </w:ftr>
 </file>
 
 <file path=word/footnotes.xml><?xml version="1.0" encoding="utf-8"?>
-<w:footnotes xmlns:wpc="http://schemas.microsoft.com/office/word/2010/wordprocessingCanvas" xmlns:mc="http://schemas.openxmlformats.org/markup-compatibility/2006" xmlns:o="urn:schemas-microsoft-com:office:office" xmlns:r="http://schemas.openxmlformats.org/officeDocument/2006/relationships" xmlns:m="http://schemas.openxmlformats.org/officeDocument/2006/math" xmlns:v="urn:schemas-microsoft-com:vml" xmlns:wp14="http://schemas.microsoft.com/office/word/2010/wordprocessingDrawing" xmlns:wp="http://schemas.openxmlformats.org/drawingml/2006/wordprocessingDrawing" xmlns:w10="urn:schemas-microsoft-com:office:word" xmlns:w="http://schemas.openxmlformats.org/wordprocessingml/2006/main" xmlns:w14="http://schemas.microsoft.com/office/word/2010/wordml" xmlns:w15="http://schemas.microsoft.com/office/word/2012/wordml" xmlns:wpg="http://schemas.microsoft.com/office/word/2010/wordprocessingGroup" xmlns:wpi="http://schemas.microsoft.com/office/word/2010/wordprocessingInk" xmlns:wne="http://schemas.microsoft.com/office/word/2006/wordml" xmlns:wps="http://schemas.microsoft.com/office/word/2010/wordprocessingShape" mc:Ignorable="w14 w15 wp14">
+<w:footnotes xmlns:ve="http://schemas.openxmlformats.org/markup-compatibility/2006" xmlns:o="urn:schemas-microsoft-com:office:office" xmlns:r="http://schemas.openxmlformats.org/officeDocument/2006/relationships" xmlns:m="http://schemas.openxmlformats.org/officeDocument/2006/math" xmlns:v="urn:schemas-microsoft-com:vml" xmlns:wp="http://schemas.openxmlformats.org/drawingml/2006/wordprocessingDrawing" xmlns:w10="urn:schemas-microsoft-com:office:word" xmlns:w="http://schemas.openxmlformats.org/wordprocessingml/2006/main" xmlns:wne="http://schemas.microsoft.com/office/word/2006/wordml">
   <w:footnote w:type="separator" w:id="-1">
     <w:p>
       <w:pPr>
@@ -4481,10 +3406,10 @@
 </file>
 
 <file path=word/header1.xml><?xml version="1.0" encoding="utf-8"?>
-<w:hdr xmlns:wpc="http://schemas.microsoft.com/office/word/2010/wordprocessingCanvas" xmlns:mc="http://schemas.openxmlformats.org/markup-compatibility/2006" xmlns:o="urn:schemas-microsoft-com:office:office" xmlns:r="http://schemas.openxmlformats.org/officeDocument/2006/relationships" xmlns:m="http://schemas.openxmlformats.org/officeDocument/2006/math" xmlns:v="urn:schemas-microsoft-com:vml" xmlns:wp14="http://schemas.microsoft.com/office/word/2010/wordprocessingDrawing" xmlns:wp="http://schemas.openxmlformats.org/drawingml/2006/wordprocessingDrawing" xmlns:w10="urn:schemas-microsoft-com:office:word" xmlns:w="http://schemas.openxmlformats.org/wordprocessingml/2006/main" xmlns:w14="http://schemas.microsoft.com/office/word/2010/wordml" xmlns:w15="http://schemas.microsoft.com/office/word/2012/wordml" xmlns:wpg="http://schemas.microsoft.com/office/word/2010/wordprocessingGroup" xmlns:wpi="http://schemas.microsoft.com/office/word/2010/wordprocessingInk" xmlns:wne="http://schemas.microsoft.com/office/word/2006/wordml" xmlns:wps="http://schemas.microsoft.com/office/word/2010/wordprocessingShape" mc:Ignorable="w14 w15 wp14">
+<w:hdr xmlns:ve="http://schemas.openxmlformats.org/markup-compatibility/2006" xmlns:o="urn:schemas-microsoft-com:office:office" xmlns:r="http://schemas.openxmlformats.org/officeDocument/2006/relationships" xmlns:m="http://schemas.openxmlformats.org/officeDocument/2006/math" xmlns:v="urn:schemas-microsoft-com:vml" xmlns:wp="http://schemas.openxmlformats.org/drawingml/2006/wordprocessingDrawing" xmlns:w10="urn:schemas-microsoft-com:office:word" xmlns:w="http://schemas.openxmlformats.org/wordprocessingml/2006/main" xmlns:wne="http://schemas.microsoft.com/office/word/2006/wordml">
   <w:p>
     <w:pPr>
-      <w:pStyle w:val="Header"/>
+      <w:pStyle w:val="a3"/>
       <w:ind w:hanging="1134"/>
     </w:pPr>
   </w:p>
@@ -4492,8 +3417,8 @@
 </file>
 
 <file path=word/numbering.xml><?xml version="1.0" encoding="utf-8"?>
-<w:numbering xmlns:wpc="http://schemas.microsoft.com/office/word/2010/wordprocessingCanvas" xmlns:mc="http://schemas.openxmlformats.org/markup-compatibility/2006" xmlns:o="urn:schemas-microsoft-com:office:office" xmlns:r="http://schemas.openxmlformats.org/officeDocument/2006/relationships" xmlns:m="http://schemas.openxmlformats.org/officeDocument/2006/math" xmlns:v="urn:schemas-microsoft-com:vml" xmlns:wp14="http://schemas.microsoft.com/office/word/2010/wordprocessingDrawing" xmlns:wp="http://schemas.openxmlformats.org/drawingml/2006/wordprocessingDrawing" xmlns:w10="urn:schemas-microsoft-com:office:word" xmlns:w="http://schemas.openxmlformats.org/wordprocessingml/2006/main" xmlns:w14="http://schemas.microsoft.com/office/word/2010/wordml" xmlns:w15="http://schemas.microsoft.com/office/word/2012/wordml" xmlns:wpg="http://schemas.microsoft.com/office/word/2010/wordprocessingGroup" xmlns:wpi="http://schemas.microsoft.com/office/word/2010/wordprocessingInk" xmlns:wne="http://schemas.microsoft.com/office/word/2006/wordml" xmlns:wps="http://schemas.microsoft.com/office/word/2010/wordprocessingShape" mc:Ignorable="w14 w15 wp14">
-  <w:abstractNum w:abstractNumId="0" w15:restartNumberingAfterBreak="0">
+<w:numbering xmlns:ve="http://schemas.openxmlformats.org/markup-compatibility/2006" xmlns:o="urn:schemas-microsoft-com:office:office" xmlns:r="http://schemas.openxmlformats.org/officeDocument/2006/relationships" xmlns:m="http://schemas.openxmlformats.org/officeDocument/2006/math" xmlns:v="urn:schemas-microsoft-com:vml" xmlns:wp="http://schemas.openxmlformats.org/drawingml/2006/wordprocessingDrawing" xmlns:w10="urn:schemas-microsoft-com:office:word" xmlns:w="http://schemas.openxmlformats.org/wordprocessingml/2006/main" xmlns:wne="http://schemas.microsoft.com/office/word/2006/wordml">
+  <w:abstractNum w:abstractNumId="0">
     <w:nsid w:val="182749FD"/>
     <w:multiLevelType w:val="hybridMultilevel"/>
     <w:tmpl w:val="793C6F5E"/>
@@ -4606,7 +3531,7 @@
       </w:rPr>
     </w:lvl>
   </w:abstractNum>
-  <w:abstractNum w:abstractNumId="1" w15:restartNumberingAfterBreak="0">
+  <w:abstractNum w:abstractNumId="1">
     <w:nsid w:val="1D573CBE"/>
     <w:multiLevelType w:val="hybridMultilevel"/>
     <w:tmpl w:val="2FF06ACC"/>
@@ -4719,7 +3644,7 @@
       </w:rPr>
     </w:lvl>
   </w:abstractNum>
-  <w:abstractNum w:abstractNumId="2" w15:restartNumberingAfterBreak="0">
+  <w:abstractNum w:abstractNumId="2">
     <w:nsid w:val="216B432F"/>
     <w:multiLevelType w:val="hybridMultilevel"/>
     <w:tmpl w:val="AAB469B6"/>
@@ -4805,7 +3730,7 @@
       </w:pPr>
     </w:lvl>
   </w:abstractNum>
-  <w:abstractNum w:abstractNumId="3" w15:restartNumberingAfterBreak="0">
+  <w:abstractNum w:abstractNumId="3">
     <w:nsid w:val="2757714C"/>
     <w:multiLevelType w:val="hybridMultilevel"/>
     <w:tmpl w:val="790E9BD6"/>
@@ -4918,14 +3843,14 @@
       </w:pPr>
     </w:lvl>
   </w:abstractNum>
-  <w:abstractNum w:abstractNumId="4" w15:restartNumberingAfterBreak="0">
+  <w:abstractNum w:abstractNumId="4">
     <w:nsid w:val="27B21A09"/>
     <w:multiLevelType w:val="hybridMultilevel"/>
     <w:tmpl w:val="2B56ED7C"/>
     <w:lvl w:ilvl="0" w:tplc="5E3EEB5E">
       <w:start w:val="1"/>
       <w:numFmt w:val="decimal"/>
-      <w:pStyle w:val="Heading2"/>
+      <w:pStyle w:val="2"/>
       <w:lvlText w:val="Problem %1."/>
       <w:lvlJc w:val="left"/>
       <w:pPr>
@@ -5008,7 +3933,7 @@
       </w:pPr>
     </w:lvl>
   </w:abstractNum>
-  <w:abstractNum w:abstractNumId="5" w15:restartNumberingAfterBreak="0">
+  <w:abstractNum w:abstractNumId="5">
     <w:nsid w:val="2AEC4D4A"/>
     <w:multiLevelType w:val="hybridMultilevel"/>
     <w:tmpl w:val="AAB469B6"/>
@@ -5094,7 +4019,7 @@
       </w:pPr>
     </w:lvl>
   </w:abstractNum>
-  <w:abstractNum w:abstractNumId="6" w15:restartNumberingAfterBreak="0">
+  <w:abstractNum w:abstractNumId="6">
     <w:nsid w:val="2AF54254"/>
     <w:multiLevelType w:val="hybridMultilevel"/>
     <w:tmpl w:val="91B0B86A"/>
@@ -5207,7 +4132,7 @@
       </w:pPr>
     </w:lvl>
   </w:abstractNum>
-  <w:abstractNum w:abstractNumId="7" w15:restartNumberingAfterBreak="0">
+  <w:abstractNum w:abstractNumId="7">
     <w:nsid w:val="2C712608"/>
     <w:multiLevelType w:val="hybridMultilevel"/>
     <w:tmpl w:val="5A585916"/>
@@ -5320,7 +4245,7 @@
       </w:pPr>
     </w:lvl>
   </w:abstractNum>
-  <w:abstractNum w:abstractNumId="8" w15:restartNumberingAfterBreak="0">
+  <w:abstractNum w:abstractNumId="8">
     <w:nsid w:val="30DB7EE5"/>
     <w:multiLevelType w:val="hybridMultilevel"/>
     <w:tmpl w:val="8E5CFFD0"/>
@@ -5433,7 +4358,7 @@
       </w:rPr>
     </w:lvl>
   </w:abstractNum>
-  <w:abstractNum w:abstractNumId="9" w15:restartNumberingAfterBreak="0">
+  <w:abstractNum w:abstractNumId="9">
     <w:nsid w:val="5119045B"/>
     <w:multiLevelType w:val="hybridMultilevel"/>
     <w:tmpl w:val="78C496DC"/>
@@ -5546,7 +4471,7 @@
       </w:rPr>
     </w:lvl>
   </w:abstractNum>
-  <w:abstractNum w:abstractNumId="10" w15:restartNumberingAfterBreak="0">
+  <w:abstractNum w:abstractNumId="10">
     <w:nsid w:val="68E72807"/>
     <w:multiLevelType w:val="hybridMultilevel"/>
     <w:tmpl w:val="C3E4AAA2"/>
@@ -5632,7 +4557,7 @@
       </w:pPr>
     </w:lvl>
   </w:abstractNum>
-  <w:abstractNum w:abstractNumId="11" w15:restartNumberingAfterBreak="0">
+  <w:abstractNum w:abstractNumId="11">
     <w:nsid w:val="68F07DD5"/>
     <w:multiLevelType w:val="hybridMultilevel"/>
     <w:tmpl w:val="AAB469B6"/>
@@ -5718,7 +4643,7 @@
       </w:pPr>
     </w:lvl>
   </w:abstractNum>
-  <w:abstractNum w:abstractNumId="12" w15:restartNumberingAfterBreak="0">
+  <w:abstractNum w:abstractNumId="12">
     <w:nsid w:val="75A93593"/>
     <w:multiLevelType w:val="hybridMultilevel"/>
     <w:tmpl w:val="5CB055F0"/>
@@ -5872,7 +4797,7 @@
 </file>
 
 <file path=word/styles.xml><?xml version="1.0" encoding="utf-8"?>
-<w:styles xmlns:mc="http://schemas.openxmlformats.org/markup-compatibility/2006" xmlns:r="http://schemas.openxmlformats.org/officeDocument/2006/relationships" xmlns:w="http://schemas.openxmlformats.org/wordprocessingml/2006/main" xmlns:w14="http://schemas.microsoft.com/office/word/2010/wordml" xmlns:w15="http://schemas.microsoft.com/office/word/2012/wordml" mc:Ignorable="w14 w15">
+<w:styles xmlns:r="http://schemas.openxmlformats.org/officeDocument/2006/relationships" xmlns:w="http://schemas.openxmlformats.org/wordprocessingml/2006/main">
   <w:docDefaults>
     <w:rPrDefault>
       <w:rPr>
@@ -5888,371 +4813,146 @@
       </w:pPr>
     </w:pPrDefault>
   </w:docDefaults>
-  <w:latentStyles w:defLockedState="0" w:defUIPriority="99" w:defSemiHidden="0" w:defUnhideWhenUsed="0" w:defQFormat="0" w:count="371">
-    <w:lsdException w:name="Normal" w:uiPriority="0" w:qFormat="1"/>
-    <w:lsdException w:name="heading 1" w:uiPriority="9" w:qFormat="1"/>
-    <w:lsdException w:name="heading 2" w:semiHidden="1" w:uiPriority="9" w:unhideWhenUsed="1" w:qFormat="1"/>
-    <w:lsdException w:name="heading 3" w:semiHidden="1" w:uiPriority="9" w:unhideWhenUsed="1" w:qFormat="1"/>
-    <w:lsdException w:name="heading 4" w:semiHidden="1" w:uiPriority="9" w:unhideWhenUsed="1" w:qFormat="1"/>
-    <w:lsdException w:name="heading 5" w:semiHidden="1" w:uiPriority="9" w:unhideWhenUsed="1" w:qFormat="1"/>
-    <w:lsdException w:name="heading 6" w:semiHidden="1" w:uiPriority="9" w:unhideWhenUsed="1" w:qFormat="1"/>
-    <w:lsdException w:name="heading 7" w:semiHidden="1" w:uiPriority="9" w:unhideWhenUsed="1" w:qFormat="1"/>
-    <w:lsdException w:name="heading 8" w:semiHidden="1" w:uiPriority="9" w:unhideWhenUsed="1" w:qFormat="1"/>
-    <w:lsdException w:name="heading 9" w:semiHidden="1" w:uiPriority="9" w:unhideWhenUsed="1" w:qFormat="1"/>
-    <w:lsdException w:name="index 1" w:semiHidden="1" w:unhideWhenUsed="1"/>
-    <w:lsdException w:name="index 2" w:semiHidden="1" w:unhideWhenUsed="1"/>
-    <w:lsdException w:name="index 3" w:semiHidden="1" w:unhideWhenUsed="1"/>
-    <w:lsdException w:name="index 4" w:semiHidden="1" w:unhideWhenUsed="1"/>
-    <w:lsdException w:name="index 5" w:semiHidden="1" w:unhideWhenUsed="1"/>
-    <w:lsdException w:name="index 6" w:semiHidden="1" w:unhideWhenUsed="1"/>
-    <w:lsdException w:name="index 7" w:semiHidden="1" w:unhideWhenUsed="1"/>
-    <w:lsdException w:name="index 8" w:semiHidden="1" w:unhideWhenUsed="1"/>
-    <w:lsdException w:name="index 9" w:semiHidden="1" w:unhideWhenUsed="1"/>
-    <w:lsdException w:name="toc 1" w:semiHidden="1" w:uiPriority="39" w:unhideWhenUsed="1"/>
-    <w:lsdException w:name="toc 2" w:semiHidden="1" w:uiPriority="39" w:unhideWhenUsed="1"/>
-    <w:lsdException w:name="toc 3" w:semiHidden="1" w:uiPriority="39" w:unhideWhenUsed="1"/>
-    <w:lsdException w:name="toc 4" w:semiHidden="1" w:uiPriority="39" w:unhideWhenUsed="1"/>
-    <w:lsdException w:name="toc 5" w:semiHidden="1" w:uiPriority="39" w:unhideWhenUsed="1"/>
-    <w:lsdException w:name="toc 6" w:semiHidden="1" w:uiPriority="39" w:unhideWhenUsed="1"/>
-    <w:lsdException w:name="toc 7" w:semiHidden="1" w:uiPriority="39" w:unhideWhenUsed="1"/>
-    <w:lsdException w:name="toc 8" w:semiHidden="1" w:uiPriority="39" w:unhideWhenUsed="1"/>
-    <w:lsdException w:name="toc 9" w:semiHidden="1" w:uiPriority="39" w:unhideWhenUsed="1"/>
-    <w:lsdException w:name="Normal Indent" w:semiHidden="1" w:unhideWhenUsed="1"/>
-    <w:lsdException w:name="footnote text" w:semiHidden="1" w:unhideWhenUsed="1"/>
-    <w:lsdException w:name="annotation text" w:semiHidden="1" w:unhideWhenUsed="1"/>
-    <w:lsdException w:name="header" w:semiHidden="1" w:unhideWhenUsed="1"/>
-    <w:lsdException w:name="footer" w:semiHidden="1" w:unhideWhenUsed="1"/>
-    <w:lsdException w:name="index heading" w:semiHidden="1" w:unhideWhenUsed="1"/>
-    <w:lsdException w:name="caption" w:semiHidden="1" w:uiPriority="35" w:unhideWhenUsed="1" w:qFormat="1"/>
-    <w:lsdException w:name="table of figures" w:semiHidden="1" w:unhideWhenUsed="1"/>
-    <w:lsdException w:name="envelope address" w:semiHidden="1" w:unhideWhenUsed="1"/>
-    <w:lsdException w:name="envelope return" w:semiHidden="1" w:unhideWhenUsed="1"/>
-    <w:lsdException w:name="footnote reference" w:semiHidden="1" w:unhideWhenUsed="1"/>
-    <w:lsdException w:name="annotation reference" w:semiHidden="1" w:unhideWhenUsed="1"/>
-    <w:lsdException w:name="line number" w:semiHidden="1" w:unhideWhenUsed="1"/>
-    <w:lsdException w:name="page number" w:semiHidden="1" w:unhideWhenUsed="1"/>
-    <w:lsdException w:name="endnote reference" w:semiHidden="1" w:unhideWhenUsed="1"/>
-    <w:lsdException w:name="endnote text" w:semiHidden="1" w:unhideWhenUsed="1"/>
-    <w:lsdException w:name="table of authorities" w:semiHidden="1" w:unhideWhenUsed="1"/>
-    <w:lsdException w:name="macro" w:semiHidden="1" w:unhideWhenUsed="1"/>
-    <w:lsdException w:name="toa heading" w:semiHidden="1" w:unhideWhenUsed="1"/>
-    <w:lsdException w:name="List" w:semiHidden="1" w:unhideWhenUsed="1"/>
-    <w:lsdException w:name="List Bullet" w:semiHidden="1" w:unhideWhenUsed="1"/>
-    <w:lsdException w:name="List Number" w:semiHidden="1" w:unhideWhenUsed="1"/>
-    <w:lsdException w:name="List 2" w:semiHidden="1" w:unhideWhenUsed="1"/>
-    <w:lsdException w:name="List 3" w:semiHidden="1" w:unhideWhenUsed="1"/>
-    <w:lsdException w:name="List 4" w:semiHidden="1" w:unhideWhenUsed="1"/>
-    <w:lsdException w:name="List 5" w:semiHidden="1" w:unhideWhenUsed="1"/>
-    <w:lsdException w:name="List Bullet 2" w:semiHidden="1" w:unhideWhenUsed="1"/>
-    <w:lsdException w:name="List Bullet 3" w:semiHidden="1" w:unhideWhenUsed="1"/>
-    <w:lsdException w:name="List Bullet 4" w:semiHidden="1" w:unhideWhenUsed="1"/>
-    <w:lsdException w:name="List Bullet 5" w:semiHidden="1" w:unhideWhenUsed="1"/>
-    <w:lsdException w:name="List Number 2" w:semiHidden="1" w:unhideWhenUsed="1"/>
-    <w:lsdException w:name="List Number 3" w:semiHidden="1" w:unhideWhenUsed="1"/>
-    <w:lsdException w:name="List Number 4" w:semiHidden="1" w:unhideWhenUsed="1"/>
-    <w:lsdException w:name="List Number 5" w:semiHidden="1" w:unhideWhenUsed="1"/>
-    <w:lsdException w:name="Title" w:uiPriority="10"/>
-    <w:lsdException w:name="Closing" w:semiHidden="1" w:unhideWhenUsed="1"/>
-    <w:lsdException w:name="Signature" w:semiHidden="1" w:unhideWhenUsed="1"/>
-    <w:lsdException w:name="Default Paragraph Font" w:semiHidden="1" w:uiPriority="1" w:unhideWhenUsed="1"/>
-    <w:lsdException w:name="Body Text" w:semiHidden="1" w:unhideWhenUsed="1"/>
-    <w:lsdException w:name="Body Text Indent" w:semiHidden="1" w:unhideWhenUsed="1"/>
-    <w:lsdException w:name="List Continue" w:semiHidden="1" w:unhideWhenUsed="1"/>
-    <w:lsdException w:name="List Continue 2" w:semiHidden="1" w:unhideWhenUsed="1"/>
-    <w:lsdException w:name="List Continue 3" w:semiHidden="1" w:unhideWhenUsed="1"/>
-    <w:lsdException w:name="List Continue 4" w:semiHidden="1" w:unhideWhenUsed="1"/>
-    <w:lsdException w:name="List Continue 5" w:semiHidden="1" w:unhideWhenUsed="1"/>
-    <w:lsdException w:name="Message Header" w:semiHidden="1" w:unhideWhenUsed="1"/>
-    <w:lsdException w:name="Subtitle" w:uiPriority="11"/>
-    <w:lsdException w:name="Salutation" w:semiHidden="1" w:unhideWhenUsed="1"/>
-    <w:lsdException w:name="Date" w:semiHidden="1" w:unhideWhenUsed="1"/>
-    <w:lsdException w:name="Body Text First Indent" w:semiHidden="1" w:unhideWhenUsed="1"/>
-    <w:lsdException w:name="Body Text First Indent 2" w:semiHidden="1" w:unhideWhenUsed="1"/>
-    <w:lsdException w:name="Note Heading" w:semiHidden="1" w:unhideWhenUsed="1"/>
-    <w:lsdException w:name="Body Text 2" w:semiHidden="1" w:unhideWhenUsed="1"/>
-    <w:lsdException w:name="Body Text 3" w:semiHidden="1" w:unhideWhenUsed="1"/>
-    <w:lsdException w:name="Body Text Indent 2" w:semiHidden="1" w:unhideWhenUsed="1"/>
-    <w:lsdException w:name="Body Text Indent 3" w:semiHidden="1" w:unhideWhenUsed="1"/>
-    <w:lsdException w:name="Block Text" w:semiHidden="1" w:unhideWhenUsed="1"/>
-    <w:lsdException w:name="Hyperlink" w:semiHidden="1" w:unhideWhenUsed="1"/>
-    <w:lsdException w:name="FollowedHyperlink" w:semiHidden="1" w:unhideWhenUsed="1"/>
-    <w:lsdException w:name="Strong" w:uiPriority="22" w:qFormat="1"/>
-    <w:lsdException w:name="Emphasis" w:uiPriority="20" w:qFormat="1"/>
-    <w:lsdException w:name="Document Map" w:semiHidden="1" w:unhideWhenUsed="1"/>
-    <w:lsdException w:name="Plain Text" w:semiHidden="1" w:unhideWhenUsed="1"/>
-    <w:lsdException w:name="E-mail Signature" w:semiHidden="1" w:unhideWhenUsed="1"/>
-    <w:lsdException w:name="HTML Top of Form" w:semiHidden="1" w:unhideWhenUsed="1"/>
-    <w:lsdException w:name="HTML Bottom of Form" w:semiHidden="1" w:unhideWhenUsed="1"/>
-    <w:lsdException w:name="Normal (Web)" w:semiHidden="1" w:unhideWhenUsed="1"/>
-    <w:lsdException w:name="HTML Acronym" w:semiHidden="1" w:unhideWhenUsed="1"/>
-    <w:lsdException w:name="HTML Address" w:semiHidden="1" w:unhideWhenUsed="1"/>
-    <w:lsdException w:name="HTML Cite" w:semiHidden="1" w:unhideWhenUsed="1"/>
-    <w:lsdException w:name="HTML Code" w:semiHidden="1" w:unhideWhenUsed="1"/>
-    <w:lsdException w:name="HTML Definition" w:semiHidden="1" w:unhideWhenUsed="1"/>
-    <w:lsdException w:name="HTML Keyboard" w:semiHidden="1" w:unhideWhenUsed="1"/>
-    <w:lsdException w:name="HTML Preformatted" w:semiHidden="1" w:unhideWhenUsed="1"/>
-    <w:lsdException w:name="HTML Sample" w:semiHidden="1" w:unhideWhenUsed="1"/>
-    <w:lsdException w:name="HTML Typewriter" w:semiHidden="1" w:unhideWhenUsed="1"/>
-    <w:lsdException w:name="HTML Variable" w:semiHidden="1" w:unhideWhenUsed="1"/>
-    <w:lsdException w:name="Normal Table" w:semiHidden="1" w:unhideWhenUsed="1"/>
-    <w:lsdException w:name="annotation subject" w:semiHidden="1" w:unhideWhenUsed="1"/>
-    <w:lsdException w:name="No List" w:semiHidden="1" w:unhideWhenUsed="1"/>
-    <w:lsdException w:name="Outline List 1" w:semiHidden="1" w:unhideWhenUsed="1"/>
-    <w:lsdException w:name="Outline List 2" w:semiHidden="1" w:unhideWhenUsed="1"/>
-    <w:lsdException w:name="Outline List 3" w:semiHidden="1" w:unhideWhenUsed="1"/>
-    <w:lsdException w:name="Table Simple 1" w:semiHidden="1" w:unhideWhenUsed="1"/>
-    <w:lsdException w:name="Table Simple 2" w:semiHidden="1" w:unhideWhenUsed="1"/>
-    <w:lsdException w:name="Table Simple 3" w:semiHidden="1" w:unhideWhenUsed="1"/>
-    <w:lsdException w:name="Table Classic 1" w:semiHidden="1" w:unhideWhenUsed="1"/>
-    <w:lsdException w:name="Table Classic 2" w:semiHidden="1" w:unhideWhenUsed="1"/>
-    <w:lsdException w:name="Table Classic 3" w:semiHidden="1" w:unhideWhenUsed="1"/>
-    <w:lsdException w:name="Table Classic 4" w:semiHidden="1" w:unhideWhenUsed="1"/>
-    <w:lsdException w:name="Table Colorful 1" w:semiHidden="1" w:unhideWhenUsed="1"/>
-    <w:lsdException w:name="Table Colorful 2" w:semiHidden="1" w:unhideWhenUsed="1"/>
-    <w:lsdException w:name="Table Colorful 3" w:semiHidden="1" w:unhideWhenUsed="1"/>
-    <w:lsdException w:name="Table Columns 1" w:semiHidden="1" w:unhideWhenUsed="1"/>
-    <w:lsdException w:name="Table Columns 2" w:semiHidden="1" w:unhideWhenUsed="1"/>
-    <w:lsdException w:name="Table Columns 3" w:semiHidden="1" w:unhideWhenUsed="1"/>
-    <w:lsdException w:name="Table Columns 4" w:semiHidden="1" w:unhideWhenUsed="1"/>
-    <w:lsdException w:name="Table Columns 5" w:semiHidden="1" w:unhideWhenUsed="1"/>
-    <w:lsdException w:name="Table Grid 1" w:semiHidden="1" w:unhideWhenUsed="1"/>
-    <w:lsdException w:name="Table Grid 2" w:semiHidden="1" w:unhideWhenUsed="1"/>
-    <w:lsdException w:name="Table Grid 3" w:semiHidden="1" w:unhideWhenUsed="1"/>
-    <w:lsdException w:name="Table Grid 4" w:semiHidden="1" w:unhideWhenUsed="1"/>
-    <w:lsdException w:name="Table Grid 5" w:semiHidden="1" w:unhideWhenUsed="1"/>
-    <w:lsdException w:name="Table Grid 6" w:semiHidden="1" w:unhideWhenUsed="1"/>
-    <w:lsdException w:name="Table Grid 7" w:semiHidden="1" w:unhideWhenUsed="1"/>
-    <w:lsdException w:name="Table Grid 8" w:semiHidden="1" w:unhideWhenUsed="1"/>
-    <w:lsdException w:name="Table List 1" w:semiHidden="1" w:unhideWhenUsed="1"/>
-    <w:lsdException w:name="Table List 2" w:semiHidden="1" w:unhideWhenUsed="1"/>
-    <w:lsdException w:name="Table List 3" w:semiHidden="1" w:unhideWhenUsed="1"/>
-    <w:lsdException w:name="Table List 4" w:semiHidden="1" w:unhideWhenUsed="1"/>
-    <w:lsdException w:name="Table List 5" w:semiHidden="1" w:unhideWhenUsed="1"/>
-    <w:lsdException w:name="Table List 6" w:semiHidden="1" w:unhideWhenUsed="1"/>
-    <w:lsdException w:name="Table List 7" w:semiHidden="1" w:unhideWhenUsed="1"/>
-    <w:lsdException w:name="Table List 8" w:semiHidden="1" w:unhideWhenUsed="1"/>
-    <w:lsdException w:name="Table 3D effects 1" w:semiHidden="1" w:unhideWhenUsed="1"/>
-    <w:lsdException w:name="Table 3D effects 2" w:semiHidden="1" w:unhideWhenUsed="1"/>
-    <w:lsdException w:name="Table 3D effects 3" w:semiHidden="1" w:unhideWhenUsed="1"/>
-    <w:lsdException w:name="Table Contemporary" w:semiHidden="1" w:unhideWhenUsed="1"/>
-    <w:lsdException w:name="Table Elegant" w:semiHidden="1" w:unhideWhenUsed="1"/>
-    <w:lsdException w:name="Table Professional" w:semiHidden="1" w:unhideWhenUsed="1"/>
-    <w:lsdException w:name="Table Subtle 1" w:semiHidden="1" w:unhideWhenUsed="1"/>
-    <w:lsdException w:name="Table Subtle 2" w:semiHidden="1" w:unhideWhenUsed="1"/>
-    <w:lsdException w:name="Table Web 1" w:semiHidden="1" w:unhideWhenUsed="1"/>
-    <w:lsdException w:name="Table Web 2" w:semiHidden="1" w:unhideWhenUsed="1"/>
-    <w:lsdException w:name="Table Web 3" w:semiHidden="1" w:unhideWhenUsed="1"/>
-    <w:lsdException w:name="Balloon Text" w:semiHidden="1" w:unhideWhenUsed="1"/>
-    <w:lsdException w:name="Table Grid" w:uiPriority="59"/>
-    <w:lsdException w:name="Table Theme" w:semiHidden="1" w:unhideWhenUsed="1"/>
-    <w:lsdException w:name="Placeholder Text" w:semiHidden="1"/>
-    <w:lsdException w:name="No Spacing" w:uiPriority="1"/>
-    <w:lsdException w:name="Light Shading" w:uiPriority="60"/>
-    <w:lsdException w:name="Light List" w:uiPriority="61"/>
-    <w:lsdException w:name="Light Grid" w:uiPriority="62"/>
-    <w:lsdException w:name="Medium Shading 1" w:uiPriority="63"/>
-    <w:lsdException w:name="Medium Shading 2" w:uiPriority="64"/>
-    <w:lsdException w:name="Medium List 1" w:uiPriority="65"/>
-    <w:lsdException w:name="Medium List 2" w:uiPriority="66"/>
-    <w:lsdException w:name="Medium Grid 1" w:uiPriority="67"/>
-    <w:lsdException w:name="Medium Grid 2" w:uiPriority="68"/>
-    <w:lsdException w:name="Medium Grid 3" w:uiPriority="69"/>
-    <w:lsdException w:name="Dark List" w:uiPriority="70"/>
-    <w:lsdException w:name="Colorful Shading" w:uiPriority="71"/>
-    <w:lsdException w:name="Colorful List" w:uiPriority="72"/>
-    <w:lsdException w:name="Colorful Grid" w:uiPriority="73"/>
-    <w:lsdException w:name="Light Shading Accent 1" w:uiPriority="60"/>
-    <w:lsdException w:name="Light List Accent 1" w:uiPriority="61"/>
-    <w:lsdException w:name="Light Grid Accent 1" w:uiPriority="62"/>
-    <w:lsdException w:name="Medium Shading 1 Accent 1" w:uiPriority="63"/>
-    <w:lsdException w:name="Medium Shading 2 Accent 1" w:uiPriority="64"/>
-    <w:lsdException w:name="Medium List 1 Accent 1" w:uiPriority="65"/>
-    <w:lsdException w:name="Revision" w:semiHidden="1"/>
-    <w:lsdException w:name="List Paragraph" w:uiPriority="34" w:qFormat="1"/>
-    <w:lsdException w:name="Quote" w:uiPriority="29"/>
-    <w:lsdException w:name="Intense Quote" w:uiPriority="30"/>
-    <w:lsdException w:name="Medium List 2 Accent 1" w:uiPriority="66"/>
-    <w:lsdException w:name="Medium Grid 1 Accent 1" w:uiPriority="67"/>
-    <w:lsdException w:name="Medium Grid 2 Accent 1" w:uiPriority="68"/>
-    <w:lsdException w:name="Medium Grid 3 Accent 1" w:uiPriority="69"/>
-    <w:lsdException w:name="Dark List Accent 1" w:uiPriority="70"/>
-    <w:lsdException w:name="Colorful Shading Accent 1" w:uiPriority="71"/>
-    <w:lsdException w:name="Colorful List Accent 1" w:uiPriority="72"/>
-    <w:lsdException w:name="Colorful Grid Accent 1" w:uiPriority="73"/>
-    <w:lsdException w:name="Light Shading Accent 2" w:uiPriority="60"/>
-    <w:lsdException w:name="Light List Accent 2" w:uiPriority="61"/>
-    <w:lsdException w:name="Light Grid Accent 2" w:uiPriority="62"/>
-    <w:lsdException w:name="Medium Shading 1 Accent 2" w:uiPriority="63"/>
-    <w:lsdException w:name="Medium Shading 2 Accent 2" w:uiPriority="64"/>
-    <w:lsdException w:name="Medium List 1 Accent 2" w:uiPriority="65"/>
-    <w:lsdException w:name="Medium List 2 Accent 2" w:uiPriority="66"/>
-    <w:lsdException w:name="Medium Grid 1 Accent 2" w:uiPriority="67"/>
-    <w:lsdException w:name="Medium Grid 2 Accent 2" w:uiPriority="68"/>
-    <w:lsdException w:name="Medium Grid 3 Accent 2" w:uiPriority="69"/>
-    <w:lsdException w:name="Dark List Accent 2" w:uiPriority="70"/>
-    <w:lsdException w:name="Colorful Shading Accent 2" w:uiPriority="71"/>
-    <w:lsdException w:name="Colorful List Accent 2" w:uiPriority="72"/>
-    <w:lsdException w:name="Colorful Grid Accent 2" w:uiPriority="73"/>
-    <w:lsdException w:name="Light Shading Accent 3" w:uiPriority="60"/>
-    <w:lsdException w:name="Light List Accent 3" w:uiPriority="61"/>
-    <w:lsdException w:name="Light Grid Accent 3" w:uiPriority="62"/>
-    <w:lsdException w:name="Medium Shading 1 Accent 3" w:uiPriority="63"/>
-    <w:lsdException w:name="Medium Shading 2 Accent 3" w:uiPriority="64"/>
-    <w:lsdException w:name="Medium List 1 Accent 3" w:uiPriority="65"/>
-    <w:lsdException w:name="Medium List 2 Accent 3" w:uiPriority="66"/>
-    <w:lsdException w:name="Medium Grid 1 Accent 3" w:uiPriority="67"/>
-    <w:lsdException w:name="Medium Grid 2 Accent 3" w:uiPriority="68"/>
-    <w:lsdException w:name="Medium Grid 3 Accent 3" w:uiPriority="69"/>
-    <w:lsdException w:name="Dark List Accent 3" w:uiPriority="70"/>
-    <w:lsdException w:name="Colorful Shading Accent 3" w:uiPriority="71"/>
-    <w:lsdException w:name="Colorful List Accent 3" w:uiPriority="72"/>
-    <w:lsdException w:name="Colorful Grid Accent 3" w:uiPriority="73"/>
-    <w:lsdException w:name="Light Shading Accent 4" w:uiPriority="60"/>
-    <w:lsdException w:name="Light List Accent 4" w:uiPriority="61"/>
-    <w:lsdException w:name="Light Grid Accent 4" w:uiPriority="62"/>
-    <w:lsdException w:name="Medium Shading 1 Accent 4" w:uiPriority="63"/>
-    <w:lsdException w:name="Medium Shading 2 Accent 4" w:uiPriority="64"/>
-    <w:lsdException w:name="Medium List 1 Accent 4" w:uiPriority="65"/>
-    <w:lsdException w:name="Medium List 2 Accent 4" w:uiPriority="66"/>
-    <w:lsdException w:name="Medium Grid 1 Accent 4" w:uiPriority="67"/>
-    <w:lsdException w:name="Medium Grid 2 Accent 4" w:uiPriority="68"/>
-    <w:lsdException w:name="Medium Grid 3 Accent 4" w:uiPriority="69"/>
-    <w:lsdException w:name="Dark List Accent 4" w:uiPriority="70"/>
-    <w:lsdException w:name="Colorful Shading Accent 4" w:uiPriority="71"/>
-    <w:lsdException w:name="Colorful List Accent 4" w:uiPriority="72"/>
-    <w:lsdException w:name="Colorful Grid Accent 4" w:uiPriority="73"/>
-    <w:lsdException w:name="Light Shading Accent 5" w:uiPriority="60"/>
-    <w:lsdException w:name="Light List Accent 5" w:uiPriority="61"/>
-    <w:lsdException w:name="Light Grid Accent 5" w:uiPriority="62"/>
-    <w:lsdException w:name="Medium Shading 1 Accent 5" w:uiPriority="63"/>
-    <w:lsdException w:name="Medium Shading 2 Accent 5" w:uiPriority="64"/>
-    <w:lsdException w:name="Medium List 1 Accent 5" w:uiPriority="65"/>
-    <w:lsdException w:name="Medium List 2 Accent 5" w:uiPriority="66"/>
-    <w:lsdException w:name="Medium Grid 1 Accent 5" w:uiPriority="67"/>
-    <w:lsdException w:name="Medium Grid 2 Accent 5" w:uiPriority="68"/>
-    <w:lsdException w:name="Medium Grid 3 Accent 5" w:uiPriority="69"/>
-    <w:lsdException w:name="Dark List Accent 5" w:uiPriority="70"/>
-    <w:lsdException w:name="Colorful Shading Accent 5" w:uiPriority="71"/>
-    <w:lsdException w:name="Colorful List Accent 5" w:uiPriority="72"/>
-    <w:lsdException w:name="Colorful Grid Accent 5" w:uiPriority="73"/>
-    <w:lsdException w:name="Light Shading Accent 6" w:uiPriority="60"/>
-    <w:lsdException w:name="Light List Accent 6" w:uiPriority="61"/>
-    <w:lsdException w:name="Light Grid Accent 6" w:uiPriority="62"/>
-    <w:lsdException w:name="Medium Shading 1 Accent 6" w:uiPriority="63"/>
-    <w:lsdException w:name="Medium Shading 2 Accent 6" w:uiPriority="64"/>
-    <w:lsdException w:name="Medium List 1 Accent 6" w:uiPriority="65"/>
-    <w:lsdException w:name="Medium List 2 Accent 6" w:uiPriority="66"/>
-    <w:lsdException w:name="Medium Grid 1 Accent 6" w:uiPriority="67"/>
-    <w:lsdException w:name="Medium Grid 2 Accent 6" w:uiPriority="68"/>
-    <w:lsdException w:name="Medium Grid 3 Accent 6" w:uiPriority="69"/>
-    <w:lsdException w:name="Dark List Accent 6" w:uiPriority="70"/>
-    <w:lsdException w:name="Colorful Shading Accent 6" w:uiPriority="71"/>
-    <w:lsdException w:name="Colorful List Accent 6" w:uiPriority="72"/>
-    <w:lsdException w:name="Colorful Grid Accent 6" w:uiPriority="73"/>
-    <w:lsdException w:name="Subtle Emphasis" w:uiPriority="19"/>
-    <w:lsdException w:name="Intense Emphasis" w:uiPriority="21"/>
-    <w:lsdException w:name="Subtle Reference" w:uiPriority="31"/>
-    <w:lsdException w:name="Intense Reference" w:uiPriority="32"/>
-    <w:lsdException w:name="Book Title" w:uiPriority="33"/>
-    <w:lsdException w:name="Bibliography" w:semiHidden="1" w:uiPriority="37" w:unhideWhenUsed="1"/>
-    <w:lsdException w:name="TOC Heading" w:semiHidden="1" w:uiPriority="39" w:unhideWhenUsed="1" w:qFormat="1"/>
-    <w:lsdException w:name="Grid Table 4" w:uiPriority="49"/>
-    <w:lsdException w:name="Grid Table 5 Dark" w:uiPriority="50"/>
-    <w:lsdException w:name="Grid Table 6 Colorful" w:uiPriority="51"/>
-    <w:lsdException w:name="Grid Table 7 Colorful" w:uiPriority="52"/>
-    <w:lsdException w:name="Grid Table 1 Light Accent 1" w:uiPriority="46"/>
-    <w:lsdException w:name="Grid Table 2 Accent 1" w:uiPriority="47"/>
-    <w:lsdException w:name="Grid Table 3 Accent 1" w:uiPriority="48"/>
-    <w:lsdException w:name="Grid Table 4 Accent 1" w:uiPriority="49"/>
-    <w:lsdException w:name="Grid Table 5 Dark Accent 1" w:uiPriority="50"/>
-    <w:lsdException w:name="Grid Table 6 Colorful Accent 1" w:uiPriority="51"/>
-    <w:lsdException w:name="Grid Table 7 Colorful Accent 1" w:uiPriority="52"/>
-    <w:lsdException w:name="Grid Table 1 Light Accent 2" w:uiPriority="46"/>
-    <w:lsdException w:name="Grid Table 2 Accent 2" w:uiPriority="47"/>
-    <w:lsdException w:name="Grid Table 3 Accent 2" w:uiPriority="48"/>
-    <w:lsdException w:name="Grid Table 4 Accent 2" w:uiPriority="49"/>
-    <w:lsdException w:name="Grid Table 5 Dark Accent 2" w:uiPriority="50"/>
-    <w:lsdException w:name="Grid Table 6 Colorful Accent 2" w:uiPriority="51"/>
-    <w:lsdException w:name="Grid Table 7 Colorful Accent 2" w:uiPriority="52"/>
-    <w:lsdException w:name="Grid Table 1 Light Accent 3" w:uiPriority="46"/>
-    <w:lsdException w:name="Grid Table 2 Accent 3" w:uiPriority="47"/>
-    <w:lsdException w:name="Grid Table 3 Accent 3" w:uiPriority="48"/>
-    <w:lsdException w:name="Grid Table 4 Accent 3" w:uiPriority="49"/>
-    <w:lsdException w:name="Grid Table 5 Dark Accent 3" w:uiPriority="50"/>
-    <w:lsdException w:name="Grid Table 6 Colorful Accent 3" w:uiPriority="51"/>
-    <w:lsdException w:name="Grid Table 7 Colorful Accent 3" w:uiPriority="52"/>
-    <w:lsdException w:name="Grid Table 1 Light Accent 4" w:uiPriority="46"/>
-    <w:lsdException w:name="Grid Table 2 Accent 4" w:uiPriority="47"/>
-    <w:lsdException w:name="Grid Table 3 Accent 4" w:uiPriority="48"/>
-    <w:lsdException w:name="Grid Table 4 Accent 4" w:uiPriority="49"/>
-    <w:lsdException w:name="Grid Table 5 Dark Accent 4" w:uiPriority="50"/>
-    <w:lsdException w:name="Grid Table 6 Colorful Accent 4" w:uiPriority="51"/>
-    <w:lsdException w:name="Grid Table 7 Colorful Accent 4" w:uiPriority="52"/>
-    <w:lsdException w:name="Grid Table 1 Light Accent 5" w:uiPriority="46"/>
-    <w:lsdException w:name="Grid Table 2 Accent 5" w:uiPriority="47"/>
-    <w:lsdException w:name="Grid Table 3 Accent 5" w:uiPriority="48"/>
-    <w:lsdException w:name="Grid Table 4 Accent 5" w:uiPriority="49"/>
-    <w:lsdException w:name="Grid Table 5 Dark Accent 5" w:uiPriority="50"/>
-    <w:lsdException w:name="Grid Table 6 Colorful Accent 5" w:uiPriority="51"/>
-    <w:lsdException w:name="Grid Table 7 Colorful Accent 5" w:uiPriority="52"/>
-    <w:lsdException w:name="Grid Table 1 Light Accent 6" w:uiPriority="46"/>
-    <w:lsdException w:name="Grid Table 2 Accent 6" w:uiPriority="47"/>
-    <w:lsdException w:name="Grid Table 3 Accent 6" w:uiPriority="48"/>
-    <w:lsdException w:name="Grid Table 4 Accent 6" w:uiPriority="49"/>
-    <w:lsdException w:name="Grid Table 5 Dark Accent 6" w:uiPriority="50"/>
-    <w:lsdException w:name="Grid Table 6 Colorful Accent 6" w:uiPriority="51"/>
-    <w:lsdException w:name="Grid Table 7 Colorful Accent 6" w:uiPriority="52"/>
-    <w:lsdException w:name="List Table 1 Light" w:uiPriority="46"/>
-    <w:lsdException w:name="List Table 2" w:uiPriority="47"/>
-    <w:lsdException w:name="List Table 3" w:uiPriority="48"/>
-    <w:lsdException w:name="List Table 4" w:uiPriority="49"/>
-    <w:lsdException w:name="List Table 5 Dark" w:uiPriority="50"/>
-    <w:lsdException w:name="List Table 6 Colorful" w:uiPriority="51"/>
-    <w:lsdException w:name="List Table 7 Colorful" w:uiPriority="52"/>
-    <w:lsdException w:name="List Table 1 Light Accent 1" w:uiPriority="46"/>
-    <w:lsdException w:name="List Table 2 Accent 1" w:uiPriority="47"/>
-    <w:lsdException w:name="List Table 3 Accent 1" w:uiPriority="48"/>
-    <w:lsdException w:name="List Table 4 Accent 1" w:uiPriority="49"/>
-    <w:lsdException w:name="List Table 5 Dark Accent 1" w:uiPriority="50"/>
-    <w:lsdException w:name="List Table 6 Colorful Accent 1" w:uiPriority="51"/>
-    <w:lsdException w:name="List Table 7 Colorful Accent 1" w:uiPriority="52"/>
-    <w:lsdException w:name="List Table 1 Light Accent 2" w:uiPriority="46"/>
-    <w:lsdException w:name="List Table 2 Accent 2" w:uiPriority="47"/>
-    <w:lsdException w:name="List Table 3 Accent 2" w:uiPriority="48"/>
-    <w:lsdException w:name="List Table 4 Accent 2" w:uiPriority="49"/>
-    <w:lsdException w:name="List Table 5 Dark Accent 2" w:uiPriority="50"/>
-    <w:lsdException w:name="List Table 6 Colorful Accent 2" w:uiPriority="51"/>
-    <w:lsdException w:name="List Table 7 Colorful Accent 2" w:uiPriority="52"/>
-    <w:lsdException w:name="List Table 1 Light Accent 3" w:uiPriority="46"/>
-    <w:lsdException w:name="List Table 2 Accent 3" w:uiPriority="47"/>
-    <w:lsdException w:name="List Table 3 Accent 3" w:uiPriority="48"/>
-    <w:lsdException w:name="List Table 4 Accent 3" w:uiPriority="49"/>
-    <w:lsdException w:name="List Table 5 Dark Accent 3" w:uiPriority="50"/>
-    <w:lsdException w:name="List Table 6 Colorful Accent 3" w:uiPriority="51"/>
-    <w:lsdException w:name="List Table 7 Colorful Accent 3" w:uiPriority="52"/>
-    <w:lsdException w:name="List Table 1 Light Accent 4" w:uiPriority="46"/>
-    <w:lsdException w:name="List Table 2 Accent 4" w:uiPriority="47"/>
-    <w:lsdException w:name="List Table 3 Accent 4" w:uiPriority="48"/>
-    <w:lsdException w:name="List Table 4 Accent 4" w:uiPriority="49"/>
-    <w:lsdException w:name="List Table 5 Dark Accent 4" w:uiPriority="50"/>
-    <w:lsdException w:name="List Table 6 Colorful Accent 4" w:uiPriority="51"/>
-    <w:lsdException w:name="List Table 7 Colorful Accent 4" w:uiPriority="52"/>
-    <w:lsdException w:name="List Table 1 Light Accent 5" w:uiPriority="46"/>
-    <w:lsdException w:name="List Table 2 Accent 5" w:uiPriority="47"/>
-    <w:lsdException w:name="List Table 3 Accent 5" w:uiPriority="48"/>
-    <w:lsdException w:name="List Table 4 Accent 5" w:uiPriority="49"/>
-    <w:lsdException w:name="List Table 5 Dark Accent 5" w:uiPriority="50"/>
-    <w:lsdException w:name="List Table 6 Colorful Accent 5" w:uiPriority="51"/>
-    <w:lsdException w:name="List Table 7 Colorful Accent 5" w:uiPriority="52"/>
-    <w:lsdException w:name="List Table 1 Light Accent 6" w:uiPriority="46"/>
-    <w:lsdException w:name="List Table 2 Accent 6" w:uiPriority="47"/>
-    <w:lsdException w:name="List Table 3 Accent 6" w:uiPriority="48"/>
-    <w:lsdException w:name="List Table 4 Accent 6" w:uiPriority="49"/>
-    <w:lsdException w:name="List Table 5 Dark Accent 6" w:uiPriority="50"/>
-    <w:lsdException w:name="List Table 6 Colorful Accent 6" w:uiPriority="51"/>
-    <w:lsdException w:name="List Table 7 Colorful Accent 6" w:uiPriority="52"/>
+  <w:latentStyles w:defLockedState="0" w:defUIPriority="99" w:defSemiHidden="1" w:defUnhideWhenUsed="1" w:defQFormat="0" w:count="267">
+    <w:lsdException w:name="Normal" w:semiHidden="0" w:uiPriority="0" w:unhideWhenUsed="0" w:qFormat="1"/>
+    <w:lsdException w:name="heading 1" w:semiHidden="0" w:uiPriority="9" w:unhideWhenUsed="0" w:qFormat="1"/>
+    <w:lsdException w:name="heading 2" w:uiPriority="9" w:qFormat="1"/>
+    <w:lsdException w:name="heading 3" w:uiPriority="9" w:qFormat="1"/>
+    <w:lsdException w:name="heading 4" w:uiPriority="9" w:qFormat="1"/>
+    <w:lsdException w:name="heading 5" w:uiPriority="9" w:qFormat="1"/>
+    <w:lsdException w:name="heading 6" w:uiPriority="9" w:qFormat="1"/>
+    <w:lsdException w:name="heading 7" w:uiPriority="9" w:qFormat="1"/>
+    <w:lsdException w:name="heading 8" w:uiPriority="9" w:qFormat="1"/>
+    <w:lsdException w:name="heading 9" w:uiPriority="9" w:qFormat="1"/>
+    <w:lsdException w:name="toc 1" w:uiPriority="39"/>
+    <w:lsdException w:name="toc 2" w:uiPriority="39"/>
+    <w:lsdException w:name="toc 3" w:uiPriority="39"/>
+    <w:lsdException w:name="toc 4" w:uiPriority="39"/>
+    <w:lsdException w:name="toc 5" w:uiPriority="39"/>
+    <w:lsdException w:name="toc 6" w:uiPriority="39"/>
+    <w:lsdException w:name="toc 7" w:uiPriority="39"/>
+    <w:lsdException w:name="toc 8" w:uiPriority="39"/>
+    <w:lsdException w:name="toc 9" w:uiPriority="39"/>
+    <w:lsdException w:name="caption" w:uiPriority="35" w:qFormat="1"/>
+    <w:lsdException w:name="Title" w:semiHidden="0" w:uiPriority="10" w:unhideWhenUsed="0"/>
+    <w:lsdException w:name="Default Paragraph Font" w:uiPriority="1"/>
+    <w:lsdException w:name="Subtitle" w:semiHidden="0" w:uiPriority="11" w:unhideWhenUsed="0"/>
+    <w:lsdException w:name="Strong" w:semiHidden="0" w:uiPriority="22" w:unhideWhenUsed="0" w:qFormat="1"/>
+    <w:lsdException w:name="Emphasis" w:semiHidden="0" w:uiPriority="20" w:unhideWhenUsed="0" w:qFormat="1"/>
+    <w:lsdException w:name="Table Grid" w:semiHidden="0" w:uiPriority="59" w:unhideWhenUsed="0"/>
+    <w:lsdException w:name="Placeholder Text" w:unhideWhenUsed="0"/>
+    <w:lsdException w:name="No Spacing" w:semiHidden="0" w:uiPriority="1" w:unhideWhenUsed="0"/>
+    <w:lsdException w:name="Light Shading" w:semiHidden="0" w:uiPriority="60" w:unhideWhenUsed="0"/>
+    <w:lsdException w:name="Light List" w:semiHidden="0" w:uiPriority="61" w:unhideWhenUsed="0"/>
+    <w:lsdException w:name="Light Grid" w:semiHidden="0" w:uiPriority="62" w:unhideWhenUsed="0"/>
+    <w:lsdException w:name="Medium Shading 1" w:semiHidden="0" w:uiPriority="63" w:unhideWhenUsed="0"/>
+    <w:lsdException w:name="Medium Shading 2" w:semiHidden="0" w:uiPriority="64" w:unhideWhenUsed="0"/>
+    <w:lsdException w:name="Medium List 1" w:semiHidden="0" w:uiPriority="65" w:unhideWhenUsed="0"/>
+    <w:lsdException w:name="Medium List 2" w:semiHidden="0" w:uiPriority="66" w:unhideWhenUsed="0"/>
+    <w:lsdException w:name="Medium Grid 1" w:semiHidden="0" w:uiPriority="67" w:unhideWhenUsed="0"/>
+    <w:lsdException w:name="Medium Grid 2" w:semiHidden="0" w:uiPriority="68" w:unhideWhenUsed="0"/>
+    <w:lsdException w:name="Medium Grid 3" w:semiHidden="0" w:uiPriority="69" w:unhideWhenUsed="0"/>
+    <w:lsdException w:name="Dark List" w:semiHidden="0" w:uiPriority="70" w:unhideWhenUsed="0"/>
+    <w:lsdException w:name="Colorful Shading" w:semiHidden="0" w:uiPriority="71" w:unhideWhenUsed="0"/>
+    <w:lsdException w:name="Colorful List" w:semiHidden="0" w:uiPriority="72" w:unhideWhenUsed="0"/>
+    <w:lsdException w:name="Colorful Grid" w:semiHidden="0" w:uiPriority="73" w:unhideWhenUsed="0"/>
+    <w:lsdException w:name="Light Shading Accent 1" w:semiHidden="0" w:uiPriority="60" w:unhideWhenUsed="0"/>
+    <w:lsdException w:name="Light List Accent 1" w:semiHidden="0" w:uiPriority="61" w:unhideWhenUsed="0"/>
+    <w:lsdException w:name="Light Grid Accent 1" w:semiHidden="0" w:uiPriority="62" w:unhideWhenUsed="0"/>
+    <w:lsdException w:name="Medium Shading 1 Accent 1" w:semiHidden="0" w:uiPriority="63" w:unhideWhenUsed="0"/>
+    <w:lsdException w:name="Medium Shading 2 Accent 1" w:semiHidden="0" w:uiPriority="64" w:unhideWhenUsed="0"/>
+    <w:lsdException w:name="Medium List 1 Accent 1" w:semiHidden="0" w:uiPriority="65" w:unhideWhenUsed="0"/>
+    <w:lsdException w:name="Revision" w:unhideWhenUsed="0"/>
+    <w:lsdException w:name="List Paragraph" w:semiHidden="0" w:uiPriority="34" w:unhideWhenUsed="0" w:qFormat="1"/>
+    <w:lsdException w:name="Quote" w:semiHidden="0" w:uiPriority="29" w:unhideWhenUsed="0"/>
+    <w:lsdException w:name="Intense Quote" w:semiHidden="0" w:uiPriority="30" w:unhideWhenUsed="0"/>
+    <w:lsdException w:name="Medium List 2 Accent 1" w:semiHidden="0" w:uiPriority="66" w:unhideWhenUsed="0"/>
+    <w:lsdException w:name="Medium Grid 1 Accent 1" w:semiHidden="0" w:uiPriority="67" w:unhideWhenUsed="0"/>
+    <w:lsdException w:name="Medium Grid 2 Accent 1" w:semiHidden="0" w:uiPriority="68" w:unhideWhenUsed="0"/>
+    <w:lsdException w:name="Medium Grid 3 Accent 1" w:semiHidden="0" w:uiPriority="69" w:unhideWhenUsed="0"/>
+    <w:lsdException w:name="Dark List Accent 1" w:semiHidden="0" w:uiPriority="70" w:unhideWhenUsed="0"/>
+    <w:lsdException w:name="Colorful Shading Accent 1" w:semiHidden="0" w:uiPriority="71" w:unhideWhenUsed="0"/>
+    <w:lsdException w:name="Colorful List Accent 1" w:semiHidden="0" w:uiPriority="72" w:unhideWhenUsed="0"/>
+    <w:lsdException w:name="Colorful Grid Accent 1" w:semiHidden="0" w:uiPriority="73" w:unhideWhenUsed="0"/>
+    <w:lsdException w:name="Light Shading Accent 2" w:semiHidden="0" w:uiPriority="60" w:unhideWhenUsed="0"/>
+    <w:lsdException w:name="Light List Accent 2" w:semiHidden="0" w:uiPriority="61" w:unhideWhenUsed="0"/>
+    <w:lsdException w:name="Light Grid Accent 2" w:semiHidden="0" w:uiPriority="62" w:unhideWhenUsed="0"/>
+    <w:lsdException w:name="Medium Shading 1 Accent 2" w:semiHidden="0" w:uiPriority="63" w:unhideWhenUsed="0"/>
+    <w:lsdException w:name="Medium Shading 2 Accent 2" w:semiHidden="0" w:uiPriority="64" w:unhideWhenUsed="0"/>
+    <w:lsdException w:name="Medium List 1 Accent 2" w:semiHidden="0" w:uiPriority="65" w:unhideWhenUsed="0"/>
+    <w:lsdException w:name="Medium List 2 Accent 2" w:semiHidden="0" w:uiPriority="66" w:unhideWhenUsed="0"/>
+    <w:lsdException w:name="Medium Grid 1 Accent 2" w:semiHidden="0" w:uiPriority="67" w:unhideWhenUsed="0"/>
+    <w:lsdException w:name="Medium Grid 2 Accent 2" w:semiHidden="0" w:uiPriority="68" w:unhideWhenUsed="0"/>
+    <w:lsdException w:name="Medium Grid 3 Accent 2" w:semiHidden="0" w:uiPriority="69" w:unhideWhenUsed="0"/>
+    <w:lsdException w:name="Dark List Accent 2" w:semiHidden="0" w:uiPriority="70" w:unhideWhenUsed="0"/>
+    <w:lsdException w:name="Colorful Shading Accent 2" w:semiHidden="0" w:uiPriority="71" w:unhideWhenUsed="0"/>
+    <w:lsdException w:name="Colorful List Accent 2" w:semiHidden="0" w:uiPriority="72" w:unhideWhenUsed="0"/>
+    <w:lsdException w:name="Colorful Grid Accent 2" w:semiHidden="0" w:uiPriority="73" w:unhideWhenUsed="0"/>
+    <w:lsdException w:name="Light Shading Accent 3" w:semiHidden="0" w:uiPriority="60" w:unhideWhenUsed="0"/>
+    <w:lsdException w:name="Light List Accent 3" w:semiHidden="0" w:uiPriority="61" w:unhideWhenUsed="0"/>
+    <w:lsdException w:name="Light Grid Accent 3" w:semiHidden="0" w:uiPriority="62" w:unhideWhenUsed="0"/>
+    <w:lsdException w:name="Medium Shading 1 Accent 3" w:semiHidden="0" w:uiPriority="63" w:unhideWhenUsed="0"/>
+    <w:lsdException w:name="Medium Shading 2 Accent 3" w:semiHidden="0" w:uiPriority="64" w:unhideWhenUsed="0"/>
+    <w:lsdException w:name="Medium List 1 Accent 3" w:semiHidden="0" w:uiPriority="65" w:unhideWhenUsed="0"/>
+    <w:lsdException w:name="Medium List 2 Accent 3" w:semiHidden="0" w:uiPriority="66" w:unhideWhenUsed="0"/>
+    <w:lsdException w:name="Medium Grid 1 Accent 3" w:semiHidden="0" w:uiPriority="67" w:unhideWhenUsed="0"/>
+    <w:lsdException w:name="Medium Grid 2 Accent 3" w:semiHidden="0" w:uiPriority="68" w:unhideWhenUsed="0"/>
+    <w:lsdException w:name="Medium Grid 3 Accent 3" w:semiHidden="0" w:uiPriority="69" w:unhideWhenUsed="0"/>
+    <w:lsdException w:name="Dark List Accent 3" w:semiHidden="0" w:uiPriority="70" w:unhideWhenUsed="0"/>
+    <w:lsdException w:name="Colorful Shading Accent 3" w:semiHidden="0" w:uiPriority="71" w:unhideWhenUsed="0"/>
+    <w:lsdException w:name="Colorful List Accent 3" w:semiHidden="0" w:uiPriority="72" w:unhideWhenUsed="0"/>
+    <w:lsdException w:name="Colorful Grid Accent 3" w:semiHidden="0" w:uiPriority="73" w:unhideWhenUsed="0"/>
+    <w:lsdException w:name="Light Shading Accent 4" w:semiHidden="0" w:uiPriority="60" w:unhideWhenUsed="0"/>
+    <w:lsdException w:name="Light List Accent 4" w:semiHidden="0" w:uiPriority="61" w:unhideWhenUsed="0"/>
+    <w:lsdException w:name="Light Grid Accent 4" w:semiHidden="0" w:uiPriority="62" w:unhideWhenUsed="0"/>
+    <w:lsdException w:name="Medium Shading 1 Accent 4" w:semiHidden="0" w:uiPriority="63" w:unhideWhenUsed="0"/>
+    <w:lsdException w:name="Medium Shading 2 Accent 4" w:semiHidden="0" w:uiPriority="64" w:unhideWhenUsed="0"/>
+    <w:lsdException w:name="Medium List 1 Accent 4" w:semiHidden="0" w:uiPriority="65" w:unhideWhenUsed="0"/>
+    <w:lsdException w:name="Medium List 2 Accent 4" w:semiHidden="0" w:uiPriority="66" w:unhideWhenUsed="0"/>
+    <w:lsdException w:name="Medium Grid 1 Accent 4" w:semiHidden="0" w:uiPriority="67" w:unhideWhenUsed="0"/>
+    <w:lsdException w:name="Medium Grid 2 Accent 4" w:semiHidden="0" w:uiPriority="68" w:unhideWhenUsed="0"/>
+    <w:lsdException w:name="Medium Grid 3 Accent 4" w:semiHidden="0" w:uiPriority="69" w:unhideWhenUsed="0"/>
+    <w:lsdException w:name="Dark List Accent 4" w:semiHidden="0" w:uiPriority="70" w:unhideWhenUsed="0"/>
+    <w:lsdException w:name="Colorful Shading Accent 4" w:semiHidden="0" w:uiPriority="71" w:unhideWhenUsed="0"/>
+    <w:lsdException w:name="Colorful List Accent 4" w:semiHidden="0" w:uiPriority="72" w:unhideWhenUsed="0"/>
+    <w:lsdException w:name="Colorful Grid Accent 4" w:semiHidden="0" w:uiPriority="73" w:unhideWhenUsed="0"/>
+    <w:lsdException w:name="Light Shading Accent 5" w:semiHidden="0" w:uiPriority="60" w:unhideWhenUsed="0"/>
+    <w:lsdException w:name="Light List Accent 5" w:semiHidden="0" w:uiPriority="61" w:unhideWhenUsed="0"/>
+    <w:lsdException w:name="Light Grid Accent 5" w:semiHidden="0" w:uiPriority="62" w:unhideWhenUsed="0"/>
+    <w:lsdException w:name="Medium Shading 1 Accent 5" w:semiHidden="0" w:uiPriority="63" w:unhideWhenUsed="0"/>
+    <w:lsdException w:name="Medium Shading 2 Accent 5" w:semiHidden="0" w:uiPriority="64" w:unhideWhenUsed="0"/>
+    <w:lsdException w:name="Medium List 1 Accent 5" w:semiHidden="0" w:uiPriority="65" w:unhideWhenUsed="0"/>
+    <w:lsdException w:name="Medium List 2 Accent 5" w:semiHidden="0" w:uiPriority="66" w:unhideWhenUsed="0"/>
+    <w:lsdException w:name="Medium Grid 1 Accent 5" w:semiHidden="0" w:uiPriority="67" w:unhideWhenUsed="0"/>
+    <w:lsdException w:name="Medium Grid 2 Accent 5" w:semiHidden="0" w:uiPriority="68" w:unhideWhenUsed="0"/>
+    <w:lsdException w:name="Medium Grid 3 Accent 5" w:semiHidden="0" w:uiPriority="69" w:unhideWhenUsed="0"/>
+    <w:lsdException w:name="Dark List Accent 5" w:semiHidden="0" w:uiPriority="70" w:unhideWhenUsed="0"/>
+    <w:lsdException w:name="Colorful Shading Accent 5" w:semiHidden="0" w:uiPriority="71" w:unhideWhenUsed="0"/>
+    <w:lsdException w:name="Colorful List Accent 5" w:semiHidden="0" w:uiPriority="72" w:unhideWhenUsed="0"/>
+    <w:lsdException w:name="Colorful Grid Accent 5" w:semiHidden="0" w:uiPriority="73" w:unhideWhenUsed="0"/>
+    <w:lsdException w:name="Light Shading Accent 6" w:semiHidden="0" w:uiPriority="60" w:unhideWhenUsed="0"/>
+    <w:lsdException w:name="Light List Accent 6" w:semiHidden="0" w:uiPriority="61" w:unhideWhenUsed="0"/>
+    <w:lsdException w:name="Light Grid Accent 6" w:semiHidden="0" w:uiPriority="62" w:unhideWhenUsed="0"/>
+    <w:lsdException w:name="Medium Shading 1 Accent 6" w:semiHidden="0" w:uiPriority="63" w:unhideWhenUsed="0"/>
+    <w:lsdException w:name="Medium Shading 2 Accent 6" w:semiHidden="0" w:uiPriority="64" w:unhideWhenUsed="0"/>
+    <w:lsdException w:name="Medium List 1 Accent 6" w:semiHidden="0" w:uiPriority="65" w:unhideWhenUsed="0"/>
+    <w:lsdException w:name="Medium List 2 Accent 6" w:semiHidden="0" w:uiPriority="66" w:unhideWhenUsed="0"/>
+    <w:lsdException w:name="Medium Grid 1 Accent 6" w:semiHidden="0" w:uiPriority="67" w:unhideWhenUsed="0"/>
+    <w:lsdException w:name="Medium Grid 2 Accent 6" w:semiHidden="0" w:uiPriority="68" w:unhideWhenUsed="0"/>
+    <w:lsdException w:name="Medium Grid 3 Accent 6" w:semiHidden="0" w:uiPriority="69" w:unhideWhenUsed="0"/>
+    <w:lsdException w:name="Dark List Accent 6" w:semiHidden="0" w:uiPriority="70" w:unhideWhenUsed="0"/>
+    <w:lsdException w:name="Colorful Shading Accent 6" w:semiHidden="0" w:uiPriority="71" w:unhideWhenUsed="0"/>
+    <w:lsdException w:name="Colorful List Accent 6" w:semiHidden="0" w:uiPriority="72" w:unhideWhenUsed="0"/>
+    <w:lsdException w:name="Colorful Grid Accent 6" w:semiHidden="0" w:uiPriority="73" w:unhideWhenUsed="0"/>
+    <w:lsdException w:name="Subtle Emphasis" w:semiHidden="0" w:uiPriority="19" w:unhideWhenUsed="0"/>
+    <w:lsdException w:name="Intense Emphasis" w:semiHidden="0" w:uiPriority="21" w:unhideWhenUsed="0"/>
+    <w:lsdException w:name="Subtle Reference" w:semiHidden="0" w:uiPriority="31" w:unhideWhenUsed="0"/>
+    <w:lsdException w:name="Intense Reference" w:semiHidden="0" w:uiPriority="32" w:unhideWhenUsed="0"/>
+    <w:lsdException w:name="Book Title" w:semiHidden="0" w:uiPriority="33" w:unhideWhenUsed="0"/>
+    <w:lsdException w:name="Bibliography" w:uiPriority="37"/>
+    <w:lsdException w:name="TOC Heading" w:uiPriority="39" w:qFormat="1"/>
   </w:latentStyles>
-  <w:style w:type="paragraph" w:default="1" w:styleId="Normal">
+  <w:style w:type="paragraph" w:default="1" w:styleId="a">
     <w:name w:val="Normal"/>
     <w:qFormat/>
     <w:rsid w:val="008811AB"/>
@@ -6260,11 +4960,11 @@
       <w:spacing w:line="240" w:lineRule="auto"/>
     </w:pPr>
   </w:style>
-  <w:style w:type="paragraph" w:styleId="Heading1">
+  <w:style w:type="paragraph" w:styleId="1">
     <w:name w:val="heading 1"/>
-    <w:basedOn w:val="Normal"/>
-    <w:next w:val="Normal"/>
-    <w:link w:val="Heading1Char"/>
+    <w:basedOn w:val="a"/>
+    <w:next w:val="a"/>
+    <w:link w:val="10"/>
     <w:uiPriority w:val="9"/>
     <w:qFormat/>
     <w:rsid w:val="00941FFF"/>
@@ -6282,11 +4982,11 @@
       <w:szCs w:val="32"/>
     </w:rPr>
   </w:style>
-  <w:style w:type="paragraph" w:styleId="Heading2">
+  <w:style w:type="paragraph" w:styleId="2">
     <w:name w:val="heading 2"/>
-    <w:basedOn w:val="Normal"/>
-    <w:next w:val="Normal"/>
-    <w:link w:val="Heading2Char"/>
+    <w:basedOn w:val="a"/>
+    <w:next w:val="a"/>
+    <w:link w:val="20"/>
     <w:uiPriority w:val="9"/>
     <w:qFormat/>
     <w:rsid w:val="00551D82"/>
@@ -6311,11 +5011,11 @@
       <w:szCs w:val="36"/>
     </w:rPr>
   </w:style>
-  <w:style w:type="paragraph" w:styleId="Heading3">
+  <w:style w:type="paragraph" w:styleId="3">
     <w:name w:val="heading 3"/>
-    <w:basedOn w:val="Normal"/>
-    <w:next w:val="Normal"/>
-    <w:link w:val="Heading3Char"/>
+    <w:basedOn w:val="a"/>
+    <w:next w:val="a"/>
+    <w:link w:val="30"/>
     <w:uiPriority w:val="9"/>
     <w:unhideWhenUsed/>
     <w:qFormat/>
@@ -6334,11 +5034,11 @@
       <w:szCs w:val="32"/>
     </w:rPr>
   </w:style>
-  <w:style w:type="paragraph" w:styleId="Heading4">
+  <w:style w:type="paragraph" w:styleId="4">
     <w:name w:val="heading 4"/>
-    <w:basedOn w:val="Normal"/>
-    <w:next w:val="Normal"/>
-    <w:link w:val="Heading4Char"/>
+    <w:basedOn w:val="a"/>
+    <w:next w:val="a"/>
+    <w:link w:val="40"/>
     <w:uiPriority w:val="9"/>
     <w:unhideWhenUsed/>
     <w:qFormat/>
@@ -6357,11 +5057,11 @@
       <w:sz w:val="28"/>
     </w:rPr>
   </w:style>
-  <w:style w:type="paragraph" w:styleId="Heading5">
+  <w:style w:type="paragraph" w:styleId="5">
     <w:name w:val="heading 5"/>
-    <w:basedOn w:val="Normal"/>
-    <w:next w:val="Normal"/>
-    <w:link w:val="Heading5Char"/>
+    <w:basedOn w:val="a"/>
+    <w:next w:val="a"/>
+    <w:link w:val="50"/>
     <w:uiPriority w:val="9"/>
     <w:semiHidden/>
     <w:unhideWhenUsed/>
@@ -6379,17 +5079,18 @@
       <w:color w:val="B2500E"/>
     </w:rPr>
   </w:style>
-  <w:style w:type="character" w:default="1" w:styleId="DefaultParagraphFont">
+  <w:style w:type="character" w:default="1" w:styleId="a0">
     <w:name w:val="Default Paragraph Font"/>
     <w:uiPriority w:val="1"/>
     <w:semiHidden/>
     <w:unhideWhenUsed/>
   </w:style>
-  <w:style w:type="table" w:default="1" w:styleId="TableNormal">
+  <w:style w:type="table" w:default="1" w:styleId="a1">
     <w:name w:val="Normal Table"/>
     <w:uiPriority w:val="99"/>
     <w:semiHidden/>
     <w:unhideWhenUsed/>
+    <w:qFormat/>
     <w:tblPr>
       <w:tblInd w:w="0" w:type="dxa"/>
       <w:tblCellMar>
@@ -6400,16 +5101,16 @@
       </w:tblCellMar>
     </w:tblPr>
   </w:style>
-  <w:style w:type="numbering" w:default="1" w:styleId="NoList">
+  <w:style w:type="numbering" w:default="1" w:styleId="a2">
     <w:name w:val="No List"/>
     <w:uiPriority w:val="99"/>
     <w:semiHidden/>
     <w:unhideWhenUsed/>
   </w:style>
-  <w:style w:type="paragraph" w:styleId="Header">
+  <w:style w:type="paragraph" w:styleId="a3">
     <w:name w:val="header"/>
-    <w:basedOn w:val="Normal"/>
-    <w:link w:val="HeaderChar"/>
+    <w:basedOn w:val="a"/>
+    <w:link w:val="a4"/>
     <w:uiPriority w:val="99"/>
     <w:unhideWhenUsed/>
     <w:rsid w:val="008068A2"/>
@@ -6421,17 +5122,17 @@
       <w:spacing w:after="0"/>
     </w:pPr>
   </w:style>
-  <w:style w:type="character" w:customStyle="1" w:styleId="HeaderChar">
-    <w:name w:val="Header Char"/>
-    <w:basedOn w:val="DefaultParagraphFont"/>
-    <w:link w:val="Header"/>
+  <w:style w:type="character" w:customStyle="1" w:styleId="a4">
+    <w:name w:val="Горен колонтитул Знак"/>
+    <w:basedOn w:val="a0"/>
+    <w:link w:val="a3"/>
     <w:uiPriority w:val="99"/>
     <w:rsid w:val="008068A2"/>
   </w:style>
-  <w:style w:type="paragraph" w:styleId="Footer">
+  <w:style w:type="paragraph" w:styleId="a5">
     <w:name w:val="footer"/>
-    <w:basedOn w:val="Normal"/>
-    <w:link w:val="FooterChar"/>
+    <w:basedOn w:val="a"/>
+    <w:link w:val="a6"/>
     <w:uiPriority w:val="99"/>
     <w:unhideWhenUsed/>
     <w:rsid w:val="008068A2"/>
@@ -6443,17 +5144,17 @@
       <w:spacing w:after="0"/>
     </w:pPr>
   </w:style>
-  <w:style w:type="character" w:customStyle="1" w:styleId="FooterChar">
-    <w:name w:val="Footer Char"/>
-    <w:basedOn w:val="DefaultParagraphFont"/>
-    <w:link w:val="Footer"/>
+  <w:style w:type="character" w:customStyle="1" w:styleId="a6">
+    <w:name w:val="Долен колонтитул Знак"/>
+    <w:basedOn w:val="a0"/>
+    <w:link w:val="a5"/>
     <w:uiPriority w:val="99"/>
     <w:rsid w:val="008068A2"/>
   </w:style>
-  <w:style w:type="paragraph" w:styleId="BalloonText">
+  <w:style w:type="paragraph" w:styleId="a7">
     <w:name w:val="Balloon Text"/>
-    <w:basedOn w:val="Normal"/>
-    <w:link w:val="BalloonTextChar"/>
+    <w:basedOn w:val="a"/>
+    <w:link w:val="a8"/>
     <w:uiPriority w:val="99"/>
     <w:semiHidden/>
     <w:unhideWhenUsed/>
@@ -6467,10 +5168,10 @@
       <w:szCs w:val="16"/>
     </w:rPr>
   </w:style>
-  <w:style w:type="character" w:customStyle="1" w:styleId="BalloonTextChar">
-    <w:name w:val="Balloon Text Char"/>
-    <w:basedOn w:val="DefaultParagraphFont"/>
-    <w:link w:val="BalloonText"/>
+  <w:style w:type="character" w:customStyle="1" w:styleId="a8">
+    <w:name w:val="Изнесен текст Знак"/>
+    <w:basedOn w:val="a0"/>
+    <w:link w:val="a7"/>
     <w:uiPriority w:val="99"/>
     <w:semiHidden/>
     <w:rsid w:val="00564D7B"/>
@@ -6480,9 +5181,9 @@
       <w:szCs w:val="16"/>
     </w:rPr>
   </w:style>
-  <w:style w:type="character" w:styleId="Hyperlink">
+  <w:style w:type="character" w:styleId="a9">
     <w:name w:val="Hyperlink"/>
-    <w:basedOn w:val="DefaultParagraphFont"/>
+    <w:basedOn w:val="a0"/>
     <w:uiPriority w:val="99"/>
     <w:unhideWhenUsed/>
     <w:rsid w:val="0079324A"/>
@@ -6491,10 +5192,10 @@
       <w:u w:val="single"/>
     </w:rPr>
   </w:style>
-  <w:style w:type="character" w:customStyle="1" w:styleId="Heading1Char">
-    <w:name w:val="Heading 1 Char"/>
-    <w:basedOn w:val="DefaultParagraphFont"/>
-    <w:link w:val="Heading1"/>
+  <w:style w:type="character" w:customStyle="1" w:styleId="10">
+    <w:name w:val="Заглавие 1 Знак"/>
+    <w:basedOn w:val="a0"/>
+    <w:link w:val="1"/>
     <w:uiPriority w:val="9"/>
     <w:rsid w:val="00941FFF"/>
     <w:rPr>
@@ -6506,10 +5207,10 @@
       <w:lang w:val="bg-BG"/>
     </w:rPr>
   </w:style>
-  <w:style w:type="character" w:customStyle="1" w:styleId="Heading2Char">
-    <w:name w:val="Heading 2 Char"/>
-    <w:basedOn w:val="DefaultParagraphFont"/>
-    <w:link w:val="Heading2"/>
+  <w:style w:type="character" w:customStyle="1" w:styleId="20">
+    <w:name w:val="Заглавие 2 Знак"/>
+    <w:basedOn w:val="a0"/>
+    <w:link w:val="2"/>
     <w:uiPriority w:val="9"/>
     <w:rsid w:val="00551D82"/>
     <w:rPr>
@@ -6520,9 +5221,9 @@
       <w:szCs w:val="36"/>
     </w:rPr>
   </w:style>
-  <w:style w:type="paragraph" w:styleId="NormalWeb">
+  <w:style w:type="paragraph" w:styleId="aa">
     <w:name w:val="Normal (Web)"/>
-    <w:basedOn w:val="Normal"/>
+    <w:basedOn w:val="a"/>
     <w:uiPriority w:val="99"/>
     <w:semiHidden/>
     <w:unhideWhenUsed/>
@@ -6536,9 +5237,9 @@
       <w:szCs w:val="24"/>
     </w:rPr>
   </w:style>
-  <w:style w:type="character" w:styleId="Strong">
+  <w:style w:type="character" w:styleId="ab">
     <w:name w:val="Strong"/>
-    <w:basedOn w:val="DefaultParagraphFont"/>
+    <w:basedOn w:val="a0"/>
     <w:uiPriority w:val="22"/>
     <w:qFormat/>
     <w:rsid w:val="00524789"/>
@@ -6547,10 +5248,10 @@
       <w:bCs/>
     </w:rPr>
   </w:style>
-  <w:style w:type="character" w:customStyle="1" w:styleId="Heading3Char">
-    <w:name w:val="Heading 3 Char"/>
-    <w:basedOn w:val="DefaultParagraphFont"/>
-    <w:link w:val="Heading3"/>
+  <w:style w:type="character" w:customStyle="1" w:styleId="30">
+    <w:name w:val="Заглавие 3 Знак"/>
+    <w:basedOn w:val="a0"/>
+    <w:link w:val="3"/>
     <w:uiPriority w:val="9"/>
     <w:rsid w:val="00941FFF"/>
     <w:rPr>
@@ -6562,10 +5263,10 @@
       <w:lang w:val="bg-BG"/>
     </w:rPr>
   </w:style>
-  <w:style w:type="character" w:customStyle="1" w:styleId="Heading4Char">
-    <w:name w:val="Heading 4 Char"/>
-    <w:basedOn w:val="DefaultParagraphFont"/>
-    <w:link w:val="Heading4"/>
+  <w:style w:type="character" w:customStyle="1" w:styleId="40">
+    <w:name w:val="Заглавие 4 Знак"/>
+    <w:basedOn w:val="a0"/>
+    <w:link w:val="4"/>
     <w:uiPriority w:val="9"/>
     <w:rsid w:val="00941FFF"/>
     <w:rPr>
@@ -6577,10 +5278,10 @@
       <w:lang w:val="bg-BG"/>
     </w:rPr>
   </w:style>
-  <w:style w:type="paragraph" w:styleId="ListParagraph">
+  <w:style w:type="paragraph" w:styleId="ac">
     <w:name w:val="List Paragraph"/>
-    <w:basedOn w:val="Normal"/>
-    <w:link w:val="ListParagraphChar"/>
+    <w:basedOn w:val="a"/>
+    <w:link w:val="ad"/>
     <w:uiPriority w:val="34"/>
     <w:qFormat/>
     <w:rsid w:val="008617B5"/>
@@ -6589,9 +5290,9 @@
       <w:contextualSpacing/>
     </w:pPr>
   </w:style>
-  <w:style w:type="character" w:styleId="FollowedHyperlink">
+  <w:style w:type="character" w:styleId="ae">
     <w:name w:val="FollowedHyperlink"/>
-    <w:basedOn w:val="DefaultParagraphFont"/>
+    <w:basedOn w:val="a0"/>
     <w:uiPriority w:val="99"/>
     <w:semiHidden/>
     <w:unhideWhenUsed/>
@@ -6601,10 +5302,10 @@
       <w:u w:val="single"/>
     </w:rPr>
   </w:style>
-  <w:style w:type="character" w:customStyle="1" w:styleId="Heading5Char">
-    <w:name w:val="Heading 5 Char"/>
-    <w:basedOn w:val="DefaultParagraphFont"/>
-    <w:link w:val="Heading5"/>
+  <w:style w:type="character" w:customStyle="1" w:styleId="50">
+    <w:name w:val="Заглавие 5 Знак"/>
+    <w:basedOn w:val="a0"/>
+    <w:link w:val="5"/>
     <w:uiPriority w:val="9"/>
     <w:semiHidden/>
     <w:rsid w:val="00941FFF"/>
@@ -6617,8 +5318,8 @@
   </w:style>
   <w:style w:type="paragraph" w:customStyle="1" w:styleId="Code">
     <w:name w:val="Code"/>
-    <w:basedOn w:val="Normal"/>
-    <w:next w:val="Normal"/>
+    <w:basedOn w:val="a"/>
+    <w:next w:val="a"/>
     <w:link w:val="CodeChar"/>
     <w:qFormat/>
     <w:rsid w:val="00B42483"/>
@@ -6628,15 +5329,16 @@
       <w:noProof/>
     </w:rPr>
   </w:style>
-  <w:style w:type="table" w:styleId="TableGrid">
+  <w:style w:type="table" w:styleId="af">
     <w:name w:val="Table Grid"/>
-    <w:basedOn w:val="TableNormal"/>
+    <w:basedOn w:val="a1"/>
     <w:uiPriority w:val="59"/>
     <w:rsid w:val="00FE5A80"/>
     <w:pPr>
       <w:spacing w:after="0" w:line="240" w:lineRule="auto"/>
     </w:pPr>
     <w:tblPr>
+      <w:tblInd w:w="0" w:type="dxa"/>
       <w:tblBorders>
         <w:top w:val="single" w:sz="4" w:space="0" w:color="auto"/>
         <w:left w:val="single" w:sz="4" w:space="0" w:color="auto"/>
@@ -6645,12 +5347,18 @@
         <w:insideH w:val="single" w:sz="4" w:space="0" w:color="auto"/>
         <w:insideV w:val="single" w:sz="4" w:space="0" w:color="auto"/>
       </w:tblBorders>
+      <w:tblCellMar>
+        <w:top w:w="0" w:type="dxa"/>
+        <w:left w:w="108" w:type="dxa"/>
+        <w:bottom w:w="0" w:type="dxa"/>
+        <w:right w:w="108" w:type="dxa"/>
+      </w:tblCellMar>
     </w:tblPr>
   </w:style>
-  <w:style w:type="character" w:customStyle="1" w:styleId="ListParagraphChar">
-    <w:name w:val="List Paragraph Char"/>
-    <w:basedOn w:val="DefaultParagraphFont"/>
-    <w:link w:val="ListParagraph"/>
+  <w:style w:type="character" w:customStyle="1" w:styleId="ad">
+    <w:name w:val="Списък на абзаци Знак"/>
+    <w:basedOn w:val="a0"/>
+    <w:link w:val="ac"/>
     <w:uiPriority w:val="34"/>
     <w:rsid w:val="00B42483"/>
     <w:rPr>
@@ -6659,7 +5367,7 @@
   </w:style>
   <w:style w:type="character" w:customStyle="1" w:styleId="CodeChar">
     <w:name w:val="Code Char"/>
-    <w:basedOn w:val="ListParagraphChar"/>
+    <w:basedOn w:val="ad"/>
     <w:link w:val="Code"/>
     <w:rsid w:val="00B42483"/>
     <w:rPr>
@@ -6669,9 +5377,9 @@
       <w:lang w:val="bg-BG"/>
     </w:rPr>
   </w:style>
-  <w:style w:type="character" w:styleId="Emphasis">
+  <w:style w:type="character" w:styleId="af0">
     <w:name w:val="Emphasis"/>
-    <w:basedOn w:val="DefaultParagraphFont"/>
+    <w:basedOn w:val="a0"/>
     <w:uiPriority w:val="20"/>
     <w:qFormat/>
     <w:rsid w:val="00083BAB"/>
@@ -6973,7 +5681,7 @@
 </file>
 
 <file path=customXml/itemProps1.xml><?xml version="1.0" encoding="utf-8"?>
-<ds:datastoreItem xmlns:ds="http://schemas.openxmlformats.org/officeDocument/2006/customXml" ds:itemID="{454F23EA-A5DA-4A55-AAA6-569D38BA9116}">
+<ds:datastoreItem xmlns:ds="http://schemas.openxmlformats.org/officeDocument/2006/customXml" ds:itemID="{4BF76278-DCE7-43E6-8B26-96849CBD341C}">
   <ds:schemaRefs>
     <ds:schemaRef ds:uri="http://schemas.openxmlformats.org/officeDocument/2006/bibliography"/>
   </ds:schemaRefs>

</xml_diff>